<commit_message>
Binary Tree: -Inorder - PreOrder - PostOrder Traversal
</commit_message>
<xml_diff>
--- a/Data Structures.docx
+++ b/Data Structures.docx
@@ -37246,6 +37246,7 @@
       </w:pPr>
       <w:r>
         <w:rPr>
+          <w:noProof/>
           <w:sz w:val="32"/>
           <w:szCs w:val="32"/>
         </w:rPr>
@@ -38146,6 +38147,7 @@
       </w:pPr>
       <w:r>
         <w:rPr>
+          <w:noProof/>
           <w:sz w:val="32"/>
           <w:szCs w:val="32"/>
         </w:rPr>
@@ -38929,6 +38931,7 @@
       </w:pPr>
       <w:r>
         <w:rPr>
+          <w:noProof/>
           <w:sz w:val="32"/>
         </w:rPr>
         <w:lastRenderedPageBreak/>
@@ -41042,19 +41045,714 @@
         </w:rPr>
         <w:t xml:space="preserve">This lesson demonstrates the implementation of a binary tree, including node insertion and in-order traversal. This example </w:t>
       </w:r>
-      <w:proofErr w:type="gramStart"/>
-      <w:r>
-        <w:rPr>
-          <w:sz w:val="32"/>
-        </w:rPr>
-        <w:t>encapsulate</w:t>
-      </w:r>
-      <w:proofErr w:type="gramEnd"/>
+      <w:r>
+        <w:rPr>
+          <w:sz w:val="32"/>
+        </w:rPr>
+        <w:t>encapsulates</w:t>
+      </w:r>
       <w:r>
         <w:rPr>
           <w:sz w:val="32"/>
         </w:rPr>
         <w:t xml:space="preserve"> the concepts discussed in the previous lesson. </w:t>
+      </w:r>
+    </w:p>
+    <w:p>
+      <w:pPr>
+        <w:rPr>
+          <w:b/>
+          <w:bCs/>
+          <w:sz w:val="32"/>
+        </w:rPr>
+      </w:pPr>
+      <w:r>
+        <w:rPr>
+          <w:b/>
+          <w:bCs/>
+          <w:sz w:val="32"/>
+        </w:rPr>
+        <w:t>Preorder Traversal:</w:t>
+      </w:r>
+    </w:p>
+    <w:p>
+      <w:pPr>
+        <w:rPr>
+          <w:b/>
+          <w:bCs/>
+          <w:sz w:val="32"/>
+        </w:rPr>
+      </w:pPr>
+      <w:r>
+        <w:rPr>
+          <w:b/>
+          <w:bCs/>
+          <w:sz w:val="32"/>
+        </w:rPr>
+        <w:t>Introduction:</w:t>
+      </w:r>
+    </w:p>
+    <w:p>
+      <w:pPr>
+        <w:rPr>
+          <w:sz w:val="32"/>
+        </w:rPr>
+      </w:pPr>
+      <w:r>
+        <w:rPr>
+          <w:sz w:val="32"/>
+        </w:rPr>
+        <w:t>It in one of the primary methods used to explore and interact with tree data structures. It is especially useful in binary trees, where each node has at most two children. It is a method of visiting all the nodes in a tree data structure in a specific order: the current node first (Root), then the left subtree, and finally the right subtree.</w:t>
+      </w:r>
+    </w:p>
+    <w:p>
+      <w:pPr>
+        <w:rPr>
+          <w:sz w:val="32"/>
+        </w:rPr>
+      </w:pPr>
+      <w:r>
+        <w:rPr>
+          <w:sz w:val="32"/>
+        </w:rPr>
+        <w:t>In preorder traversal: each node is processed before its child nodes. The process follows this order.</w:t>
+      </w:r>
+    </w:p>
+    <w:p>
+      <w:pPr>
+        <w:pStyle w:val="ListParagraph"/>
+        <w:numPr>
+          <w:ilvl w:val="0"/>
+          <w:numId w:val="30"/>
+        </w:numPr>
+        <w:rPr>
+          <w:sz w:val="32"/>
+        </w:rPr>
+      </w:pPr>
+      <w:r>
+        <w:rPr>
+          <w:sz w:val="32"/>
+        </w:rPr>
+        <w:t>Visit the root.</w:t>
+      </w:r>
+    </w:p>
+    <w:p>
+      <w:pPr>
+        <w:pStyle w:val="ListParagraph"/>
+        <w:numPr>
+          <w:ilvl w:val="0"/>
+          <w:numId w:val="30"/>
+        </w:numPr>
+        <w:rPr>
+          <w:sz w:val="32"/>
+        </w:rPr>
+      </w:pPr>
+      <w:r>
+        <w:rPr>
+          <w:sz w:val="32"/>
+        </w:rPr>
+        <w:t>Traverse the left subtree in preorder.</w:t>
+      </w:r>
+    </w:p>
+    <w:p>
+      <w:pPr>
+        <w:pStyle w:val="ListParagraph"/>
+        <w:numPr>
+          <w:ilvl w:val="0"/>
+          <w:numId w:val="30"/>
+        </w:numPr>
+        <w:rPr>
+          <w:sz w:val="32"/>
+        </w:rPr>
+      </w:pPr>
+      <w:r>
+        <w:rPr>
+          <w:sz w:val="32"/>
+        </w:rPr>
+        <w:t>Traverse the right subtree in preorder.</w:t>
+      </w:r>
+    </w:p>
+    <w:p>
+      <w:pPr>
+        <w:rPr>
+          <w:sz w:val="32"/>
+        </w:rPr>
+      </w:pPr>
+      <w:r>
+        <w:rPr>
+          <w:sz w:val="32"/>
+        </w:rPr>
+        <w:lastRenderedPageBreak/>
+        <w:t>This traversal method is particularly useful for creating a copy of the tree or expressing the tree in a way that can later be reconstructed, such as when serializing and deserializing a binary tree.</w:t>
+      </w:r>
+    </w:p>
+    <w:p>
+      <w:pPr>
+        <w:rPr>
+          <w:b/>
+          <w:bCs/>
+          <w:sz w:val="32"/>
+        </w:rPr>
+      </w:pPr>
+      <w:r>
+        <w:rPr>
+          <w:b/>
+          <w:bCs/>
+          <w:sz w:val="32"/>
+        </w:rPr>
+        <w:t>Consider a binary tree of integer values:</w:t>
+      </w:r>
+    </w:p>
+    <w:p>
+      <w:pPr>
+        <w:pStyle w:val="HTMLPreformatted"/>
+        <w:pBdr>
+          <w:top w:val="single" w:sz="6" w:space="7" w:color="CCCCCC"/>
+          <w:left w:val="single" w:sz="6" w:space="7" w:color="CCCCCC"/>
+          <w:bottom w:val="single" w:sz="6" w:space="7" w:color="CCCCCC"/>
+          <w:right w:val="single" w:sz="6" w:space="7" w:color="CCCCCC"/>
+        </w:pBdr>
+        <w:shd w:val="clear" w:color="auto" w:fill="F5F5F5"/>
+        <w:wordWrap w:val="0"/>
+        <w:spacing w:after="150"/>
+        <w:rPr>
+          <w:rFonts w:eastAsia="Times New Roman" w:cs="Courier New"/>
+          <w:color w:val="333333"/>
+          <w:kern w:val="0"/>
+          <w14:ligatures w14:val="none"/>
+        </w:rPr>
+      </w:pPr>
+      <w:r>
+        <w:rPr>
+          <w:sz w:val="32"/>
+        </w:rPr>
+        <w:br/>
+      </w:r>
+      <w:r>
+        <w:rPr>
+          <w:rFonts w:eastAsia="Times New Roman" w:cs="Courier New"/>
+          <w:color w:val="333333"/>
+          <w:kern w:val="0"/>
+          <w14:ligatures w14:val="none"/>
+        </w:rPr>
+        <w:t>    1</w:t>
+      </w:r>
+    </w:p>
+    <w:p>
+      <w:pPr>
+        <w:pBdr>
+          <w:top w:val="single" w:sz="6" w:space="7" w:color="CCCCCC"/>
+          <w:left w:val="single" w:sz="6" w:space="7" w:color="CCCCCC"/>
+          <w:bottom w:val="single" w:sz="6" w:space="7" w:color="CCCCCC"/>
+          <w:right w:val="single" w:sz="6" w:space="7" w:color="CCCCCC"/>
+        </w:pBdr>
+        <w:shd w:val="clear" w:color="auto" w:fill="F5F5F5"/>
+        <w:tabs>
+          <w:tab w:val="left" w:pos="916"/>
+          <w:tab w:val="left" w:pos="1832"/>
+          <w:tab w:val="left" w:pos="2748"/>
+          <w:tab w:val="left" w:pos="3664"/>
+          <w:tab w:val="left" w:pos="4580"/>
+          <w:tab w:val="left" w:pos="5496"/>
+          <w:tab w:val="left" w:pos="6412"/>
+          <w:tab w:val="left" w:pos="7328"/>
+          <w:tab w:val="left" w:pos="8244"/>
+          <w:tab w:val="left" w:pos="9160"/>
+          <w:tab w:val="left" w:pos="10076"/>
+          <w:tab w:val="left" w:pos="10992"/>
+          <w:tab w:val="left" w:pos="11908"/>
+          <w:tab w:val="left" w:pos="12824"/>
+          <w:tab w:val="left" w:pos="13740"/>
+          <w:tab w:val="left" w:pos="14656"/>
+        </w:tabs>
+        <w:wordWrap w:val="0"/>
+        <w:spacing w:after="150" w:line="240" w:lineRule="auto"/>
+        <w:rPr>
+          <w:rFonts w:ascii="Consolas" w:eastAsia="Times New Roman" w:hAnsi="Consolas" w:cs="Courier New"/>
+          <w:color w:val="333333"/>
+          <w:kern w:val="0"/>
+          <w:sz w:val="20"/>
+          <w:szCs w:val="20"/>
+          <w14:ligatures w14:val="none"/>
+        </w:rPr>
+      </w:pPr>
+      <w:r>
+        <w:rPr>
+          <w:rFonts w:ascii="Consolas" w:eastAsia="Times New Roman" w:hAnsi="Consolas" w:cs="Courier New"/>
+          <w:color w:val="333333"/>
+          <w:kern w:val="0"/>
+          <w:sz w:val="20"/>
+          <w:szCs w:val="20"/>
+          <w14:ligatures w14:val="none"/>
+        </w:rPr>
+        <w:t>   / \</w:t>
+      </w:r>
+    </w:p>
+    <w:p>
+      <w:pPr>
+        <w:pBdr>
+          <w:top w:val="single" w:sz="6" w:space="7" w:color="CCCCCC"/>
+          <w:left w:val="single" w:sz="6" w:space="7" w:color="CCCCCC"/>
+          <w:bottom w:val="single" w:sz="6" w:space="7" w:color="CCCCCC"/>
+          <w:right w:val="single" w:sz="6" w:space="7" w:color="CCCCCC"/>
+        </w:pBdr>
+        <w:shd w:val="clear" w:color="auto" w:fill="F5F5F5"/>
+        <w:tabs>
+          <w:tab w:val="left" w:pos="916"/>
+          <w:tab w:val="left" w:pos="1832"/>
+          <w:tab w:val="left" w:pos="2748"/>
+          <w:tab w:val="left" w:pos="3664"/>
+          <w:tab w:val="left" w:pos="4580"/>
+          <w:tab w:val="left" w:pos="5496"/>
+          <w:tab w:val="left" w:pos="6412"/>
+          <w:tab w:val="left" w:pos="7328"/>
+          <w:tab w:val="left" w:pos="8244"/>
+          <w:tab w:val="left" w:pos="9160"/>
+          <w:tab w:val="left" w:pos="10076"/>
+          <w:tab w:val="left" w:pos="10992"/>
+          <w:tab w:val="left" w:pos="11908"/>
+          <w:tab w:val="left" w:pos="12824"/>
+          <w:tab w:val="left" w:pos="13740"/>
+          <w:tab w:val="left" w:pos="14656"/>
+        </w:tabs>
+        <w:wordWrap w:val="0"/>
+        <w:spacing w:after="150" w:line="240" w:lineRule="auto"/>
+        <w:rPr>
+          <w:rFonts w:ascii="Consolas" w:eastAsia="Times New Roman" w:hAnsi="Consolas" w:cs="Courier New"/>
+          <w:color w:val="333333"/>
+          <w:kern w:val="0"/>
+          <w:sz w:val="20"/>
+          <w:szCs w:val="20"/>
+          <w14:ligatures w14:val="none"/>
+        </w:rPr>
+      </w:pPr>
+      <w:r>
+        <w:rPr>
+          <w:rFonts w:ascii="Consolas" w:eastAsia="Times New Roman" w:hAnsi="Consolas" w:cs="Courier New"/>
+          <w:color w:val="333333"/>
+          <w:kern w:val="0"/>
+          <w:sz w:val="20"/>
+          <w:szCs w:val="20"/>
+          <w14:ligatures w14:val="none"/>
+        </w:rPr>
+        <w:t>  2   3</w:t>
+      </w:r>
+    </w:p>
+    <w:p>
+      <w:pPr>
+        <w:pBdr>
+          <w:top w:val="single" w:sz="6" w:space="7" w:color="CCCCCC"/>
+          <w:left w:val="single" w:sz="6" w:space="7" w:color="CCCCCC"/>
+          <w:bottom w:val="single" w:sz="6" w:space="7" w:color="CCCCCC"/>
+          <w:right w:val="single" w:sz="6" w:space="7" w:color="CCCCCC"/>
+        </w:pBdr>
+        <w:shd w:val="clear" w:color="auto" w:fill="F5F5F5"/>
+        <w:tabs>
+          <w:tab w:val="left" w:pos="916"/>
+          <w:tab w:val="left" w:pos="1832"/>
+          <w:tab w:val="left" w:pos="2748"/>
+          <w:tab w:val="left" w:pos="3664"/>
+          <w:tab w:val="left" w:pos="4580"/>
+          <w:tab w:val="left" w:pos="5496"/>
+          <w:tab w:val="left" w:pos="6412"/>
+          <w:tab w:val="left" w:pos="7328"/>
+          <w:tab w:val="left" w:pos="8244"/>
+          <w:tab w:val="left" w:pos="9160"/>
+          <w:tab w:val="left" w:pos="10076"/>
+          <w:tab w:val="left" w:pos="10992"/>
+          <w:tab w:val="left" w:pos="11908"/>
+          <w:tab w:val="left" w:pos="12824"/>
+          <w:tab w:val="left" w:pos="13740"/>
+          <w:tab w:val="left" w:pos="14656"/>
+        </w:tabs>
+        <w:wordWrap w:val="0"/>
+        <w:spacing w:after="150" w:line="240" w:lineRule="auto"/>
+        <w:rPr>
+          <w:rFonts w:ascii="Consolas" w:eastAsia="Times New Roman" w:hAnsi="Consolas" w:cs="Courier New"/>
+          <w:color w:val="333333"/>
+          <w:kern w:val="0"/>
+          <w:sz w:val="20"/>
+          <w:szCs w:val="20"/>
+          <w14:ligatures w14:val="none"/>
+        </w:rPr>
+      </w:pPr>
+      <w:r>
+        <w:rPr>
+          <w:rFonts w:ascii="Consolas" w:eastAsia="Times New Roman" w:hAnsi="Consolas" w:cs="Courier New"/>
+          <w:color w:val="333333"/>
+          <w:kern w:val="0"/>
+          <w:sz w:val="20"/>
+          <w:szCs w:val="20"/>
+          <w14:ligatures w14:val="none"/>
+        </w:rPr>
+        <w:t> / \</w:t>
+      </w:r>
+    </w:p>
+    <w:p>
+      <w:pPr>
+        <w:pBdr>
+          <w:top w:val="single" w:sz="6" w:space="7" w:color="CCCCCC"/>
+          <w:left w:val="single" w:sz="6" w:space="7" w:color="CCCCCC"/>
+          <w:bottom w:val="single" w:sz="6" w:space="7" w:color="CCCCCC"/>
+          <w:right w:val="single" w:sz="6" w:space="7" w:color="CCCCCC"/>
+        </w:pBdr>
+        <w:shd w:val="clear" w:color="auto" w:fill="F5F5F5"/>
+        <w:tabs>
+          <w:tab w:val="left" w:pos="916"/>
+          <w:tab w:val="left" w:pos="1832"/>
+          <w:tab w:val="left" w:pos="2748"/>
+          <w:tab w:val="left" w:pos="3664"/>
+          <w:tab w:val="left" w:pos="4580"/>
+          <w:tab w:val="left" w:pos="5496"/>
+          <w:tab w:val="left" w:pos="6412"/>
+          <w:tab w:val="left" w:pos="7328"/>
+          <w:tab w:val="left" w:pos="8244"/>
+          <w:tab w:val="left" w:pos="9160"/>
+          <w:tab w:val="left" w:pos="10076"/>
+          <w:tab w:val="left" w:pos="10992"/>
+          <w:tab w:val="left" w:pos="11908"/>
+          <w:tab w:val="left" w:pos="12824"/>
+          <w:tab w:val="left" w:pos="13740"/>
+          <w:tab w:val="left" w:pos="14656"/>
+        </w:tabs>
+        <w:wordWrap w:val="0"/>
+        <w:spacing w:after="150" w:line="240" w:lineRule="auto"/>
+        <w:rPr>
+          <w:rFonts w:ascii="Consolas" w:eastAsia="Times New Roman" w:hAnsi="Consolas" w:cs="Courier New"/>
+          <w:color w:val="333333"/>
+          <w:kern w:val="0"/>
+          <w:sz w:val="20"/>
+          <w:szCs w:val="20"/>
+          <w14:ligatures w14:val="none"/>
+        </w:rPr>
+      </w:pPr>
+      <w:r>
+        <w:rPr>
+          <w:rFonts w:ascii="Consolas" w:eastAsia="Times New Roman" w:hAnsi="Consolas" w:cs="Courier New"/>
+          <w:color w:val="333333"/>
+          <w:kern w:val="0"/>
+          <w:sz w:val="20"/>
+          <w:szCs w:val="20"/>
+          <w14:ligatures w14:val="none"/>
+        </w:rPr>
+        <w:t>4   5</w:t>
+      </w:r>
+    </w:p>
+    <w:p>
+      <w:pPr>
+        <w:rPr>
+          <w:sz w:val="32"/>
+        </w:rPr>
+      </w:pPr>
+      <w:r>
+        <w:rPr>
+          <w:sz w:val="32"/>
+        </w:rPr>
+        <w:t>Preorder traversal of this tree would visit the nodes in the following order: 1, 2, 4, 5, 3.</w:t>
+      </w:r>
+    </w:p>
+    <w:p>
+      <w:pPr>
+        <w:rPr>
+          <w:b/>
+          <w:bCs/>
+          <w:sz w:val="32"/>
+        </w:rPr>
+      </w:pPr>
+      <w:r>
+        <w:rPr>
+          <w:b/>
+          <w:bCs/>
+          <w:sz w:val="32"/>
+        </w:rPr>
+        <w:t>Conclusion:</w:t>
+      </w:r>
+    </w:p>
+    <w:p>
+      <w:pPr>
+        <w:rPr>
+          <w:sz w:val="32"/>
+        </w:rPr>
+      </w:pPr>
+      <w:r>
+        <w:rPr>
+          <w:sz w:val="32"/>
+        </w:rPr>
+        <w:t xml:space="preserve">It is a fundamental technique for navigating and manipulating tree data structures. Its straightforward approach – visiting the root before the subtree --- makes </w:t>
+      </w:r>
+      <w:r>
+        <w:rPr>
+          <w:sz w:val="32"/>
+        </w:rPr>
+        <w:t xml:space="preserve">it useful too for a wide range of applications, from tree copying to expression evaluation. </w:t>
+      </w:r>
+    </w:p>
+    <w:p>
+      <w:pPr>
+        <w:rPr>
+          <w:b/>
+          <w:bCs/>
+          <w:sz w:val="32"/>
+        </w:rPr>
+      </w:pPr>
+      <w:r>
+        <w:rPr>
+          <w:b/>
+          <w:bCs/>
+          <w:sz w:val="32"/>
+        </w:rPr>
+        <w:t>Post order Tree Traversal:</w:t>
+      </w:r>
+    </w:p>
+    <w:p>
+      <w:pPr>
+        <w:rPr>
+          <w:sz w:val="32"/>
+        </w:rPr>
+      </w:pPr>
+      <w:r>
+        <w:rPr>
+          <w:sz w:val="32"/>
+        </w:rPr>
+        <w:t>It is a technique to visit all the nodes in a tree data structure in a specific sequence: first the left subtree, then the right subtree, and finally the current node (root).</w:t>
+      </w:r>
+    </w:p>
+    <w:p>
+      <w:pPr>
+        <w:rPr>
+          <w:b/>
+          <w:bCs/>
+          <w:sz w:val="32"/>
+        </w:rPr>
+      </w:pPr>
+      <w:r>
+        <w:rPr>
+          <w:b/>
+          <w:bCs/>
+          <w:sz w:val="32"/>
+        </w:rPr>
+        <w:t>What is Post Order Traversal:</w:t>
+      </w:r>
+    </w:p>
+    <w:p>
+      <w:pPr>
+        <w:rPr>
+          <w:sz w:val="32"/>
+        </w:rPr>
+      </w:pPr>
+      <w:r>
+        <w:rPr>
+          <w:sz w:val="32"/>
+        </w:rPr>
+        <w:t>In post order traversal, a binary tree is traversed in the following order:</w:t>
+      </w:r>
+    </w:p>
+    <w:p>
+      <w:pPr>
+        <w:pStyle w:val="ListParagraph"/>
+        <w:numPr>
+          <w:ilvl w:val="0"/>
+          <w:numId w:val="31"/>
+        </w:numPr>
+        <w:rPr>
+          <w:sz w:val="32"/>
+        </w:rPr>
+      </w:pPr>
+      <w:r>
+        <w:rPr>
+          <w:sz w:val="32"/>
+        </w:rPr>
+        <w:t>Traverse the left subtree in post order.</w:t>
+      </w:r>
+    </w:p>
+    <w:p>
+      <w:pPr>
+        <w:pStyle w:val="ListParagraph"/>
+        <w:numPr>
+          <w:ilvl w:val="0"/>
+          <w:numId w:val="31"/>
+        </w:numPr>
+        <w:rPr>
+          <w:sz w:val="32"/>
+        </w:rPr>
+      </w:pPr>
+      <w:r>
+        <w:rPr>
+          <w:sz w:val="32"/>
+        </w:rPr>
+        <w:t>Traverse the right subtree in post order.</w:t>
+      </w:r>
+    </w:p>
+    <w:p>
+      <w:pPr>
+        <w:pStyle w:val="ListParagraph"/>
+        <w:numPr>
+          <w:ilvl w:val="0"/>
+          <w:numId w:val="31"/>
+        </w:numPr>
+        <w:rPr>
+          <w:sz w:val="32"/>
+        </w:rPr>
+      </w:pPr>
+      <w:r>
+        <w:rPr>
+          <w:sz w:val="32"/>
+        </w:rPr>
+        <w:lastRenderedPageBreak/>
+        <w:t>Visit the root node.</w:t>
+      </w:r>
+    </w:p>
+    <w:p>
+      <w:pPr>
+        <w:rPr>
+          <w:sz w:val="32"/>
+        </w:rPr>
+      </w:pPr>
+      <w:r>
+        <w:rPr>
+          <w:sz w:val="32"/>
+        </w:rPr>
+        <w:t>Post order traversal is especially useful in scenarios where you need to visit child nodes before their parents, such as when calculating the size or depth of a tree, or when performing certain cleanup or evaluating tasks that require child nodes to be processed first.</w:t>
+      </w:r>
+    </w:p>
+    <w:p>
+      <w:pPr>
+        <w:rPr>
+          <w:b/>
+          <w:bCs/>
+          <w:sz w:val="32"/>
+        </w:rPr>
+      </w:pPr>
+      <w:r>
+        <w:rPr>
+          <w:b/>
+          <w:bCs/>
+          <w:sz w:val="32"/>
+        </w:rPr>
+        <w:t>In Order Tree Traversal:</w:t>
+      </w:r>
+    </w:p>
+    <w:p>
+      <w:pPr>
+        <w:rPr>
+          <w:sz w:val="32"/>
+        </w:rPr>
+      </w:pPr>
+      <w:r>
+        <w:rPr>
+          <w:sz w:val="32"/>
+        </w:rPr>
+        <w:t>It is one of the fundamental tree traversal techniques, particularly suited for binary trees. It ensures that all nodes are visited in their non-decreasing order when applied to a binary search tree.</w:t>
+      </w:r>
+    </w:p>
+    <w:p>
+      <w:pPr>
+        <w:rPr>
+          <w:b/>
+          <w:bCs/>
+          <w:sz w:val="32"/>
+        </w:rPr>
+      </w:pPr>
+      <w:r>
+        <w:rPr>
+          <w:b/>
+          <w:bCs/>
+          <w:sz w:val="32"/>
+        </w:rPr>
+        <w:t>What is In Order Traversal:</w:t>
+      </w:r>
+    </w:p>
+    <w:p>
+      <w:pPr>
+        <w:rPr>
+          <w:sz w:val="32"/>
+        </w:rPr>
+      </w:pPr>
+      <w:r>
+        <w:rPr>
+          <w:sz w:val="32"/>
+        </w:rPr>
+        <w:t>It follows a specific sequence to visit all the nodes in binary tree.</w:t>
+      </w:r>
+    </w:p>
+    <w:p>
+      <w:pPr>
+        <w:pStyle w:val="ListParagraph"/>
+        <w:numPr>
+          <w:ilvl w:val="0"/>
+          <w:numId w:val="32"/>
+        </w:numPr>
+        <w:rPr>
+          <w:sz w:val="32"/>
+        </w:rPr>
+      </w:pPr>
+      <w:r>
+        <w:rPr>
+          <w:sz w:val="32"/>
+        </w:rPr>
+        <w:t>Traverse the left subtree in order.</w:t>
+      </w:r>
+    </w:p>
+    <w:p>
+      <w:pPr>
+        <w:pStyle w:val="ListParagraph"/>
+        <w:numPr>
+          <w:ilvl w:val="0"/>
+          <w:numId w:val="32"/>
+        </w:numPr>
+        <w:rPr>
+          <w:sz w:val="32"/>
+        </w:rPr>
+      </w:pPr>
+      <w:r>
+        <w:rPr>
+          <w:sz w:val="32"/>
+        </w:rPr>
+        <w:t>Visit the root node.</w:t>
+      </w:r>
+    </w:p>
+    <w:p>
+      <w:pPr>
+        <w:pStyle w:val="ListParagraph"/>
+        <w:numPr>
+          <w:ilvl w:val="0"/>
+          <w:numId w:val="32"/>
+        </w:numPr>
+        <w:rPr>
+          <w:sz w:val="32"/>
+        </w:rPr>
+      </w:pPr>
+      <w:r>
+        <w:rPr>
+          <w:sz w:val="32"/>
+        </w:rPr>
+        <w:t>Traverse the right subtree in order.</w:t>
+      </w:r>
+    </w:p>
+    <w:p>
+      <w:pPr>
+        <w:rPr>
+          <w:sz w:val="32"/>
+        </w:rPr>
+      </w:pPr>
+      <w:r>
+        <w:rPr>
+          <w:sz w:val="32"/>
+        </w:rPr>
+        <w:t>This method ensures that nodes are visited in ascending order for binary search trees, making it particularly useful for operations like tree sorting and building sorted lists from trees.</w:t>
+      </w:r>
+    </w:p>
+    <w:p>
+      <w:pPr>
+        <w:rPr>
+          <w:sz w:val="32"/>
+        </w:rPr>
+      </w:pPr>
+      <w:r>
+        <w:rPr>
+          <w:sz w:val="32"/>
+        </w:rPr>
+        <w:t xml:space="preserve"> </w:t>
       </w:r>
     </w:p>
     <w:sectPr>
@@ -42526,6 +43224,95 @@
     </w:lvl>
   </w:abstractNum>
   <w:abstractNum w:abstractNumId="13" w15:restartNumberingAfterBreak="0">
+    <w:nsid w:val="4C3261C7"/>
+    <w:multiLevelType w:val="hybridMultilevel"/>
+    <w:tmpl w:val="202EF6AE"/>
+    <w:lvl w:ilvl="0" w:tplc="0409000F">
+      <w:start w:val="1"/>
+      <w:numFmt w:val="decimal"/>
+      <w:lvlText w:val="%1."/>
+      <w:lvlJc w:val="left"/>
+      <w:pPr>
+        <w:ind w:left="720" w:hanging="360"/>
+      </w:pPr>
+      <w:rPr>
+        <w:rFonts w:hint="default"/>
+      </w:rPr>
+    </w:lvl>
+    <w:lvl w:ilvl="1" w:tplc="04090019" w:tentative="1">
+      <w:start w:val="1"/>
+      <w:numFmt w:val="lowerLetter"/>
+      <w:lvlText w:val="%2."/>
+      <w:lvlJc w:val="left"/>
+      <w:pPr>
+        <w:ind w:left="1440" w:hanging="360"/>
+      </w:pPr>
+    </w:lvl>
+    <w:lvl w:ilvl="2" w:tplc="0409001B" w:tentative="1">
+      <w:start w:val="1"/>
+      <w:numFmt w:val="lowerRoman"/>
+      <w:lvlText w:val="%3."/>
+      <w:lvlJc w:val="right"/>
+      <w:pPr>
+        <w:ind w:left="2160" w:hanging="180"/>
+      </w:pPr>
+    </w:lvl>
+    <w:lvl w:ilvl="3" w:tplc="0409000F" w:tentative="1">
+      <w:start w:val="1"/>
+      <w:numFmt w:val="decimal"/>
+      <w:lvlText w:val="%4."/>
+      <w:lvlJc w:val="left"/>
+      <w:pPr>
+        <w:ind w:left="2880" w:hanging="360"/>
+      </w:pPr>
+    </w:lvl>
+    <w:lvl w:ilvl="4" w:tplc="04090019" w:tentative="1">
+      <w:start w:val="1"/>
+      <w:numFmt w:val="lowerLetter"/>
+      <w:lvlText w:val="%5."/>
+      <w:lvlJc w:val="left"/>
+      <w:pPr>
+        <w:ind w:left="3600" w:hanging="360"/>
+      </w:pPr>
+    </w:lvl>
+    <w:lvl w:ilvl="5" w:tplc="0409001B" w:tentative="1">
+      <w:start w:val="1"/>
+      <w:numFmt w:val="lowerRoman"/>
+      <w:lvlText w:val="%6."/>
+      <w:lvlJc w:val="right"/>
+      <w:pPr>
+        <w:ind w:left="4320" w:hanging="180"/>
+      </w:pPr>
+    </w:lvl>
+    <w:lvl w:ilvl="6" w:tplc="0409000F" w:tentative="1">
+      <w:start w:val="1"/>
+      <w:numFmt w:val="decimal"/>
+      <w:lvlText w:val="%7."/>
+      <w:lvlJc w:val="left"/>
+      <w:pPr>
+        <w:ind w:left="5040" w:hanging="360"/>
+      </w:pPr>
+    </w:lvl>
+    <w:lvl w:ilvl="7" w:tplc="04090019" w:tentative="1">
+      <w:start w:val="1"/>
+      <w:numFmt w:val="lowerLetter"/>
+      <w:lvlText w:val="%8."/>
+      <w:lvlJc w:val="left"/>
+      <w:pPr>
+        <w:ind w:left="5760" w:hanging="360"/>
+      </w:pPr>
+    </w:lvl>
+    <w:lvl w:ilvl="8" w:tplc="0409001B" w:tentative="1">
+      <w:start w:val="1"/>
+      <w:numFmt w:val="lowerRoman"/>
+      <w:lvlText w:val="%9."/>
+      <w:lvlJc w:val="right"/>
+      <w:pPr>
+        <w:ind w:left="6480" w:hanging="180"/>
+      </w:pPr>
+    </w:lvl>
+  </w:abstractNum>
+  <w:abstractNum w:abstractNumId="14" w15:restartNumberingAfterBreak="0">
     <w:nsid w:val="51BB4357"/>
     <w:multiLevelType w:val="multilevel"/>
     <w:tmpl w:val="5912974A"/>
@@ -42638,7 +43425,7 @@
       </w:pPr>
     </w:lvl>
   </w:abstractNum>
-  <w:abstractNum w:abstractNumId="14" w15:restartNumberingAfterBreak="0">
+  <w:abstractNum w:abstractNumId="15" w15:restartNumberingAfterBreak="0">
     <w:nsid w:val="53095404"/>
     <w:multiLevelType w:val="hybridMultilevel"/>
     <w:tmpl w:val="B02E4F2A"/>
@@ -42727,7 +43514,7 @@
       </w:pPr>
     </w:lvl>
   </w:abstractNum>
-  <w:abstractNum w:abstractNumId="15" w15:restartNumberingAfterBreak="0">
+  <w:abstractNum w:abstractNumId="16" w15:restartNumberingAfterBreak="0">
     <w:nsid w:val="54C67D09"/>
     <w:multiLevelType w:val="multilevel"/>
     <w:tmpl w:val="271A5B2E"/>
@@ -42876,7 +43663,7 @@
       </w:rPr>
     </w:lvl>
   </w:abstractNum>
-  <w:abstractNum w:abstractNumId="16" w15:restartNumberingAfterBreak="0">
+  <w:abstractNum w:abstractNumId="17" w15:restartNumberingAfterBreak="0">
     <w:nsid w:val="550E4061"/>
     <w:multiLevelType w:val="hybridMultilevel"/>
     <w:tmpl w:val="E340CA5C"/>
@@ -42965,10 +43752,10 @@
       </w:pPr>
     </w:lvl>
   </w:abstractNum>
-  <w:abstractNum w:abstractNumId="17" w15:restartNumberingAfterBreak="0">
-    <w:nsid w:val="5E15061A"/>
+  <w:abstractNum w:abstractNumId="18" w15:restartNumberingAfterBreak="0">
+    <w:nsid w:val="5DAC6618"/>
     <w:multiLevelType w:val="hybridMultilevel"/>
-    <w:tmpl w:val="32AECAEA"/>
+    <w:tmpl w:val="D1506A6C"/>
     <w:lvl w:ilvl="0" w:tplc="0409000F">
       <w:start w:val="1"/>
       <w:numFmt w:val="decimal"/>
@@ -43054,10 +43841,10 @@
       </w:pPr>
     </w:lvl>
   </w:abstractNum>
-  <w:abstractNum w:abstractNumId="18" w15:restartNumberingAfterBreak="0">
-    <w:nsid w:val="60C24D71"/>
+  <w:abstractNum w:abstractNumId="19" w15:restartNumberingAfterBreak="0">
+    <w:nsid w:val="5E15061A"/>
     <w:multiLevelType w:val="hybridMultilevel"/>
-    <w:tmpl w:val="C0224B5C"/>
+    <w:tmpl w:val="32AECAEA"/>
     <w:lvl w:ilvl="0" w:tplc="0409000F">
       <w:start w:val="1"/>
       <w:numFmt w:val="decimal"/>
@@ -43143,10 +43930,10 @@
       </w:pPr>
     </w:lvl>
   </w:abstractNum>
-  <w:abstractNum w:abstractNumId="19" w15:restartNumberingAfterBreak="0">
-    <w:nsid w:val="61E442B5"/>
+  <w:abstractNum w:abstractNumId="20" w15:restartNumberingAfterBreak="0">
+    <w:nsid w:val="60C24D71"/>
     <w:multiLevelType w:val="hybridMultilevel"/>
-    <w:tmpl w:val="6232AAB2"/>
+    <w:tmpl w:val="C0224B5C"/>
     <w:lvl w:ilvl="0" w:tplc="0409000F">
       <w:start w:val="1"/>
       <w:numFmt w:val="decimal"/>
@@ -43232,10 +44019,10 @@
       </w:pPr>
     </w:lvl>
   </w:abstractNum>
-  <w:abstractNum w:abstractNumId="20" w15:restartNumberingAfterBreak="0">
-    <w:nsid w:val="647A7BBE"/>
+  <w:abstractNum w:abstractNumId="21" w15:restartNumberingAfterBreak="0">
+    <w:nsid w:val="61E442B5"/>
     <w:multiLevelType w:val="hybridMultilevel"/>
-    <w:tmpl w:val="67408672"/>
+    <w:tmpl w:val="6232AAB2"/>
     <w:lvl w:ilvl="0" w:tplc="0409000F">
       <w:start w:val="1"/>
       <w:numFmt w:val="decimal"/>
@@ -43321,10 +44108,10 @@
       </w:pPr>
     </w:lvl>
   </w:abstractNum>
-  <w:abstractNum w:abstractNumId="21" w15:restartNumberingAfterBreak="0">
-    <w:nsid w:val="64E16385"/>
+  <w:abstractNum w:abstractNumId="22" w15:restartNumberingAfterBreak="0">
+    <w:nsid w:val="647A7BBE"/>
     <w:multiLevelType w:val="hybridMultilevel"/>
-    <w:tmpl w:val="92205EE4"/>
+    <w:tmpl w:val="67408672"/>
     <w:lvl w:ilvl="0" w:tplc="0409000F">
       <w:start w:val="1"/>
       <w:numFmt w:val="decimal"/>
@@ -43410,7 +44197,96 @@
       </w:pPr>
     </w:lvl>
   </w:abstractNum>
-  <w:abstractNum w:abstractNumId="22" w15:restartNumberingAfterBreak="0">
+  <w:abstractNum w:abstractNumId="23" w15:restartNumberingAfterBreak="0">
+    <w:nsid w:val="64E16385"/>
+    <w:multiLevelType w:val="hybridMultilevel"/>
+    <w:tmpl w:val="92205EE4"/>
+    <w:lvl w:ilvl="0" w:tplc="0409000F">
+      <w:start w:val="1"/>
+      <w:numFmt w:val="decimal"/>
+      <w:lvlText w:val="%1."/>
+      <w:lvlJc w:val="left"/>
+      <w:pPr>
+        <w:ind w:left="720" w:hanging="360"/>
+      </w:pPr>
+      <w:rPr>
+        <w:rFonts w:hint="default"/>
+      </w:rPr>
+    </w:lvl>
+    <w:lvl w:ilvl="1" w:tplc="04090019" w:tentative="1">
+      <w:start w:val="1"/>
+      <w:numFmt w:val="lowerLetter"/>
+      <w:lvlText w:val="%2."/>
+      <w:lvlJc w:val="left"/>
+      <w:pPr>
+        <w:ind w:left="1440" w:hanging="360"/>
+      </w:pPr>
+    </w:lvl>
+    <w:lvl w:ilvl="2" w:tplc="0409001B" w:tentative="1">
+      <w:start w:val="1"/>
+      <w:numFmt w:val="lowerRoman"/>
+      <w:lvlText w:val="%3."/>
+      <w:lvlJc w:val="right"/>
+      <w:pPr>
+        <w:ind w:left="2160" w:hanging="180"/>
+      </w:pPr>
+    </w:lvl>
+    <w:lvl w:ilvl="3" w:tplc="0409000F" w:tentative="1">
+      <w:start w:val="1"/>
+      <w:numFmt w:val="decimal"/>
+      <w:lvlText w:val="%4."/>
+      <w:lvlJc w:val="left"/>
+      <w:pPr>
+        <w:ind w:left="2880" w:hanging="360"/>
+      </w:pPr>
+    </w:lvl>
+    <w:lvl w:ilvl="4" w:tplc="04090019" w:tentative="1">
+      <w:start w:val="1"/>
+      <w:numFmt w:val="lowerLetter"/>
+      <w:lvlText w:val="%5."/>
+      <w:lvlJc w:val="left"/>
+      <w:pPr>
+        <w:ind w:left="3600" w:hanging="360"/>
+      </w:pPr>
+    </w:lvl>
+    <w:lvl w:ilvl="5" w:tplc="0409001B" w:tentative="1">
+      <w:start w:val="1"/>
+      <w:numFmt w:val="lowerRoman"/>
+      <w:lvlText w:val="%6."/>
+      <w:lvlJc w:val="right"/>
+      <w:pPr>
+        <w:ind w:left="4320" w:hanging="180"/>
+      </w:pPr>
+    </w:lvl>
+    <w:lvl w:ilvl="6" w:tplc="0409000F" w:tentative="1">
+      <w:start w:val="1"/>
+      <w:numFmt w:val="decimal"/>
+      <w:lvlText w:val="%7."/>
+      <w:lvlJc w:val="left"/>
+      <w:pPr>
+        <w:ind w:left="5040" w:hanging="360"/>
+      </w:pPr>
+    </w:lvl>
+    <w:lvl w:ilvl="7" w:tplc="04090019" w:tentative="1">
+      <w:start w:val="1"/>
+      <w:numFmt w:val="lowerLetter"/>
+      <w:lvlText w:val="%8."/>
+      <w:lvlJc w:val="left"/>
+      <w:pPr>
+        <w:ind w:left="5760" w:hanging="360"/>
+      </w:pPr>
+    </w:lvl>
+    <w:lvl w:ilvl="8" w:tplc="0409001B" w:tentative="1">
+      <w:start w:val="1"/>
+      <w:numFmt w:val="lowerRoman"/>
+      <w:lvlText w:val="%9."/>
+      <w:lvlJc w:val="right"/>
+      <w:pPr>
+        <w:ind w:left="6480" w:hanging="180"/>
+      </w:pPr>
+    </w:lvl>
+  </w:abstractNum>
+  <w:abstractNum w:abstractNumId="24" w15:restartNumberingAfterBreak="0">
     <w:nsid w:val="6B061AE9"/>
     <w:multiLevelType w:val="multilevel"/>
     <w:tmpl w:val="45B6EE9C"/>
@@ -43559,7 +44435,7 @@
       </w:rPr>
     </w:lvl>
   </w:abstractNum>
-  <w:abstractNum w:abstractNumId="23" w15:restartNumberingAfterBreak="0">
+  <w:abstractNum w:abstractNumId="25" w15:restartNumberingAfterBreak="0">
     <w:nsid w:val="6E5A4E4E"/>
     <w:multiLevelType w:val="hybridMultilevel"/>
     <w:tmpl w:val="6872685C"/>
@@ -43648,7 +44524,7 @@
       </w:pPr>
     </w:lvl>
   </w:abstractNum>
-  <w:abstractNum w:abstractNumId="24" w15:restartNumberingAfterBreak="0">
+  <w:abstractNum w:abstractNumId="26" w15:restartNumberingAfterBreak="0">
     <w:nsid w:val="6E877D72"/>
     <w:multiLevelType w:val="hybridMultilevel"/>
     <w:tmpl w:val="711A4FCA"/>
@@ -43737,10 +44613,10 @@
       </w:pPr>
     </w:lvl>
   </w:abstractNum>
-  <w:abstractNum w:abstractNumId="25" w15:restartNumberingAfterBreak="0">
-    <w:nsid w:val="6FD76917"/>
+  <w:abstractNum w:abstractNumId="27" w15:restartNumberingAfterBreak="0">
+    <w:nsid w:val="6EC00D79"/>
     <w:multiLevelType w:val="hybridMultilevel"/>
-    <w:tmpl w:val="01AA31E0"/>
+    <w:tmpl w:val="DA9ADA46"/>
     <w:lvl w:ilvl="0" w:tplc="0409000F">
       <w:start w:val="1"/>
       <w:numFmt w:val="decimal"/>
@@ -43826,10 +44702,10 @@
       </w:pPr>
     </w:lvl>
   </w:abstractNum>
-  <w:abstractNum w:abstractNumId="26" w15:restartNumberingAfterBreak="0">
-    <w:nsid w:val="759536B4"/>
+  <w:abstractNum w:abstractNumId="28" w15:restartNumberingAfterBreak="0">
+    <w:nsid w:val="6FD76917"/>
     <w:multiLevelType w:val="hybridMultilevel"/>
-    <w:tmpl w:val="83446442"/>
+    <w:tmpl w:val="01AA31E0"/>
     <w:lvl w:ilvl="0" w:tplc="0409000F">
       <w:start w:val="1"/>
       <w:numFmt w:val="decimal"/>
@@ -43915,10 +44791,10 @@
       </w:pPr>
     </w:lvl>
   </w:abstractNum>
-  <w:abstractNum w:abstractNumId="27" w15:restartNumberingAfterBreak="0">
-    <w:nsid w:val="7C1F0E33"/>
+  <w:abstractNum w:abstractNumId="29" w15:restartNumberingAfterBreak="0">
+    <w:nsid w:val="759536B4"/>
     <w:multiLevelType w:val="hybridMultilevel"/>
-    <w:tmpl w:val="F3F22100"/>
+    <w:tmpl w:val="83446442"/>
     <w:lvl w:ilvl="0" w:tplc="0409000F">
       <w:start w:val="1"/>
       <w:numFmt w:val="decimal"/>
@@ -44004,10 +44880,10 @@
       </w:pPr>
     </w:lvl>
   </w:abstractNum>
-  <w:abstractNum w:abstractNumId="28" w15:restartNumberingAfterBreak="0">
-    <w:nsid w:val="7D36668F"/>
+  <w:abstractNum w:abstractNumId="30" w15:restartNumberingAfterBreak="0">
+    <w:nsid w:val="7C1F0E33"/>
     <w:multiLevelType w:val="hybridMultilevel"/>
-    <w:tmpl w:val="F48EA24C"/>
+    <w:tmpl w:val="F3F22100"/>
     <w:lvl w:ilvl="0" w:tplc="0409000F">
       <w:start w:val="1"/>
       <w:numFmt w:val="decimal"/>
@@ -44093,6 +44969,95 @@
       </w:pPr>
     </w:lvl>
   </w:abstractNum>
+  <w:abstractNum w:abstractNumId="31" w15:restartNumberingAfterBreak="0">
+    <w:nsid w:val="7D36668F"/>
+    <w:multiLevelType w:val="hybridMultilevel"/>
+    <w:tmpl w:val="F48EA24C"/>
+    <w:lvl w:ilvl="0" w:tplc="0409000F">
+      <w:start w:val="1"/>
+      <w:numFmt w:val="decimal"/>
+      <w:lvlText w:val="%1."/>
+      <w:lvlJc w:val="left"/>
+      <w:pPr>
+        <w:ind w:left="720" w:hanging="360"/>
+      </w:pPr>
+      <w:rPr>
+        <w:rFonts w:hint="default"/>
+      </w:rPr>
+    </w:lvl>
+    <w:lvl w:ilvl="1" w:tplc="04090019" w:tentative="1">
+      <w:start w:val="1"/>
+      <w:numFmt w:val="lowerLetter"/>
+      <w:lvlText w:val="%2."/>
+      <w:lvlJc w:val="left"/>
+      <w:pPr>
+        <w:ind w:left="1440" w:hanging="360"/>
+      </w:pPr>
+    </w:lvl>
+    <w:lvl w:ilvl="2" w:tplc="0409001B" w:tentative="1">
+      <w:start w:val="1"/>
+      <w:numFmt w:val="lowerRoman"/>
+      <w:lvlText w:val="%3."/>
+      <w:lvlJc w:val="right"/>
+      <w:pPr>
+        <w:ind w:left="2160" w:hanging="180"/>
+      </w:pPr>
+    </w:lvl>
+    <w:lvl w:ilvl="3" w:tplc="0409000F" w:tentative="1">
+      <w:start w:val="1"/>
+      <w:numFmt w:val="decimal"/>
+      <w:lvlText w:val="%4."/>
+      <w:lvlJc w:val="left"/>
+      <w:pPr>
+        <w:ind w:left="2880" w:hanging="360"/>
+      </w:pPr>
+    </w:lvl>
+    <w:lvl w:ilvl="4" w:tplc="04090019" w:tentative="1">
+      <w:start w:val="1"/>
+      <w:numFmt w:val="lowerLetter"/>
+      <w:lvlText w:val="%5."/>
+      <w:lvlJc w:val="left"/>
+      <w:pPr>
+        <w:ind w:left="3600" w:hanging="360"/>
+      </w:pPr>
+    </w:lvl>
+    <w:lvl w:ilvl="5" w:tplc="0409001B" w:tentative="1">
+      <w:start w:val="1"/>
+      <w:numFmt w:val="lowerRoman"/>
+      <w:lvlText w:val="%6."/>
+      <w:lvlJc w:val="right"/>
+      <w:pPr>
+        <w:ind w:left="4320" w:hanging="180"/>
+      </w:pPr>
+    </w:lvl>
+    <w:lvl w:ilvl="6" w:tplc="0409000F" w:tentative="1">
+      <w:start w:val="1"/>
+      <w:numFmt w:val="decimal"/>
+      <w:lvlText w:val="%7."/>
+      <w:lvlJc w:val="left"/>
+      <w:pPr>
+        <w:ind w:left="5040" w:hanging="360"/>
+      </w:pPr>
+    </w:lvl>
+    <w:lvl w:ilvl="7" w:tplc="04090019" w:tentative="1">
+      <w:start w:val="1"/>
+      <w:numFmt w:val="lowerLetter"/>
+      <w:lvlText w:val="%8."/>
+      <w:lvlJc w:val="left"/>
+      <w:pPr>
+        <w:ind w:left="5760" w:hanging="360"/>
+      </w:pPr>
+    </w:lvl>
+    <w:lvl w:ilvl="8" w:tplc="0409001B" w:tentative="1">
+      <w:start w:val="1"/>
+      <w:numFmt w:val="lowerRoman"/>
+      <w:lvlText w:val="%9."/>
+      <w:lvlJc w:val="right"/>
+      <w:pPr>
+        <w:ind w:left="6480" w:hanging="180"/>
+      </w:pPr>
+    </w:lvl>
+  </w:abstractNum>
   <w:num w:numId="1" w16cid:durableId="2083678608">
     <w:abstractNumId w:val="2"/>
   </w:num>
@@ -44100,13 +45065,13 @@
     <w:abstractNumId w:val="1"/>
   </w:num>
   <w:num w:numId="3" w16cid:durableId="354384659">
-    <w:abstractNumId w:val="21"/>
+    <w:abstractNumId w:val="23"/>
   </w:num>
   <w:num w:numId="4" w16cid:durableId="1329669782">
-    <w:abstractNumId w:val="22"/>
+    <w:abstractNumId w:val="24"/>
   </w:num>
   <w:num w:numId="5" w16cid:durableId="853567023">
-    <w:abstractNumId w:val="15"/>
+    <w:abstractNumId w:val="16"/>
   </w:num>
   <w:num w:numId="6" w16cid:durableId="211773103">
     <w:abstractNumId w:val="6"/>
@@ -44115,40 +45080,40 @@
     <w:abstractNumId w:val="11"/>
   </w:num>
   <w:num w:numId="8" w16cid:durableId="1440291707">
-    <w:abstractNumId w:val="28"/>
+    <w:abstractNumId w:val="31"/>
   </w:num>
   <w:num w:numId="9" w16cid:durableId="1079058309">
-    <w:abstractNumId w:val="14"/>
+    <w:abstractNumId w:val="15"/>
   </w:num>
   <w:num w:numId="10" w16cid:durableId="1413814323">
     <w:abstractNumId w:val="0"/>
   </w:num>
   <w:num w:numId="11" w16cid:durableId="2095592080">
-    <w:abstractNumId w:val="16"/>
+    <w:abstractNumId w:val="17"/>
   </w:num>
   <w:num w:numId="12" w16cid:durableId="1039821816">
     <w:abstractNumId w:val="10"/>
   </w:num>
   <w:num w:numId="13" w16cid:durableId="140588293">
-    <w:abstractNumId w:val="26"/>
+    <w:abstractNumId w:val="29"/>
   </w:num>
   <w:num w:numId="14" w16cid:durableId="1990865480">
     <w:abstractNumId w:val="9"/>
   </w:num>
   <w:num w:numId="15" w16cid:durableId="612204223">
-    <w:abstractNumId w:val="19"/>
+    <w:abstractNumId w:val="21"/>
   </w:num>
   <w:num w:numId="16" w16cid:durableId="1214852319">
     <w:abstractNumId w:val="8"/>
   </w:num>
   <w:num w:numId="17" w16cid:durableId="264582802">
-    <w:abstractNumId w:val="23"/>
+    <w:abstractNumId w:val="25"/>
   </w:num>
   <w:num w:numId="18" w16cid:durableId="738787484">
-    <w:abstractNumId w:val="25"/>
+    <w:abstractNumId w:val="28"/>
   </w:num>
   <w:num w:numId="19" w16cid:durableId="62222876">
-    <w:abstractNumId w:val="18"/>
+    <w:abstractNumId w:val="20"/>
   </w:num>
   <w:num w:numId="20" w16cid:durableId="313460079">
     <w:abstractNumId w:val="3"/>
@@ -44157,19 +45122,19 @@
     <w:abstractNumId w:val="4"/>
   </w:num>
   <w:num w:numId="22" w16cid:durableId="869220727">
-    <w:abstractNumId w:val="24"/>
+    <w:abstractNumId w:val="26"/>
   </w:num>
   <w:num w:numId="23" w16cid:durableId="1286891179">
     <w:abstractNumId w:val="7"/>
   </w:num>
   <w:num w:numId="24" w16cid:durableId="1279294159">
-    <w:abstractNumId w:val="13"/>
+    <w:abstractNumId w:val="14"/>
   </w:num>
   <w:num w:numId="25" w16cid:durableId="1882861590">
-    <w:abstractNumId w:val="27"/>
+    <w:abstractNumId w:val="30"/>
   </w:num>
   <w:num w:numId="26" w16cid:durableId="1513953846">
-    <w:abstractNumId w:val="20"/>
+    <w:abstractNumId w:val="22"/>
   </w:num>
   <w:num w:numId="27" w16cid:durableId="2119056621">
     <w:abstractNumId w:val="5"/>
@@ -44178,7 +45143,16 @@
     <w:abstractNumId w:val="12"/>
   </w:num>
   <w:num w:numId="29" w16cid:durableId="987899783">
-    <w:abstractNumId w:val="17"/>
+    <w:abstractNumId w:val="19"/>
+  </w:num>
+  <w:num w:numId="30" w16cid:durableId="1717460863">
+    <w:abstractNumId w:val="18"/>
+  </w:num>
+  <w:num w:numId="31" w16cid:durableId="1348168591">
+    <w:abstractNumId w:val="13"/>
+  </w:num>
+  <w:num w:numId="32" w16cid:durableId="23219080">
+    <w:abstractNumId w:val="27"/>
   </w:num>
 </w:numbering>
 </file>
@@ -44785,6 +45759,7 @@
   <w:style w:type="character" w:default="1" w:styleId="DefaultParagraphFont">
     <w:name w:val="Default Paragraph Font"/>
     <w:uiPriority w:val="1"/>
+    <w:semiHidden/>
     <w:unhideWhenUsed/>
   </w:style>
   <w:style w:type="table" w:default="1" w:styleId="TableNormal">

</xml_diff>

<commit_message>
Graph-adjacency matrix and adjacency list
</commit_message>
<xml_diff>
--- a/Data Structures.docx
+++ b/Data Structures.docx
@@ -9480,23 +9480,7 @@
           <w:sz w:val="32"/>
           <w:szCs w:val="32"/>
         </w:rPr>
-        <w:t xml:space="preserve">Efficient Access: </w:t>
-      </w:r>
-      <w:proofErr w:type="spellStart"/>
-      <w:r>
-        <w:rPr>
-          <w:sz w:val="32"/>
-          <w:szCs w:val="32"/>
-        </w:rPr>
-        <w:t>Hashtables</w:t>
-      </w:r>
-      <w:proofErr w:type="spellEnd"/>
-      <w:r>
-        <w:rPr>
-          <w:sz w:val="32"/>
-          <w:szCs w:val="32"/>
-        </w:rPr>
-        <w:t xml:space="preserve"> provide very efficient average time complexity for insert, delete and search operations, ideally in </w:t>
+        <w:t xml:space="preserve">Efficient Access: Hashtables provide very efficient average time complexity for insert, delete and search operations, ideally in </w:t>
       </w:r>
       <w:proofErr w:type="gramStart"/>
       <w:r>
@@ -41744,6 +41728,9 @@
     </w:p>
     <w:p>
       <w:pPr>
+        <w:pBdr>
+          <w:bottom w:val="single" w:sz="6" w:space="1" w:color="auto"/>
+        </w:pBdr>
         <w:rPr>
           <w:sz w:val="32"/>
         </w:rPr>
@@ -41754,6 +41741,3380 @@
         </w:rPr>
         <w:t xml:space="preserve"> </w:t>
       </w:r>
+    </w:p>
+    <w:p>
+      <w:pPr>
+        <w:jc w:val="center"/>
+        <w:rPr>
+          <w:b/>
+          <w:bCs/>
+          <w:sz w:val="32"/>
+        </w:rPr>
+      </w:pPr>
+      <w:r>
+        <w:rPr>
+          <w:b/>
+          <w:bCs/>
+          <w:sz w:val="32"/>
+        </w:rPr>
+        <w:t>Graph</w:t>
+      </w:r>
+    </w:p>
+    <w:p>
+      <w:pPr>
+        <w:rPr>
+          <w:b/>
+          <w:bCs/>
+          <w:sz w:val="32"/>
+        </w:rPr>
+      </w:pPr>
+      <w:r>
+        <w:rPr>
+          <w:b/>
+          <w:bCs/>
+          <w:sz w:val="32"/>
+        </w:rPr>
+        <w:t>Introduction:</w:t>
+      </w:r>
+    </w:p>
+    <w:p>
+      <w:pPr>
+        <w:rPr>
+          <w:sz w:val="32"/>
+        </w:rPr>
+      </w:pPr>
+      <w:r>
+        <w:rPr>
+          <w:sz w:val="32"/>
+        </w:rPr>
+        <w:t xml:space="preserve">It is a data structure that </w:t>
+      </w:r>
+      <w:proofErr w:type="gramStart"/>
+      <w:r>
+        <w:rPr>
+          <w:sz w:val="32"/>
+        </w:rPr>
+        <w:t>models</w:t>
+      </w:r>
+      <w:proofErr w:type="gramEnd"/>
+      <w:r>
+        <w:rPr>
+          <w:sz w:val="32"/>
+        </w:rPr>
+        <w:t xml:space="preserve"> relationships between different objects. In a graph, objects are represented as nodes or (vertices), and the connections between these objects are called edges or(arcs). </w:t>
+      </w:r>
+      <w:r>
+        <w:rPr>
+          <w:sz w:val="32"/>
+        </w:rPr>
+        <w:lastRenderedPageBreak/>
+        <w:t>Graphs can represent a wide variety of real-world situations, such as social networks, road maps, network routing, and much more.</w:t>
+      </w:r>
+    </w:p>
+    <w:p>
+      <w:pPr>
+        <w:rPr>
+          <w:b/>
+          <w:bCs/>
+          <w:sz w:val="32"/>
+        </w:rPr>
+      </w:pPr>
+      <w:r>
+        <w:rPr>
+          <w:b/>
+          <w:bCs/>
+          <w:sz w:val="32"/>
+        </w:rPr>
+        <w:t>Basic Terminology:</w:t>
+      </w:r>
+    </w:p>
+    <w:p>
+      <w:pPr>
+        <w:pStyle w:val="ListParagraph"/>
+        <w:numPr>
+          <w:ilvl w:val="0"/>
+          <w:numId w:val="12"/>
+        </w:numPr>
+        <w:rPr>
+          <w:b/>
+          <w:bCs/>
+          <w:sz w:val="32"/>
+        </w:rPr>
+      </w:pPr>
+      <w:r>
+        <w:rPr>
+          <w:b/>
+          <w:bCs/>
+          <w:sz w:val="32"/>
+        </w:rPr>
+        <w:t xml:space="preserve">Vertex (Node): </w:t>
+      </w:r>
+      <w:r>
+        <w:rPr>
+          <w:sz w:val="32"/>
+        </w:rPr>
+        <w:t>A point in the graph where edges meet. Vertices are the fundamental units of the graph.</w:t>
+      </w:r>
+    </w:p>
+    <w:p>
+      <w:pPr>
+        <w:pStyle w:val="ListParagraph"/>
+        <w:numPr>
+          <w:ilvl w:val="0"/>
+          <w:numId w:val="12"/>
+        </w:numPr>
+        <w:rPr>
+          <w:b/>
+          <w:bCs/>
+          <w:sz w:val="32"/>
+        </w:rPr>
+      </w:pPr>
+      <w:r>
+        <w:rPr>
+          <w:b/>
+          <w:bCs/>
+          <w:sz w:val="32"/>
+        </w:rPr>
+        <w:t>E</w:t>
+      </w:r>
+      <w:r>
+        <w:rPr>
+          <w:b/>
+          <w:bCs/>
+          <w:sz w:val="32"/>
+        </w:rPr>
+        <w:t>d</w:t>
+      </w:r>
+      <w:r>
+        <w:rPr>
+          <w:b/>
+          <w:bCs/>
+          <w:sz w:val="32"/>
+        </w:rPr>
+        <w:t xml:space="preserve">ge (Connection): </w:t>
+      </w:r>
+      <w:r>
+        <w:rPr>
+          <w:sz w:val="32"/>
+        </w:rPr>
+        <w:t xml:space="preserve">A line connecting two vertices in the graph, indicating a relationship between them. An edge can have an optional </w:t>
+      </w:r>
+      <w:r>
+        <w:rPr>
+          <w:b/>
+          <w:bCs/>
+          <w:sz w:val="32"/>
+        </w:rPr>
+        <w:t>weight</w:t>
+      </w:r>
+      <w:r>
+        <w:rPr>
+          <w:sz w:val="32"/>
+        </w:rPr>
+        <w:t xml:space="preserve"> that represents the cost, distance, or many measure of connection between two nodes.</w:t>
+      </w:r>
+    </w:p>
+    <w:p>
+      <w:pPr>
+        <w:pStyle w:val="ListParagraph"/>
+        <w:numPr>
+          <w:ilvl w:val="0"/>
+          <w:numId w:val="12"/>
+        </w:numPr>
+        <w:rPr>
+          <w:b/>
+          <w:bCs/>
+          <w:sz w:val="32"/>
+        </w:rPr>
+      </w:pPr>
+      <w:r>
+        <w:rPr>
+          <w:b/>
+          <w:bCs/>
+          <w:sz w:val="32"/>
+        </w:rPr>
+        <w:t xml:space="preserve">Adjacency: </w:t>
+      </w:r>
+      <w:r>
+        <w:rPr>
+          <w:sz w:val="32"/>
+        </w:rPr>
+        <w:t>A vertex is said to be adjacent to another if there is an edge connecting them.</w:t>
+      </w:r>
+    </w:p>
+    <w:p>
+      <w:pPr>
+        <w:pStyle w:val="ListParagraph"/>
+        <w:numPr>
+          <w:ilvl w:val="0"/>
+          <w:numId w:val="12"/>
+        </w:numPr>
+        <w:rPr>
+          <w:b/>
+          <w:bCs/>
+          <w:sz w:val="32"/>
+        </w:rPr>
+      </w:pPr>
+      <w:r>
+        <w:rPr>
+          <w:b/>
+          <w:bCs/>
+          <w:sz w:val="32"/>
+        </w:rPr>
+        <w:t xml:space="preserve">Path: </w:t>
+      </w:r>
+      <w:r>
+        <w:rPr>
+          <w:sz w:val="32"/>
+        </w:rPr>
+        <w:t>A sequence of edges connecting a series of vertices.</w:t>
+      </w:r>
+    </w:p>
+    <w:p>
+      <w:pPr>
+        <w:pStyle w:val="ListParagraph"/>
+        <w:numPr>
+          <w:ilvl w:val="0"/>
+          <w:numId w:val="12"/>
+        </w:numPr>
+        <w:rPr>
+          <w:b/>
+          <w:bCs/>
+          <w:sz w:val="32"/>
+        </w:rPr>
+      </w:pPr>
+      <w:r>
+        <w:rPr>
+          <w:b/>
+          <w:bCs/>
+          <w:sz w:val="32"/>
+        </w:rPr>
+        <w:t xml:space="preserve">Cycle: </w:t>
+      </w:r>
+      <w:r>
+        <w:rPr>
+          <w:sz w:val="32"/>
+        </w:rPr>
+        <w:t>A path that starts and ends at the same vertex, with all edges distinct.</w:t>
+      </w:r>
+    </w:p>
+    <w:p>
+      <w:pPr>
+        <w:rPr>
+          <w:b/>
+          <w:bCs/>
+          <w:sz w:val="32"/>
+        </w:rPr>
+      </w:pPr>
+      <w:r>
+        <w:rPr>
+          <w:b/>
+          <w:bCs/>
+          <w:sz w:val="32"/>
+        </w:rPr>
+        <w:t>Real-World Applications of Graphs:</w:t>
+      </w:r>
+    </w:p>
+    <w:p>
+      <w:pPr>
+        <w:pStyle w:val="ListParagraph"/>
+        <w:numPr>
+          <w:ilvl w:val="0"/>
+          <w:numId w:val="12"/>
+        </w:numPr>
+        <w:rPr>
+          <w:b/>
+          <w:bCs/>
+          <w:sz w:val="32"/>
+        </w:rPr>
+      </w:pPr>
+      <w:r>
+        <w:rPr>
+          <w:b/>
+          <w:bCs/>
+          <w:sz w:val="32"/>
+        </w:rPr>
+        <w:t xml:space="preserve">Social Network: </w:t>
+      </w:r>
+      <w:r>
+        <w:rPr>
+          <w:sz w:val="32"/>
+        </w:rPr>
+        <w:t>Graphs can represent relationships between people. Users (Vertices) are connected if they are friends (edges).</w:t>
+      </w:r>
+    </w:p>
+    <w:p>
+      <w:pPr>
+        <w:pStyle w:val="ListParagraph"/>
+        <w:numPr>
+          <w:ilvl w:val="0"/>
+          <w:numId w:val="12"/>
+        </w:numPr>
+        <w:rPr>
+          <w:b/>
+          <w:bCs/>
+          <w:sz w:val="32"/>
+        </w:rPr>
+      </w:pPr>
+      <w:r>
+        <w:rPr>
+          <w:b/>
+          <w:bCs/>
+          <w:sz w:val="32"/>
+        </w:rPr>
+        <w:t xml:space="preserve">Transportation Networks: </w:t>
+      </w:r>
+      <w:r>
+        <w:rPr>
+          <w:sz w:val="32"/>
+        </w:rPr>
+        <w:t>Graphs can represent nodes, railways, and flight routs.</w:t>
+      </w:r>
+    </w:p>
+    <w:p>
+      <w:pPr>
+        <w:pStyle w:val="ListParagraph"/>
+        <w:numPr>
+          <w:ilvl w:val="0"/>
+          <w:numId w:val="12"/>
+        </w:numPr>
+        <w:rPr>
+          <w:b/>
+          <w:bCs/>
+          <w:sz w:val="32"/>
+        </w:rPr>
+      </w:pPr>
+      <w:r>
+        <w:rPr>
+          <w:b/>
+          <w:bCs/>
+          <w:sz w:val="32"/>
+        </w:rPr>
+        <w:t xml:space="preserve">Maps and Navigation: </w:t>
+      </w:r>
+      <w:r>
+        <w:rPr>
+          <w:sz w:val="32"/>
+        </w:rPr>
+        <w:t>Locations (Vertices) are connected by roads (Edges) with distance or travel times (Weights).</w:t>
+      </w:r>
+    </w:p>
+    <w:p>
+      <w:pPr>
+        <w:pStyle w:val="ListParagraph"/>
+        <w:numPr>
+          <w:ilvl w:val="0"/>
+          <w:numId w:val="12"/>
+        </w:numPr>
+        <w:rPr>
+          <w:b/>
+          <w:bCs/>
+          <w:sz w:val="32"/>
+        </w:rPr>
+      </w:pPr>
+      <w:r>
+        <w:rPr>
+          <w:b/>
+          <w:bCs/>
+          <w:sz w:val="32"/>
+        </w:rPr>
+        <w:t xml:space="preserve">Internet Routing: </w:t>
+      </w:r>
+      <w:r>
+        <w:rPr>
+          <w:sz w:val="32"/>
+        </w:rPr>
+        <w:t>Routers (Vertices) and the connections between them (Edges) determine the best path for data to travel.</w:t>
+      </w:r>
+    </w:p>
+    <w:p>
+      <w:pPr>
+        <w:pStyle w:val="ListParagraph"/>
+        <w:numPr>
+          <w:ilvl w:val="0"/>
+          <w:numId w:val="12"/>
+        </w:numPr>
+        <w:rPr>
+          <w:b/>
+          <w:bCs/>
+          <w:sz w:val="32"/>
+        </w:rPr>
+      </w:pPr>
+      <w:r>
+        <w:rPr>
+          <w:b/>
+          <w:bCs/>
+          <w:sz w:val="32"/>
+        </w:rPr>
+        <w:t xml:space="preserve">Recommendation Systems: </w:t>
+      </w:r>
+      <w:r>
+        <w:rPr>
+          <w:sz w:val="32"/>
+        </w:rPr>
+        <w:t>Items (Vertices) connected to users (Edges) based on interactions.</w:t>
+      </w:r>
+    </w:p>
+    <w:p>
+      <w:pPr>
+        <w:pStyle w:val="ListParagraph"/>
+        <w:numPr>
+          <w:ilvl w:val="0"/>
+          <w:numId w:val="12"/>
+        </w:numPr>
+        <w:rPr>
+          <w:b/>
+          <w:bCs/>
+          <w:sz w:val="32"/>
+        </w:rPr>
+      </w:pPr>
+      <w:r>
+        <w:rPr>
+          <w:b/>
+          <w:bCs/>
+          <w:sz w:val="32"/>
+        </w:rPr>
+        <w:t xml:space="preserve">Computer Networks: </w:t>
+      </w:r>
+      <w:r>
+        <w:rPr>
+          <w:sz w:val="32"/>
+        </w:rPr>
+        <w:t>Graphs can represent the connections between computers.</w:t>
+      </w:r>
+    </w:p>
+    <w:p>
+      <w:pPr>
+        <w:rPr>
+          <w:b/>
+          <w:bCs/>
+          <w:sz w:val="32"/>
+        </w:rPr>
+      </w:pPr>
+      <w:r>
+        <w:rPr>
+          <w:b/>
+          <w:bCs/>
+          <w:sz w:val="32"/>
+        </w:rPr>
+        <w:lastRenderedPageBreak/>
+        <w:t>Types of Graphs:</w:t>
+      </w:r>
+    </w:p>
+    <w:p>
+      <w:pPr>
+        <w:pStyle w:val="ListParagraph"/>
+        <w:numPr>
+          <w:ilvl w:val="0"/>
+          <w:numId w:val="33"/>
+        </w:numPr>
+        <w:rPr>
+          <w:sz w:val="32"/>
+        </w:rPr>
+      </w:pPr>
+      <w:r>
+        <w:rPr>
+          <w:b/>
+          <w:bCs/>
+          <w:sz w:val="32"/>
+        </w:rPr>
+        <w:t>Undirected Graph:</w:t>
+      </w:r>
+    </w:p>
+    <w:p>
+      <w:pPr>
+        <w:pStyle w:val="ListParagraph"/>
+        <w:numPr>
+          <w:ilvl w:val="1"/>
+          <w:numId w:val="12"/>
+        </w:numPr>
+        <w:rPr>
+          <w:sz w:val="32"/>
+        </w:rPr>
+      </w:pPr>
+      <w:r>
+        <w:rPr>
+          <w:sz w:val="32"/>
+        </w:rPr>
+        <w:t>Edges have no direction, meaning the relationship is two – way. For example, a friendship in a social network.</w:t>
+      </w:r>
+    </w:p>
+    <w:p>
+      <w:pPr>
+        <w:pStyle w:val="ListParagraph"/>
+        <w:numPr>
+          <w:ilvl w:val="1"/>
+          <w:numId w:val="12"/>
+        </w:numPr>
+        <w:rPr>
+          <w:sz w:val="32"/>
+        </w:rPr>
+      </w:pPr>
+      <w:r>
+        <w:rPr>
+          <w:sz w:val="32"/>
+        </w:rPr>
+        <w:t>Example: If an edge connects vertices A and B, it means you can go form A to B and from B to A.</w:t>
+      </w:r>
+    </w:p>
+    <w:p>
+      <w:pPr>
+        <w:pStyle w:val="ListParagraph"/>
+        <w:numPr>
+          <w:ilvl w:val="0"/>
+          <w:numId w:val="33"/>
+        </w:numPr>
+        <w:rPr>
+          <w:sz w:val="32"/>
+        </w:rPr>
+      </w:pPr>
+      <w:r>
+        <w:rPr>
+          <w:b/>
+          <w:bCs/>
+          <w:sz w:val="32"/>
+        </w:rPr>
+        <w:t>Directed Graph (Digraph):</w:t>
+      </w:r>
+    </w:p>
+    <w:p>
+      <w:pPr>
+        <w:pStyle w:val="ListParagraph"/>
+        <w:numPr>
+          <w:ilvl w:val="1"/>
+          <w:numId w:val="12"/>
+        </w:numPr>
+        <w:rPr>
+          <w:b/>
+          <w:bCs/>
+          <w:sz w:val="32"/>
+        </w:rPr>
+      </w:pPr>
+      <w:r>
+        <w:rPr>
+          <w:sz w:val="32"/>
+        </w:rPr>
+        <w:t>Edges have direction, indicating a one-way relationship. These edges are often represented by arrows.</w:t>
+      </w:r>
+    </w:p>
+    <w:p>
+      <w:pPr>
+        <w:pStyle w:val="ListParagraph"/>
+        <w:numPr>
+          <w:ilvl w:val="1"/>
+          <w:numId w:val="12"/>
+        </w:numPr>
+        <w:rPr>
+          <w:b/>
+          <w:bCs/>
+          <w:sz w:val="32"/>
+        </w:rPr>
+      </w:pPr>
+      <w:r>
+        <w:rPr>
+          <w:sz w:val="32"/>
+        </w:rPr>
+        <w:t>Example: A one-way road between two locations, or the ‘follows’ relationship in social media.</w:t>
+      </w:r>
+    </w:p>
+    <w:p>
+      <w:pPr>
+        <w:pStyle w:val="ListParagraph"/>
+        <w:numPr>
+          <w:ilvl w:val="1"/>
+          <w:numId w:val="12"/>
+        </w:numPr>
+        <w:rPr>
+          <w:b/>
+          <w:bCs/>
+          <w:sz w:val="32"/>
+        </w:rPr>
+      </w:pPr>
+      <w:r>
+        <w:rPr>
+          <w:b/>
+          <w:bCs/>
+          <w:sz w:val="32"/>
+        </w:rPr>
+        <w:t xml:space="preserve">Degree: </w:t>
+      </w:r>
+      <w:r>
+        <w:rPr>
+          <w:sz w:val="32"/>
+        </w:rPr>
+        <w:t>The number of edges connected to a vertex. In directed graphs, there are:</w:t>
+      </w:r>
+    </w:p>
+    <w:p>
+      <w:pPr>
+        <w:pStyle w:val="ListParagraph"/>
+        <w:numPr>
+          <w:ilvl w:val="2"/>
+          <w:numId w:val="12"/>
+        </w:numPr>
+        <w:rPr>
+          <w:b/>
+          <w:bCs/>
+          <w:sz w:val="32"/>
+        </w:rPr>
+      </w:pPr>
+      <w:r>
+        <w:rPr>
+          <w:b/>
+          <w:bCs/>
+          <w:sz w:val="32"/>
+        </w:rPr>
+        <w:t xml:space="preserve">In – degree: </w:t>
+      </w:r>
+      <w:r>
+        <w:rPr>
+          <w:sz w:val="32"/>
+        </w:rPr>
+        <w:t>Number of incoming edges to a vertex.</w:t>
+      </w:r>
+    </w:p>
+    <w:p>
+      <w:pPr>
+        <w:pStyle w:val="ListParagraph"/>
+        <w:numPr>
+          <w:ilvl w:val="2"/>
+          <w:numId w:val="12"/>
+        </w:numPr>
+        <w:rPr>
+          <w:b/>
+          <w:bCs/>
+          <w:sz w:val="32"/>
+        </w:rPr>
+      </w:pPr>
+      <w:r>
+        <w:rPr>
+          <w:b/>
+          <w:bCs/>
+          <w:sz w:val="32"/>
+        </w:rPr>
+        <w:t xml:space="preserve">Out – degree: </w:t>
+      </w:r>
+      <w:r>
+        <w:rPr>
+          <w:sz w:val="32"/>
+        </w:rPr>
+        <w:t>Number of outgoing edges from a vertex.</w:t>
+      </w:r>
+    </w:p>
+    <w:p>
+      <w:pPr>
+        <w:pStyle w:val="ListParagraph"/>
+        <w:numPr>
+          <w:ilvl w:val="0"/>
+          <w:numId w:val="33"/>
+        </w:numPr>
+        <w:rPr>
+          <w:b/>
+          <w:bCs/>
+          <w:sz w:val="32"/>
+        </w:rPr>
+      </w:pPr>
+      <w:r>
+        <w:rPr>
+          <w:b/>
+          <w:bCs/>
+          <w:sz w:val="32"/>
+        </w:rPr>
+        <w:t>Weighted Graph:</w:t>
+      </w:r>
+    </w:p>
+    <w:p>
+      <w:pPr>
+        <w:pStyle w:val="ListParagraph"/>
+        <w:numPr>
+          <w:ilvl w:val="1"/>
+          <w:numId w:val="12"/>
+        </w:numPr>
+        <w:rPr>
+          <w:b/>
+          <w:bCs/>
+          <w:sz w:val="32"/>
+        </w:rPr>
+      </w:pPr>
+      <w:r>
+        <w:rPr>
+          <w:sz w:val="32"/>
+        </w:rPr>
+        <w:t>Each edge has an associated weight or cost.</w:t>
+      </w:r>
+    </w:p>
+    <w:p>
+      <w:pPr>
+        <w:pStyle w:val="ListParagraph"/>
+        <w:numPr>
+          <w:ilvl w:val="1"/>
+          <w:numId w:val="12"/>
+        </w:numPr>
+        <w:rPr>
+          <w:b/>
+          <w:bCs/>
+          <w:sz w:val="32"/>
+        </w:rPr>
+      </w:pPr>
+      <w:r>
+        <w:rPr>
+          <w:sz w:val="32"/>
+        </w:rPr>
+        <w:t>Example: In a map, the edges represent roads, and the weights represent distances.</w:t>
+      </w:r>
+    </w:p>
+    <w:p>
+      <w:pPr>
+        <w:pStyle w:val="ListParagraph"/>
+        <w:numPr>
+          <w:ilvl w:val="0"/>
+          <w:numId w:val="33"/>
+        </w:numPr>
+        <w:rPr>
+          <w:b/>
+          <w:bCs/>
+          <w:sz w:val="32"/>
+        </w:rPr>
+      </w:pPr>
+      <w:r>
+        <w:rPr>
+          <w:b/>
+          <w:bCs/>
+          <w:sz w:val="32"/>
+        </w:rPr>
+        <w:t>Unweighted Graph:</w:t>
+      </w:r>
+    </w:p>
+    <w:p>
+      <w:pPr>
+        <w:pStyle w:val="ListParagraph"/>
+        <w:numPr>
+          <w:ilvl w:val="1"/>
+          <w:numId w:val="12"/>
+        </w:numPr>
+        <w:rPr>
+          <w:b/>
+          <w:bCs/>
+          <w:sz w:val="32"/>
+        </w:rPr>
+      </w:pPr>
+      <w:r>
+        <w:rPr>
+          <w:sz w:val="32"/>
+        </w:rPr>
+        <w:t>All edges have the same weight (often implicitly set to 1).</w:t>
+      </w:r>
+    </w:p>
+    <w:p>
+      <w:pPr>
+        <w:pStyle w:val="ListParagraph"/>
+        <w:numPr>
+          <w:ilvl w:val="0"/>
+          <w:numId w:val="33"/>
+        </w:numPr>
+        <w:rPr>
+          <w:b/>
+          <w:bCs/>
+          <w:sz w:val="32"/>
+        </w:rPr>
+      </w:pPr>
+      <w:r>
+        <w:rPr>
+          <w:b/>
+          <w:bCs/>
+          <w:sz w:val="32"/>
+        </w:rPr>
+        <w:t>Cyclic and Acyclic Graph:</w:t>
+      </w:r>
+    </w:p>
+    <w:p>
+      <w:pPr>
+        <w:pStyle w:val="ListParagraph"/>
+        <w:numPr>
+          <w:ilvl w:val="1"/>
+          <w:numId w:val="12"/>
+        </w:numPr>
+        <w:rPr>
+          <w:b/>
+          <w:bCs/>
+          <w:sz w:val="32"/>
+        </w:rPr>
+      </w:pPr>
+      <w:r>
+        <w:rPr>
+          <w:b/>
+          <w:bCs/>
+          <w:sz w:val="32"/>
+        </w:rPr>
+        <w:t xml:space="preserve">Cyclic Graph: </w:t>
+      </w:r>
+      <w:r>
+        <w:rPr>
+          <w:sz w:val="32"/>
+        </w:rPr>
+        <w:t>Contains at least one cycle (a path that starts and ends at the same vertex).</w:t>
+      </w:r>
+    </w:p>
+    <w:p>
+      <w:pPr>
+        <w:pStyle w:val="ListParagraph"/>
+        <w:numPr>
+          <w:ilvl w:val="1"/>
+          <w:numId w:val="12"/>
+        </w:numPr>
+        <w:rPr>
+          <w:b/>
+          <w:bCs/>
+          <w:sz w:val="32"/>
+        </w:rPr>
+      </w:pPr>
+      <w:r>
+        <w:rPr>
+          <w:b/>
+          <w:bCs/>
+          <w:sz w:val="32"/>
+        </w:rPr>
+        <w:t xml:space="preserve">Acyclic Graph: </w:t>
+      </w:r>
+      <w:r>
+        <w:rPr>
+          <w:sz w:val="32"/>
+        </w:rPr>
+        <w:t>Contains no cycles. A special type of acyclic graph is a tree.</w:t>
+      </w:r>
+    </w:p>
+    <w:p>
+      <w:pPr>
+        <w:rPr>
+          <w:b/>
+          <w:bCs/>
+          <w:sz w:val="32"/>
+        </w:rPr>
+      </w:pPr>
+    </w:p>
+    <w:p>
+      <w:pPr>
+        <w:rPr>
+          <w:b/>
+          <w:bCs/>
+          <w:sz w:val="32"/>
+        </w:rPr>
+      </w:pPr>
+      <w:r>
+        <w:rPr>
+          <w:b/>
+          <w:bCs/>
+          <w:sz w:val="32"/>
+        </w:rPr>
+        <w:lastRenderedPageBreak/>
+        <w:t>Graph Representation:</w:t>
+      </w:r>
+    </w:p>
+    <w:p>
+      <w:pPr>
+        <w:rPr>
+          <w:sz w:val="32"/>
+        </w:rPr>
+      </w:pPr>
+      <w:r>
+        <w:rPr>
+          <w:sz w:val="32"/>
+        </w:rPr>
+        <w:t>Graphs can be represented in two main ways.</w:t>
+      </w:r>
+    </w:p>
+    <w:p>
+      <w:pPr>
+        <w:pStyle w:val="ListParagraph"/>
+        <w:numPr>
+          <w:ilvl w:val="0"/>
+          <w:numId w:val="34"/>
+        </w:numPr>
+        <w:rPr>
+          <w:sz w:val="32"/>
+        </w:rPr>
+      </w:pPr>
+      <w:r>
+        <w:rPr>
+          <w:b/>
+          <w:bCs/>
+          <w:sz w:val="32"/>
+        </w:rPr>
+        <w:t>Adjacency Matrix:</w:t>
+      </w:r>
+    </w:p>
+    <w:p>
+      <w:pPr>
+        <w:pStyle w:val="ListParagraph"/>
+        <w:numPr>
+          <w:ilvl w:val="0"/>
+          <w:numId w:val="12"/>
+        </w:numPr>
+        <w:rPr>
+          <w:sz w:val="32"/>
+        </w:rPr>
+      </w:pPr>
+      <w:r>
+        <w:rPr>
+          <w:sz w:val="32"/>
+        </w:rPr>
+        <w:t>A 2D array where the element at position [</w:t>
+      </w:r>
+      <w:proofErr w:type="spellStart"/>
+      <w:r>
+        <w:rPr>
+          <w:sz w:val="32"/>
+        </w:rPr>
+        <w:t>i</w:t>
+      </w:r>
+      <w:proofErr w:type="spellEnd"/>
+      <w:r>
+        <w:rPr>
+          <w:sz w:val="32"/>
+        </w:rPr>
+        <w:t>][j] indicates whether there is an edge between vertex I and vertex j.</w:t>
+      </w:r>
+    </w:p>
+    <w:p>
+      <w:pPr>
+        <w:pStyle w:val="ListParagraph"/>
+        <w:numPr>
+          <w:ilvl w:val="0"/>
+          <w:numId w:val="12"/>
+        </w:numPr>
+        <w:rPr>
+          <w:sz w:val="32"/>
+        </w:rPr>
+      </w:pPr>
+      <w:r>
+        <w:rPr>
+          <w:sz w:val="32"/>
+        </w:rPr>
+        <w:t>For weighted graphs, the value in the matrix cell can represent the weight of the edge.</w:t>
+      </w:r>
+    </w:p>
+    <w:p>
+      <w:pPr>
+        <w:rPr>
+          <w:b/>
+          <w:bCs/>
+          <w:sz w:val="32"/>
+        </w:rPr>
+      </w:pPr>
+      <w:r>
+        <w:rPr>
+          <w:b/>
+          <w:bCs/>
+          <w:sz w:val="32"/>
+        </w:rPr>
+        <w:t>Example:</w:t>
+      </w:r>
+    </w:p>
+    <w:p>
+      <w:pPr>
+        <w:pBdr>
+          <w:top w:val="single" w:sz="6" w:space="7" w:color="CCCCCC"/>
+          <w:left w:val="single" w:sz="6" w:space="7" w:color="CCCCCC"/>
+          <w:bottom w:val="single" w:sz="6" w:space="7" w:color="CCCCCC"/>
+          <w:right w:val="single" w:sz="6" w:space="7" w:color="CCCCCC"/>
+        </w:pBdr>
+        <w:shd w:val="clear" w:color="auto" w:fill="F5F5F5"/>
+        <w:tabs>
+          <w:tab w:val="left" w:pos="916"/>
+          <w:tab w:val="left" w:pos="1832"/>
+          <w:tab w:val="left" w:pos="2748"/>
+          <w:tab w:val="left" w:pos="3664"/>
+          <w:tab w:val="left" w:pos="4580"/>
+          <w:tab w:val="left" w:pos="5496"/>
+          <w:tab w:val="left" w:pos="6412"/>
+          <w:tab w:val="left" w:pos="7328"/>
+          <w:tab w:val="left" w:pos="8244"/>
+          <w:tab w:val="left" w:pos="9160"/>
+          <w:tab w:val="left" w:pos="10076"/>
+          <w:tab w:val="left" w:pos="10992"/>
+          <w:tab w:val="left" w:pos="11908"/>
+          <w:tab w:val="left" w:pos="12824"/>
+          <w:tab w:val="left" w:pos="13740"/>
+          <w:tab w:val="left" w:pos="14656"/>
+        </w:tabs>
+        <w:wordWrap w:val="0"/>
+        <w:spacing w:after="150" w:line="240" w:lineRule="auto"/>
+        <w:rPr>
+          <w:rFonts w:ascii="Consolas" w:eastAsia="Times New Roman" w:hAnsi="Consolas" w:cs="Courier New"/>
+          <w:color w:val="333333"/>
+          <w:kern w:val="0"/>
+          <w:sz w:val="20"/>
+          <w:szCs w:val="20"/>
+          <w14:ligatures w14:val="none"/>
+        </w:rPr>
+      </w:pPr>
+      <w:r>
+        <w:rPr>
+          <w:rFonts w:ascii="Consolas" w:eastAsia="Times New Roman" w:hAnsi="Consolas" w:cs="Courier New"/>
+          <w:color w:val="333333"/>
+          <w:kern w:val="0"/>
+          <w:sz w:val="20"/>
+          <w:szCs w:val="20"/>
+          <w14:ligatures w14:val="none"/>
+        </w:rPr>
+        <w:t>For a graph with 4 vertices (A, B, C, D):</w:t>
+      </w:r>
+    </w:p>
+    <w:p>
+      <w:pPr>
+        <w:pBdr>
+          <w:top w:val="single" w:sz="6" w:space="7" w:color="CCCCCC"/>
+          <w:left w:val="single" w:sz="6" w:space="7" w:color="CCCCCC"/>
+          <w:bottom w:val="single" w:sz="6" w:space="7" w:color="CCCCCC"/>
+          <w:right w:val="single" w:sz="6" w:space="7" w:color="CCCCCC"/>
+        </w:pBdr>
+        <w:shd w:val="clear" w:color="auto" w:fill="F5F5F5"/>
+        <w:tabs>
+          <w:tab w:val="left" w:pos="916"/>
+          <w:tab w:val="left" w:pos="1832"/>
+          <w:tab w:val="left" w:pos="2748"/>
+          <w:tab w:val="left" w:pos="3664"/>
+          <w:tab w:val="left" w:pos="4580"/>
+          <w:tab w:val="left" w:pos="5496"/>
+          <w:tab w:val="left" w:pos="6412"/>
+          <w:tab w:val="left" w:pos="7328"/>
+          <w:tab w:val="left" w:pos="8244"/>
+          <w:tab w:val="left" w:pos="9160"/>
+          <w:tab w:val="left" w:pos="10076"/>
+          <w:tab w:val="left" w:pos="10992"/>
+          <w:tab w:val="left" w:pos="11908"/>
+          <w:tab w:val="left" w:pos="12824"/>
+          <w:tab w:val="left" w:pos="13740"/>
+          <w:tab w:val="left" w:pos="14656"/>
+        </w:tabs>
+        <w:wordWrap w:val="0"/>
+        <w:spacing w:after="150" w:line="240" w:lineRule="auto"/>
+        <w:rPr>
+          <w:rFonts w:ascii="Consolas" w:eastAsia="Times New Roman" w:hAnsi="Consolas" w:cs="Courier New"/>
+          <w:color w:val="333333"/>
+          <w:kern w:val="0"/>
+          <w:sz w:val="20"/>
+          <w:szCs w:val="20"/>
+          <w14:ligatures w14:val="none"/>
+        </w:rPr>
+      </w:pPr>
+    </w:p>
+    <w:p>
+      <w:pPr>
+        <w:pBdr>
+          <w:top w:val="single" w:sz="6" w:space="7" w:color="CCCCCC"/>
+          <w:left w:val="single" w:sz="6" w:space="7" w:color="CCCCCC"/>
+          <w:bottom w:val="single" w:sz="6" w:space="7" w:color="CCCCCC"/>
+          <w:right w:val="single" w:sz="6" w:space="7" w:color="CCCCCC"/>
+        </w:pBdr>
+        <w:shd w:val="clear" w:color="auto" w:fill="F5F5F5"/>
+        <w:tabs>
+          <w:tab w:val="left" w:pos="916"/>
+          <w:tab w:val="left" w:pos="1832"/>
+          <w:tab w:val="left" w:pos="2748"/>
+          <w:tab w:val="left" w:pos="3664"/>
+          <w:tab w:val="left" w:pos="4580"/>
+          <w:tab w:val="left" w:pos="5496"/>
+          <w:tab w:val="left" w:pos="6412"/>
+          <w:tab w:val="left" w:pos="7328"/>
+          <w:tab w:val="left" w:pos="8244"/>
+          <w:tab w:val="left" w:pos="9160"/>
+          <w:tab w:val="left" w:pos="10076"/>
+          <w:tab w:val="left" w:pos="10992"/>
+          <w:tab w:val="left" w:pos="11908"/>
+          <w:tab w:val="left" w:pos="12824"/>
+          <w:tab w:val="left" w:pos="13740"/>
+          <w:tab w:val="left" w:pos="14656"/>
+        </w:tabs>
+        <w:wordWrap w:val="0"/>
+        <w:spacing w:after="150" w:line="240" w:lineRule="auto"/>
+        <w:rPr>
+          <w:rFonts w:ascii="Consolas" w:eastAsia="Times New Roman" w:hAnsi="Consolas" w:cs="Courier New"/>
+          <w:color w:val="333333"/>
+          <w:kern w:val="0"/>
+          <w:sz w:val="20"/>
+          <w:szCs w:val="20"/>
+          <w14:ligatures w14:val="none"/>
+        </w:rPr>
+      </w:pPr>
+      <w:r>
+        <w:rPr>
+          <w:rFonts w:ascii="Consolas" w:eastAsia="Times New Roman" w:hAnsi="Consolas" w:cs="Courier New"/>
+          <w:color w:val="333333"/>
+          <w:kern w:val="0"/>
+          <w:sz w:val="20"/>
+          <w:szCs w:val="20"/>
+          <w14:ligatures w14:val="none"/>
+        </w:rPr>
+        <w:t xml:space="preserve">    </w:t>
+      </w:r>
+      <w:proofErr w:type="gramStart"/>
+      <w:r>
+        <w:rPr>
+          <w:rFonts w:ascii="Consolas" w:eastAsia="Times New Roman" w:hAnsi="Consolas" w:cs="Courier New"/>
+          <w:color w:val="333333"/>
+          <w:kern w:val="0"/>
+          <w:sz w:val="20"/>
+          <w:szCs w:val="20"/>
+          <w14:ligatures w14:val="none"/>
+        </w:rPr>
+        <w:t>A  B</w:t>
+      </w:r>
+      <w:proofErr w:type="gramEnd"/>
+      <w:r>
+        <w:rPr>
+          <w:rFonts w:ascii="Consolas" w:eastAsia="Times New Roman" w:hAnsi="Consolas" w:cs="Courier New"/>
+          <w:color w:val="333333"/>
+          <w:kern w:val="0"/>
+          <w:sz w:val="20"/>
+          <w:szCs w:val="20"/>
+          <w14:ligatures w14:val="none"/>
+        </w:rPr>
+        <w:t xml:space="preserve">  </w:t>
+      </w:r>
+      <w:proofErr w:type="gramStart"/>
+      <w:r>
+        <w:rPr>
+          <w:rFonts w:ascii="Consolas" w:eastAsia="Times New Roman" w:hAnsi="Consolas" w:cs="Courier New"/>
+          <w:color w:val="333333"/>
+          <w:kern w:val="0"/>
+          <w:sz w:val="20"/>
+          <w:szCs w:val="20"/>
+          <w14:ligatures w14:val="none"/>
+        </w:rPr>
+        <w:t>C  D</w:t>
+      </w:r>
+      <w:proofErr w:type="gramEnd"/>
+    </w:p>
+    <w:p>
+      <w:pPr>
+        <w:pBdr>
+          <w:top w:val="single" w:sz="6" w:space="7" w:color="CCCCCC"/>
+          <w:left w:val="single" w:sz="6" w:space="7" w:color="CCCCCC"/>
+          <w:bottom w:val="single" w:sz="6" w:space="7" w:color="CCCCCC"/>
+          <w:right w:val="single" w:sz="6" w:space="7" w:color="CCCCCC"/>
+        </w:pBdr>
+        <w:shd w:val="clear" w:color="auto" w:fill="F5F5F5"/>
+        <w:tabs>
+          <w:tab w:val="left" w:pos="916"/>
+          <w:tab w:val="left" w:pos="1832"/>
+          <w:tab w:val="left" w:pos="2748"/>
+          <w:tab w:val="left" w:pos="3664"/>
+          <w:tab w:val="left" w:pos="4580"/>
+          <w:tab w:val="left" w:pos="5496"/>
+          <w:tab w:val="left" w:pos="6412"/>
+          <w:tab w:val="left" w:pos="7328"/>
+          <w:tab w:val="left" w:pos="8244"/>
+          <w:tab w:val="left" w:pos="9160"/>
+          <w:tab w:val="left" w:pos="10076"/>
+          <w:tab w:val="left" w:pos="10992"/>
+          <w:tab w:val="left" w:pos="11908"/>
+          <w:tab w:val="left" w:pos="12824"/>
+          <w:tab w:val="left" w:pos="13740"/>
+          <w:tab w:val="left" w:pos="14656"/>
+        </w:tabs>
+        <w:wordWrap w:val="0"/>
+        <w:spacing w:after="150" w:line="240" w:lineRule="auto"/>
+        <w:rPr>
+          <w:rFonts w:ascii="Consolas" w:eastAsia="Times New Roman" w:hAnsi="Consolas" w:cs="Courier New"/>
+          <w:color w:val="333333"/>
+          <w:kern w:val="0"/>
+          <w:sz w:val="20"/>
+          <w:szCs w:val="20"/>
+          <w14:ligatures w14:val="none"/>
+        </w:rPr>
+      </w:pPr>
+      <w:r>
+        <w:rPr>
+          <w:rFonts w:ascii="Consolas" w:eastAsia="Times New Roman" w:hAnsi="Consolas" w:cs="Courier New"/>
+          <w:color w:val="333333"/>
+          <w:kern w:val="0"/>
+          <w:sz w:val="20"/>
+          <w:szCs w:val="20"/>
+          <w14:ligatures w14:val="none"/>
+        </w:rPr>
+        <w:t>A [0, 1, 0, 1]</w:t>
+      </w:r>
+    </w:p>
+    <w:p>
+      <w:pPr>
+        <w:pBdr>
+          <w:top w:val="single" w:sz="6" w:space="7" w:color="CCCCCC"/>
+          <w:left w:val="single" w:sz="6" w:space="7" w:color="CCCCCC"/>
+          <w:bottom w:val="single" w:sz="6" w:space="7" w:color="CCCCCC"/>
+          <w:right w:val="single" w:sz="6" w:space="7" w:color="CCCCCC"/>
+        </w:pBdr>
+        <w:shd w:val="clear" w:color="auto" w:fill="F5F5F5"/>
+        <w:tabs>
+          <w:tab w:val="left" w:pos="916"/>
+          <w:tab w:val="left" w:pos="1832"/>
+          <w:tab w:val="left" w:pos="2748"/>
+          <w:tab w:val="left" w:pos="3664"/>
+          <w:tab w:val="left" w:pos="4580"/>
+          <w:tab w:val="left" w:pos="5496"/>
+          <w:tab w:val="left" w:pos="6412"/>
+          <w:tab w:val="left" w:pos="7328"/>
+          <w:tab w:val="left" w:pos="8244"/>
+          <w:tab w:val="left" w:pos="9160"/>
+          <w:tab w:val="left" w:pos="10076"/>
+          <w:tab w:val="left" w:pos="10992"/>
+          <w:tab w:val="left" w:pos="11908"/>
+          <w:tab w:val="left" w:pos="12824"/>
+          <w:tab w:val="left" w:pos="13740"/>
+          <w:tab w:val="left" w:pos="14656"/>
+        </w:tabs>
+        <w:wordWrap w:val="0"/>
+        <w:spacing w:after="150" w:line="240" w:lineRule="auto"/>
+        <w:rPr>
+          <w:rFonts w:ascii="Consolas" w:eastAsia="Times New Roman" w:hAnsi="Consolas" w:cs="Courier New"/>
+          <w:color w:val="333333"/>
+          <w:kern w:val="0"/>
+          <w:sz w:val="20"/>
+          <w:szCs w:val="20"/>
+          <w14:ligatures w14:val="none"/>
+        </w:rPr>
+      </w:pPr>
+      <w:r>
+        <w:rPr>
+          <w:rFonts w:ascii="Consolas" w:eastAsia="Times New Roman" w:hAnsi="Consolas" w:cs="Courier New"/>
+          <w:color w:val="333333"/>
+          <w:kern w:val="0"/>
+          <w:sz w:val="20"/>
+          <w:szCs w:val="20"/>
+          <w14:ligatures w14:val="none"/>
+        </w:rPr>
+        <w:t>B [1, 0, 1, 0]</w:t>
+      </w:r>
+    </w:p>
+    <w:p>
+      <w:pPr>
+        <w:pBdr>
+          <w:top w:val="single" w:sz="6" w:space="7" w:color="CCCCCC"/>
+          <w:left w:val="single" w:sz="6" w:space="7" w:color="CCCCCC"/>
+          <w:bottom w:val="single" w:sz="6" w:space="7" w:color="CCCCCC"/>
+          <w:right w:val="single" w:sz="6" w:space="7" w:color="CCCCCC"/>
+        </w:pBdr>
+        <w:shd w:val="clear" w:color="auto" w:fill="F5F5F5"/>
+        <w:tabs>
+          <w:tab w:val="left" w:pos="916"/>
+          <w:tab w:val="left" w:pos="1832"/>
+          <w:tab w:val="left" w:pos="2748"/>
+          <w:tab w:val="left" w:pos="3664"/>
+          <w:tab w:val="left" w:pos="4580"/>
+          <w:tab w:val="left" w:pos="5496"/>
+          <w:tab w:val="left" w:pos="6412"/>
+          <w:tab w:val="left" w:pos="7328"/>
+          <w:tab w:val="left" w:pos="8244"/>
+          <w:tab w:val="left" w:pos="9160"/>
+          <w:tab w:val="left" w:pos="10076"/>
+          <w:tab w:val="left" w:pos="10992"/>
+          <w:tab w:val="left" w:pos="11908"/>
+          <w:tab w:val="left" w:pos="12824"/>
+          <w:tab w:val="left" w:pos="13740"/>
+          <w:tab w:val="left" w:pos="14656"/>
+        </w:tabs>
+        <w:wordWrap w:val="0"/>
+        <w:spacing w:after="150" w:line="240" w:lineRule="auto"/>
+        <w:rPr>
+          <w:rFonts w:ascii="Consolas" w:eastAsia="Times New Roman" w:hAnsi="Consolas" w:cs="Courier New"/>
+          <w:color w:val="333333"/>
+          <w:kern w:val="0"/>
+          <w:sz w:val="20"/>
+          <w:szCs w:val="20"/>
+          <w14:ligatures w14:val="none"/>
+        </w:rPr>
+      </w:pPr>
+      <w:r>
+        <w:rPr>
+          <w:rFonts w:ascii="Consolas" w:eastAsia="Times New Roman" w:hAnsi="Consolas" w:cs="Courier New"/>
+          <w:color w:val="333333"/>
+          <w:kern w:val="0"/>
+          <w:sz w:val="20"/>
+          <w:szCs w:val="20"/>
+          <w14:ligatures w14:val="none"/>
+        </w:rPr>
+        <w:t>C [0, 1, 0, 1]</w:t>
+      </w:r>
+    </w:p>
+    <w:p>
+      <w:pPr>
+        <w:pBdr>
+          <w:top w:val="single" w:sz="6" w:space="7" w:color="CCCCCC"/>
+          <w:left w:val="single" w:sz="6" w:space="7" w:color="CCCCCC"/>
+          <w:bottom w:val="single" w:sz="6" w:space="7" w:color="CCCCCC"/>
+          <w:right w:val="single" w:sz="6" w:space="7" w:color="CCCCCC"/>
+        </w:pBdr>
+        <w:shd w:val="clear" w:color="auto" w:fill="F5F5F5"/>
+        <w:tabs>
+          <w:tab w:val="left" w:pos="916"/>
+          <w:tab w:val="left" w:pos="1832"/>
+          <w:tab w:val="left" w:pos="2748"/>
+          <w:tab w:val="left" w:pos="3664"/>
+          <w:tab w:val="left" w:pos="4580"/>
+          <w:tab w:val="left" w:pos="5496"/>
+          <w:tab w:val="left" w:pos="6412"/>
+          <w:tab w:val="left" w:pos="7328"/>
+          <w:tab w:val="left" w:pos="8244"/>
+          <w:tab w:val="left" w:pos="9160"/>
+          <w:tab w:val="left" w:pos="10076"/>
+          <w:tab w:val="left" w:pos="10992"/>
+          <w:tab w:val="left" w:pos="11908"/>
+          <w:tab w:val="left" w:pos="12824"/>
+          <w:tab w:val="left" w:pos="13740"/>
+          <w:tab w:val="left" w:pos="14656"/>
+        </w:tabs>
+        <w:wordWrap w:val="0"/>
+        <w:spacing w:after="150" w:line="240" w:lineRule="auto"/>
+        <w:rPr>
+          <w:rFonts w:ascii="Consolas" w:eastAsia="Times New Roman" w:hAnsi="Consolas" w:cs="Courier New"/>
+          <w:color w:val="333333"/>
+          <w:kern w:val="0"/>
+          <w:sz w:val="20"/>
+          <w:szCs w:val="20"/>
+          <w14:ligatures w14:val="none"/>
+        </w:rPr>
+      </w:pPr>
+      <w:r>
+        <w:rPr>
+          <w:rFonts w:ascii="Consolas" w:eastAsia="Times New Roman" w:hAnsi="Consolas" w:cs="Courier New"/>
+          <w:color w:val="333333"/>
+          <w:kern w:val="0"/>
+          <w:sz w:val="20"/>
+          <w:szCs w:val="20"/>
+          <w14:ligatures w14:val="none"/>
+        </w:rPr>
+        <w:t>D [1, 0, 1, 0]</w:t>
+      </w:r>
+    </w:p>
+    <w:p>
+      <w:pPr>
+        <w:pStyle w:val="ListParagraph"/>
+        <w:numPr>
+          <w:ilvl w:val="0"/>
+          <w:numId w:val="12"/>
+        </w:numPr>
+        <w:rPr>
+          <w:sz w:val="32"/>
+        </w:rPr>
+      </w:pPr>
+      <w:r>
+        <w:rPr>
+          <w:sz w:val="32"/>
+        </w:rPr>
+        <w:t>Pros: Fast lookup to check if an edge exists.</w:t>
+      </w:r>
+    </w:p>
+    <w:p>
+      <w:pPr>
+        <w:pStyle w:val="ListParagraph"/>
+        <w:numPr>
+          <w:ilvl w:val="0"/>
+          <w:numId w:val="12"/>
+        </w:numPr>
+        <w:rPr>
+          <w:sz w:val="32"/>
+        </w:rPr>
+      </w:pPr>
+      <w:r>
+        <w:rPr>
+          <w:sz w:val="32"/>
+        </w:rPr>
+        <w:t>Cons: Space-intensive for large graphs with many vertices but few edges.</w:t>
+      </w:r>
+    </w:p>
+    <w:p>
+      <w:pPr>
+        <w:rPr>
+          <w:sz w:val="32"/>
+        </w:rPr>
+      </w:pPr>
+    </w:p>
+    <w:p>
+      <w:pPr>
+        <w:pStyle w:val="ListParagraph"/>
+        <w:numPr>
+          <w:ilvl w:val="0"/>
+          <w:numId w:val="34"/>
+        </w:numPr>
+        <w:rPr>
+          <w:b/>
+          <w:bCs/>
+          <w:sz w:val="32"/>
+        </w:rPr>
+      </w:pPr>
+      <w:r>
+        <w:rPr>
+          <w:b/>
+          <w:bCs/>
+          <w:sz w:val="32"/>
+        </w:rPr>
+        <w:t>Adjacency List:</w:t>
+      </w:r>
+    </w:p>
+    <w:p>
+      <w:pPr>
+        <w:pStyle w:val="ListParagraph"/>
+        <w:numPr>
+          <w:ilvl w:val="0"/>
+          <w:numId w:val="12"/>
+        </w:numPr>
+        <w:rPr>
+          <w:sz w:val="32"/>
+        </w:rPr>
+      </w:pPr>
+      <w:r>
+        <w:rPr>
+          <w:sz w:val="32"/>
+        </w:rPr>
+        <w:t>Each vertex has a list of adjacent vertices (vertices it is connected to).</w:t>
+      </w:r>
+    </w:p>
+    <w:p>
+      <w:pPr>
+        <w:rPr>
+          <w:b/>
+          <w:bCs/>
+          <w:sz w:val="32"/>
+        </w:rPr>
+      </w:pPr>
+    </w:p>
+    <w:p>
+      <w:pPr>
+        <w:rPr>
+          <w:b/>
+          <w:bCs/>
+          <w:sz w:val="32"/>
+        </w:rPr>
+      </w:pPr>
+      <w:r>
+        <w:rPr>
+          <w:b/>
+          <w:bCs/>
+          <w:sz w:val="32"/>
+        </w:rPr>
+        <w:t>Example:</w:t>
+      </w:r>
+    </w:p>
+    <w:p>
+      <w:pPr>
+        <w:rPr>
+          <w:sz w:val="32"/>
+        </w:rPr>
+      </w:pPr>
+    </w:p>
+    <w:p>
+      <w:pPr>
+        <w:pBdr>
+          <w:top w:val="single" w:sz="6" w:space="7" w:color="CCCCCC"/>
+          <w:left w:val="single" w:sz="6" w:space="7" w:color="CCCCCC"/>
+          <w:bottom w:val="single" w:sz="6" w:space="7" w:color="CCCCCC"/>
+          <w:right w:val="single" w:sz="6" w:space="7" w:color="CCCCCC"/>
+        </w:pBdr>
+        <w:shd w:val="clear" w:color="auto" w:fill="F5F5F5"/>
+        <w:tabs>
+          <w:tab w:val="left" w:pos="916"/>
+          <w:tab w:val="left" w:pos="1832"/>
+          <w:tab w:val="left" w:pos="2748"/>
+          <w:tab w:val="left" w:pos="3664"/>
+          <w:tab w:val="left" w:pos="4580"/>
+          <w:tab w:val="left" w:pos="5496"/>
+          <w:tab w:val="left" w:pos="6412"/>
+          <w:tab w:val="left" w:pos="7328"/>
+          <w:tab w:val="left" w:pos="8244"/>
+          <w:tab w:val="left" w:pos="9160"/>
+          <w:tab w:val="left" w:pos="10076"/>
+          <w:tab w:val="left" w:pos="10992"/>
+          <w:tab w:val="left" w:pos="11908"/>
+          <w:tab w:val="left" w:pos="12824"/>
+          <w:tab w:val="left" w:pos="13740"/>
+          <w:tab w:val="left" w:pos="14656"/>
+        </w:tabs>
+        <w:wordWrap w:val="0"/>
+        <w:spacing w:after="150" w:line="240" w:lineRule="auto"/>
+        <w:rPr>
+          <w:rFonts w:ascii="Consolas" w:eastAsia="Times New Roman" w:hAnsi="Consolas" w:cs="Courier New"/>
+          <w:color w:val="333333"/>
+          <w:kern w:val="0"/>
+          <w:sz w:val="20"/>
+          <w:szCs w:val="20"/>
+          <w14:ligatures w14:val="none"/>
+        </w:rPr>
+      </w:pPr>
+      <w:r>
+        <w:rPr>
+          <w:rFonts w:ascii="Consolas" w:eastAsia="Times New Roman" w:hAnsi="Consolas" w:cs="Courier New"/>
+          <w:color w:val="333333"/>
+          <w:kern w:val="0"/>
+          <w:sz w:val="20"/>
+          <w:szCs w:val="20"/>
+          <w14:ligatures w14:val="none"/>
+        </w:rPr>
+        <w:lastRenderedPageBreak/>
+        <w:t>For a graph with vertices A, B, C, D:</w:t>
+      </w:r>
+    </w:p>
+    <w:p>
+      <w:pPr>
+        <w:pBdr>
+          <w:top w:val="single" w:sz="6" w:space="7" w:color="CCCCCC"/>
+          <w:left w:val="single" w:sz="6" w:space="7" w:color="CCCCCC"/>
+          <w:bottom w:val="single" w:sz="6" w:space="7" w:color="CCCCCC"/>
+          <w:right w:val="single" w:sz="6" w:space="7" w:color="CCCCCC"/>
+        </w:pBdr>
+        <w:shd w:val="clear" w:color="auto" w:fill="F5F5F5"/>
+        <w:tabs>
+          <w:tab w:val="left" w:pos="916"/>
+          <w:tab w:val="left" w:pos="1832"/>
+          <w:tab w:val="left" w:pos="2748"/>
+          <w:tab w:val="left" w:pos="3664"/>
+          <w:tab w:val="left" w:pos="4580"/>
+          <w:tab w:val="left" w:pos="5496"/>
+          <w:tab w:val="left" w:pos="6412"/>
+          <w:tab w:val="left" w:pos="7328"/>
+          <w:tab w:val="left" w:pos="8244"/>
+          <w:tab w:val="left" w:pos="9160"/>
+          <w:tab w:val="left" w:pos="10076"/>
+          <w:tab w:val="left" w:pos="10992"/>
+          <w:tab w:val="left" w:pos="11908"/>
+          <w:tab w:val="left" w:pos="12824"/>
+          <w:tab w:val="left" w:pos="13740"/>
+          <w:tab w:val="left" w:pos="14656"/>
+        </w:tabs>
+        <w:wordWrap w:val="0"/>
+        <w:spacing w:after="150" w:line="240" w:lineRule="auto"/>
+        <w:rPr>
+          <w:rFonts w:ascii="Consolas" w:eastAsia="Times New Roman" w:hAnsi="Consolas" w:cs="Courier New"/>
+          <w:color w:val="333333"/>
+          <w:kern w:val="0"/>
+          <w:sz w:val="20"/>
+          <w:szCs w:val="20"/>
+          <w14:ligatures w14:val="none"/>
+        </w:rPr>
+      </w:pPr>
+    </w:p>
+    <w:p>
+      <w:pPr>
+        <w:pBdr>
+          <w:top w:val="single" w:sz="6" w:space="7" w:color="CCCCCC"/>
+          <w:left w:val="single" w:sz="6" w:space="7" w:color="CCCCCC"/>
+          <w:bottom w:val="single" w:sz="6" w:space="7" w:color="CCCCCC"/>
+          <w:right w:val="single" w:sz="6" w:space="7" w:color="CCCCCC"/>
+        </w:pBdr>
+        <w:shd w:val="clear" w:color="auto" w:fill="F5F5F5"/>
+        <w:tabs>
+          <w:tab w:val="left" w:pos="916"/>
+          <w:tab w:val="left" w:pos="1832"/>
+          <w:tab w:val="left" w:pos="2748"/>
+          <w:tab w:val="left" w:pos="3664"/>
+          <w:tab w:val="left" w:pos="4580"/>
+          <w:tab w:val="left" w:pos="5496"/>
+          <w:tab w:val="left" w:pos="6412"/>
+          <w:tab w:val="left" w:pos="7328"/>
+          <w:tab w:val="left" w:pos="8244"/>
+          <w:tab w:val="left" w:pos="9160"/>
+          <w:tab w:val="left" w:pos="10076"/>
+          <w:tab w:val="left" w:pos="10992"/>
+          <w:tab w:val="left" w:pos="11908"/>
+          <w:tab w:val="left" w:pos="12824"/>
+          <w:tab w:val="left" w:pos="13740"/>
+          <w:tab w:val="left" w:pos="14656"/>
+        </w:tabs>
+        <w:wordWrap w:val="0"/>
+        <w:spacing w:after="150" w:line="240" w:lineRule="auto"/>
+        <w:rPr>
+          <w:rFonts w:ascii="Consolas" w:eastAsia="Times New Roman" w:hAnsi="Consolas" w:cs="Courier New"/>
+          <w:color w:val="333333"/>
+          <w:kern w:val="0"/>
+          <w:sz w:val="20"/>
+          <w:szCs w:val="20"/>
+          <w14:ligatures w14:val="none"/>
+        </w:rPr>
+      </w:pPr>
+      <w:r>
+        <w:rPr>
+          <w:rFonts w:ascii="Consolas" w:eastAsia="Times New Roman" w:hAnsi="Consolas" w:cs="Courier New"/>
+          <w:color w:val="333333"/>
+          <w:kern w:val="0"/>
+          <w:sz w:val="20"/>
+          <w:szCs w:val="20"/>
+          <w14:ligatures w14:val="none"/>
+        </w:rPr>
+        <w:t>A: B, D</w:t>
+      </w:r>
+    </w:p>
+    <w:p>
+      <w:pPr>
+        <w:pBdr>
+          <w:top w:val="single" w:sz="6" w:space="7" w:color="CCCCCC"/>
+          <w:left w:val="single" w:sz="6" w:space="7" w:color="CCCCCC"/>
+          <w:bottom w:val="single" w:sz="6" w:space="7" w:color="CCCCCC"/>
+          <w:right w:val="single" w:sz="6" w:space="7" w:color="CCCCCC"/>
+        </w:pBdr>
+        <w:shd w:val="clear" w:color="auto" w:fill="F5F5F5"/>
+        <w:tabs>
+          <w:tab w:val="left" w:pos="916"/>
+          <w:tab w:val="left" w:pos="1832"/>
+          <w:tab w:val="left" w:pos="2748"/>
+          <w:tab w:val="left" w:pos="3664"/>
+          <w:tab w:val="left" w:pos="4580"/>
+          <w:tab w:val="left" w:pos="5496"/>
+          <w:tab w:val="left" w:pos="6412"/>
+          <w:tab w:val="left" w:pos="7328"/>
+          <w:tab w:val="left" w:pos="8244"/>
+          <w:tab w:val="left" w:pos="9160"/>
+          <w:tab w:val="left" w:pos="10076"/>
+          <w:tab w:val="left" w:pos="10992"/>
+          <w:tab w:val="left" w:pos="11908"/>
+          <w:tab w:val="left" w:pos="12824"/>
+          <w:tab w:val="left" w:pos="13740"/>
+          <w:tab w:val="left" w:pos="14656"/>
+        </w:tabs>
+        <w:wordWrap w:val="0"/>
+        <w:spacing w:after="150" w:line="240" w:lineRule="auto"/>
+        <w:rPr>
+          <w:rFonts w:ascii="Consolas" w:eastAsia="Times New Roman" w:hAnsi="Consolas" w:cs="Courier New"/>
+          <w:color w:val="333333"/>
+          <w:kern w:val="0"/>
+          <w:sz w:val="20"/>
+          <w:szCs w:val="20"/>
+          <w14:ligatures w14:val="none"/>
+        </w:rPr>
+      </w:pPr>
+      <w:r>
+        <w:rPr>
+          <w:rFonts w:ascii="Consolas" w:eastAsia="Times New Roman" w:hAnsi="Consolas" w:cs="Courier New"/>
+          <w:color w:val="333333"/>
+          <w:kern w:val="0"/>
+          <w:sz w:val="20"/>
+          <w:szCs w:val="20"/>
+          <w14:ligatures w14:val="none"/>
+        </w:rPr>
+        <w:t>B: A, C</w:t>
+      </w:r>
+    </w:p>
+    <w:p>
+      <w:pPr>
+        <w:pBdr>
+          <w:top w:val="single" w:sz="6" w:space="7" w:color="CCCCCC"/>
+          <w:left w:val="single" w:sz="6" w:space="7" w:color="CCCCCC"/>
+          <w:bottom w:val="single" w:sz="6" w:space="7" w:color="CCCCCC"/>
+          <w:right w:val="single" w:sz="6" w:space="7" w:color="CCCCCC"/>
+        </w:pBdr>
+        <w:shd w:val="clear" w:color="auto" w:fill="F5F5F5"/>
+        <w:tabs>
+          <w:tab w:val="left" w:pos="916"/>
+          <w:tab w:val="left" w:pos="1832"/>
+          <w:tab w:val="left" w:pos="2748"/>
+          <w:tab w:val="left" w:pos="3664"/>
+          <w:tab w:val="left" w:pos="4580"/>
+          <w:tab w:val="left" w:pos="5496"/>
+          <w:tab w:val="left" w:pos="6412"/>
+          <w:tab w:val="left" w:pos="7328"/>
+          <w:tab w:val="left" w:pos="8244"/>
+          <w:tab w:val="left" w:pos="9160"/>
+          <w:tab w:val="left" w:pos="10076"/>
+          <w:tab w:val="left" w:pos="10992"/>
+          <w:tab w:val="left" w:pos="11908"/>
+          <w:tab w:val="left" w:pos="12824"/>
+          <w:tab w:val="left" w:pos="13740"/>
+          <w:tab w:val="left" w:pos="14656"/>
+        </w:tabs>
+        <w:wordWrap w:val="0"/>
+        <w:spacing w:after="150" w:line="240" w:lineRule="auto"/>
+        <w:rPr>
+          <w:rFonts w:ascii="Consolas" w:eastAsia="Times New Roman" w:hAnsi="Consolas" w:cs="Courier New"/>
+          <w:color w:val="333333"/>
+          <w:kern w:val="0"/>
+          <w:sz w:val="20"/>
+          <w:szCs w:val="20"/>
+          <w14:ligatures w14:val="none"/>
+        </w:rPr>
+      </w:pPr>
+      <w:r>
+        <w:rPr>
+          <w:rFonts w:ascii="Consolas" w:eastAsia="Times New Roman" w:hAnsi="Consolas" w:cs="Courier New"/>
+          <w:color w:val="333333"/>
+          <w:kern w:val="0"/>
+          <w:sz w:val="20"/>
+          <w:szCs w:val="20"/>
+          <w14:ligatures w14:val="none"/>
+        </w:rPr>
+        <w:t>C: B, D</w:t>
+      </w:r>
+    </w:p>
+    <w:p>
+      <w:pPr>
+        <w:pBdr>
+          <w:top w:val="single" w:sz="6" w:space="7" w:color="CCCCCC"/>
+          <w:left w:val="single" w:sz="6" w:space="7" w:color="CCCCCC"/>
+          <w:bottom w:val="single" w:sz="6" w:space="7" w:color="CCCCCC"/>
+          <w:right w:val="single" w:sz="6" w:space="7" w:color="CCCCCC"/>
+        </w:pBdr>
+        <w:shd w:val="clear" w:color="auto" w:fill="F5F5F5"/>
+        <w:tabs>
+          <w:tab w:val="left" w:pos="916"/>
+          <w:tab w:val="left" w:pos="1832"/>
+          <w:tab w:val="left" w:pos="2748"/>
+          <w:tab w:val="left" w:pos="3664"/>
+          <w:tab w:val="left" w:pos="4580"/>
+          <w:tab w:val="left" w:pos="5496"/>
+          <w:tab w:val="left" w:pos="6412"/>
+          <w:tab w:val="left" w:pos="7328"/>
+          <w:tab w:val="left" w:pos="8244"/>
+          <w:tab w:val="left" w:pos="9160"/>
+          <w:tab w:val="left" w:pos="10076"/>
+          <w:tab w:val="left" w:pos="10992"/>
+          <w:tab w:val="left" w:pos="11908"/>
+          <w:tab w:val="left" w:pos="12824"/>
+          <w:tab w:val="left" w:pos="13740"/>
+          <w:tab w:val="left" w:pos="14656"/>
+        </w:tabs>
+        <w:wordWrap w:val="0"/>
+        <w:spacing w:after="150" w:line="240" w:lineRule="auto"/>
+        <w:rPr>
+          <w:rFonts w:ascii="Consolas" w:eastAsia="Times New Roman" w:hAnsi="Consolas" w:cs="Courier New"/>
+          <w:color w:val="333333"/>
+          <w:kern w:val="0"/>
+          <w:sz w:val="20"/>
+          <w:szCs w:val="20"/>
+          <w14:ligatures w14:val="none"/>
+        </w:rPr>
+      </w:pPr>
+      <w:r>
+        <w:rPr>
+          <w:rFonts w:ascii="Consolas" w:eastAsia="Times New Roman" w:hAnsi="Consolas" w:cs="Courier New"/>
+          <w:color w:val="333333"/>
+          <w:kern w:val="0"/>
+          <w:sz w:val="20"/>
+          <w:szCs w:val="20"/>
+          <w14:ligatures w14:val="none"/>
+        </w:rPr>
+        <w:t>D: A, C</w:t>
+      </w:r>
+    </w:p>
+    <w:p>
+      <w:pPr>
+        <w:pStyle w:val="ListParagraph"/>
+        <w:numPr>
+          <w:ilvl w:val="0"/>
+          <w:numId w:val="12"/>
+        </w:numPr>
+        <w:rPr>
+          <w:sz w:val="32"/>
+        </w:rPr>
+      </w:pPr>
+      <w:r>
+        <w:rPr>
+          <w:sz w:val="32"/>
+        </w:rPr>
+        <w:t>Pros: Space-efficient for sparse graphs (graphs with fewer edges).</w:t>
+      </w:r>
+    </w:p>
+    <w:p>
+      <w:pPr>
+        <w:pStyle w:val="ListParagraph"/>
+        <w:numPr>
+          <w:ilvl w:val="0"/>
+          <w:numId w:val="12"/>
+        </w:numPr>
+        <w:rPr>
+          <w:sz w:val="32"/>
+        </w:rPr>
+      </w:pPr>
+      <w:r>
+        <w:rPr>
+          <w:sz w:val="32"/>
+        </w:rPr>
+        <w:t>Cons: Slightly slower to check if a specific edge exists between two vertices.</w:t>
+      </w:r>
+    </w:p>
+    <w:p>
+      <w:pPr>
+        <w:rPr>
+          <w:b/>
+          <w:bCs/>
+          <w:sz w:val="32"/>
+        </w:rPr>
+      </w:pPr>
+      <w:r>
+        <w:rPr>
+          <w:b/>
+          <w:bCs/>
+          <w:sz w:val="32"/>
+        </w:rPr>
+        <w:t>Example to Illustrate Graph:</w:t>
+      </w:r>
+    </w:p>
+    <w:p>
+      <w:pPr>
+        <w:rPr>
+          <w:sz w:val="32"/>
+        </w:rPr>
+      </w:pPr>
+      <w:r>
+        <w:rPr>
+          <w:sz w:val="32"/>
+        </w:rPr>
+        <w:t>Imagine a network of cities connected by roads.</w:t>
+      </w:r>
+    </w:p>
+    <w:p>
+      <w:pPr>
+        <w:pStyle w:val="ListParagraph"/>
+        <w:numPr>
+          <w:ilvl w:val="0"/>
+          <w:numId w:val="12"/>
+        </w:numPr>
+        <w:rPr>
+          <w:sz w:val="32"/>
+        </w:rPr>
+      </w:pPr>
+      <w:r>
+        <w:rPr>
+          <w:sz w:val="32"/>
+        </w:rPr>
+        <w:t>Cities: A, B, C, and D (Vertices).</w:t>
+      </w:r>
+    </w:p>
+    <w:p>
+      <w:pPr>
+        <w:pStyle w:val="ListParagraph"/>
+        <w:numPr>
+          <w:ilvl w:val="0"/>
+          <w:numId w:val="12"/>
+        </w:numPr>
+        <w:rPr>
+          <w:sz w:val="32"/>
+        </w:rPr>
+      </w:pPr>
+      <w:r>
+        <w:rPr>
+          <w:sz w:val="32"/>
+        </w:rPr>
+        <w:t>Roads: Connections between these cities (Edge).</w:t>
+      </w:r>
+    </w:p>
+    <w:p>
+      <w:pPr>
+        <w:pStyle w:val="ListParagraph"/>
+        <w:numPr>
+          <w:ilvl w:val="0"/>
+          <w:numId w:val="12"/>
+        </w:numPr>
+        <w:rPr>
+          <w:sz w:val="32"/>
+        </w:rPr>
+      </w:pPr>
+      <w:r>
+        <w:rPr>
+          <w:sz w:val="32"/>
+        </w:rPr>
+        <w:t>Some roads may have travel time (Weights).</w:t>
+      </w:r>
+    </w:p>
+    <w:p>
+      <w:pPr>
+        <w:rPr>
+          <w:b/>
+          <w:bCs/>
+          <w:sz w:val="32"/>
+        </w:rPr>
+      </w:pPr>
+      <w:r>
+        <w:rPr>
+          <w:b/>
+          <w:bCs/>
+          <w:sz w:val="32"/>
+        </w:rPr>
+        <w:t>Representation:</w:t>
+      </w:r>
+    </w:p>
+    <w:p>
+      <w:pPr>
+        <w:pStyle w:val="ListParagraph"/>
+        <w:numPr>
+          <w:ilvl w:val="0"/>
+          <w:numId w:val="35"/>
+        </w:numPr>
+        <w:rPr>
+          <w:sz w:val="32"/>
+        </w:rPr>
+      </w:pPr>
+      <w:r>
+        <w:rPr>
+          <w:sz w:val="32"/>
+        </w:rPr>
+        <w:t>Adjacency List:</w:t>
+      </w:r>
+    </w:p>
+    <w:p>
+      <w:pPr>
+        <w:pStyle w:val="ListParagraph"/>
+        <w:numPr>
+          <w:ilvl w:val="0"/>
+          <w:numId w:val="12"/>
+        </w:numPr>
+        <w:rPr>
+          <w:sz w:val="32"/>
+        </w:rPr>
+      </w:pPr>
+      <w:r>
+        <w:rPr>
+          <w:sz w:val="32"/>
+        </w:rPr>
+        <w:t>A: B (5), D (8).</w:t>
+      </w:r>
+    </w:p>
+    <w:p>
+      <w:pPr>
+        <w:pStyle w:val="ListParagraph"/>
+        <w:numPr>
+          <w:ilvl w:val="0"/>
+          <w:numId w:val="12"/>
+        </w:numPr>
+        <w:rPr>
+          <w:sz w:val="32"/>
+        </w:rPr>
+      </w:pPr>
+      <w:r>
+        <w:rPr>
+          <w:sz w:val="32"/>
+        </w:rPr>
+        <w:t>B: A (5), C (3).</w:t>
+      </w:r>
+    </w:p>
+    <w:p>
+      <w:pPr>
+        <w:pStyle w:val="ListParagraph"/>
+        <w:numPr>
+          <w:ilvl w:val="0"/>
+          <w:numId w:val="12"/>
+        </w:numPr>
+        <w:rPr>
+          <w:sz w:val="32"/>
+        </w:rPr>
+      </w:pPr>
+      <w:r>
+        <w:rPr>
+          <w:sz w:val="32"/>
+        </w:rPr>
+        <w:t>C: B (3), D (2).</w:t>
+      </w:r>
+    </w:p>
+    <w:p>
+      <w:pPr>
+        <w:pStyle w:val="ListParagraph"/>
+        <w:numPr>
+          <w:ilvl w:val="0"/>
+          <w:numId w:val="12"/>
+        </w:numPr>
+        <w:rPr>
+          <w:sz w:val="32"/>
+        </w:rPr>
+      </w:pPr>
+      <w:r>
+        <w:rPr>
+          <w:sz w:val="32"/>
+        </w:rPr>
+        <w:t>D: A (8), C (2).</w:t>
+      </w:r>
+    </w:p>
+    <w:p>
+      <w:pPr>
+        <w:rPr>
+          <w:sz w:val="32"/>
+        </w:rPr>
+      </w:pPr>
+      <w:r>
+        <w:rPr>
+          <w:sz w:val="32"/>
+        </w:rPr>
+        <w:t>Note: Here, the numbers in parentheses represent the travel time (weights) between cities.</w:t>
+      </w:r>
+    </w:p>
+    <w:p>
+      <w:pPr>
+        <w:pStyle w:val="ListParagraph"/>
+        <w:numPr>
+          <w:ilvl w:val="0"/>
+          <w:numId w:val="35"/>
+        </w:numPr>
+        <w:rPr>
+          <w:sz w:val="32"/>
+        </w:rPr>
+      </w:pPr>
+      <w:r>
+        <w:rPr>
+          <w:sz w:val="32"/>
+        </w:rPr>
+        <w:t>Ad</w:t>
+      </w:r>
+      <w:r>
+        <w:rPr>
+          <w:sz w:val="32"/>
+        </w:rPr>
+        <w:t>j</w:t>
+      </w:r>
+      <w:r>
+        <w:rPr>
+          <w:sz w:val="32"/>
+        </w:rPr>
+        <w:t>a</w:t>
+      </w:r>
+      <w:r>
+        <w:rPr>
+          <w:sz w:val="32"/>
+        </w:rPr>
+        <w:t>cency Matrix:</w:t>
+      </w:r>
+    </w:p>
+    <w:p>
+      <w:pPr>
+        <w:rPr>
+          <w:sz w:val="32"/>
+        </w:rPr>
+      </w:pPr>
+    </w:p>
+    <w:p>
+      <w:pPr>
+        <w:rPr>
+          <w:sz w:val="32"/>
+        </w:rPr>
+      </w:pPr>
+    </w:p>
+    <w:p>
+      <w:pPr>
+        <w:pBdr>
+          <w:top w:val="single" w:sz="6" w:space="7" w:color="CCCCCC"/>
+          <w:left w:val="single" w:sz="6" w:space="7" w:color="CCCCCC"/>
+          <w:bottom w:val="single" w:sz="6" w:space="7" w:color="CCCCCC"/>
+          <w:right w:val="single" w:sz="6" w:space="7" w:color="CCCCCC"/>
+        </w:pBdr>
+        <w:shd w:val="clear" w:color="auto" w:fill="F5F5F5"/>
+        <w:tabs>
+          <w:tab w:val="left" w:pos="916"/>
+          <w:tab w:val="left" w:pos="1832"/>
+          <w:tab w:val="left" w:pos="2748"/>
+          <w:tab w:val="left" w:pos="3664"/>
+          <w:tab w:val="left" w:pos="4580"/>
+          <w:tab w:val="left" w:pos="5496"/>
+          <w:tab w:val="left" w:pos="6412"/>
+          <w:tab w:val="left" w:pos="7328"/>
+          <w:tab w:val="left" w:pos="8244"/>
+          <w:tab w:val="left" w:pos="9160"/>
+          <w:tab w:val="left" w:pos="10076"/>
+          <w:tab w:val="left" w:pos="10992"/>
+          <w:tab w:val="left" w:pos="11908"/>
+          <w:tab w:val="left" w:pos="12824"/>
+          <w:tab w:val="left" w:pos="13740"/>
+          <w:tab w:val="left" w:pos="14656"/>
+        </w:tabs>
+        <w:wordWrap w:val="0"/>
+        <w:spacing w:after="150" w:line="240" w:lineRule="auto"/>
+        <w:rPr>
+          <w:rFonts w:ascii="Consolas" w:eastAsia="Times New Roman" w:hAnsi="Consolas" w:cs="Courier New"/>
+          <w:color w:val="333333"/>
+          <w:kern w:val="0"/>
+          <w:sz w:val="20"/>
+          <w:szCs w:val="20"/>
+          <w14:ligatures w14:val="none"/>
+        </w:rPr>
+      </w:pPr>
+      <w:r>
+        <w:rPr>
+          <w:rFonts w:ascii="Consolas" w:eastAsia="Times New Roman" w:hAnsi="Consolas" w:cs="Courier New"/>
+          <w:color w:val="333333"/>
+          <w:kern w:val="0"/>
+          <w:sz w:val="20"/>
+          <w:szCs w:val="20"/>
+          <w14:ligatures w14:val="none"/>
+        </w:rPr>
+        <w:lastRenderedPageBreak/>
+        <w:t xml:space="preserve">      </w:t>
+      </w:r>
+      <w:proofErr w:type="gramStart"/>
+      <w:r>
+        <w:rPr>
+          <w:rFonts w:ascii="Consolas" w:eastAsia="Times New Roman" w:hAnsi="Consolas" w:cs="Courier New"/>
+          <w:color w:val="333333"/>
+          <w:kern w:val="0"/>
+          <w:sz w:val="20"/>
+          <w:szCs w:val="20"/>
+          <w14:ligatures w14:val="none"/>
+        </w:rPr>
+        <w:t>A  B</w:t>
+      </w:r>
+      <w:proofErr w:type="gramEnd"/>
+      <w:r>
+        <w:rPr>
+          <w:rFonts w:ascii="Consolas" w:eastAsia="Times New Roman" w:hAnsi="Consolas" w:cs="Courier New"/>
+          <w:color w:val="333333"/>
+          <w:kern w:val="0"/>
+          <w:sz w:val="20"/>
+          <w:szCs w:val="20"/>
+          <w14:ligatures w14:val="none"/>
+        </w:rPr>
+        <w:t xml:space="preserve">  </w:t>
+      </w:r>
+      <w:proofErr w:type="gramStart"/>
+      <w:r>
+        <w:rPr>
+          <w:rFonts w:ascii="Consolas" w:eastAsia="Times New Roman" w:hAnsi="Consolas" w:cs="Courier New"/>
+          <w:color w:val="333333"/>
+          <w:kern w:val="0"/>
+          <w:sz w:val="20"/>
+          <w:szCs w:val="20"/>
+          <w14:ligatures w14:val="none"/>
+        </w:rPr>
+        <w:t>C  D</w:t>
+      </w:r>
+      <w:proofErr w:type="gramEnd"/>
+    </w:p>
+    <w:p>
+      <w:pPr>
+        <w:pBdr>
+          <w:top w:val="single" w:sz="6" w:space="7" w:color="CCCCCC"/>
+          <w:left w:val="single" w:sz="6" w:space="7" w:color="CCCCCC"/>
+          <w:bottom w:val="single" w:sz="6" w:space="7" w:color="CCCCCC"/>
+          <w:right w:val="single" w:sz="6" w:space="7" w:color="CCCCCC"/>
+        </w:pBdr>
+        <w:shd w:val="clear" w:color="auto" w:fill="F5F5F5"/>
+        <w:tabs>
+          <w:tab w:val="left" w:pos="916"/>
+          <w:tab w:val="left" w:pos="1832"/>
+          <w:tab w:val="left" w:pos="2748"/>
+          <w:tab w:val="left" w:pos="3664"/>
+          <w:tab w:val="left" w:pos="4580"/>
+          <w:tab w:val="left" w:pos="5496"/>
+          <w:tab w:val="left" w:pos="6412"/>
+          <w:tab w:val="left" w:pos="7328"/>
+          <w:tab w:val="left" w:pos="8244"/>
+          <w:tab w:val="left" w:pos="9160"/>
+          <w:tab w:val="left" w:pos="10076"/>
+          <w:tab w:val="left" w:pos="10992"/>
+          <w:tab w:val="left" w:pos="11908"/>
+          <w:tab w:val="left" w:pos="12824"/>
+          <w:tab w:val="left" w:pos="13740"/>
+          <w:tab w:val="left" w:pos="14656"/>
+        </w:tabs>
+        <w:wordWrap w:val="0"/>
+        <w:spacing w:after="150" w:line="240" w:lineRule="auto"/>
+        <w:rPr>
+          <w:rFonts w:ascii="Consolas" w:eastAsia="Times New Roman" w:hAnsi="Consolas" w:cs="Courier New"/>
+          <w:color w:val="333333"/>
+          <w:kern w:val="0"/>
+          <w:sz w:val="20"/>
+          <w:szCs w:val="20"/>
+          <w14:ligatures w14:val="none"/>
+        </w:rPr>
+      </w:pPr>
+      <w:r>
+        <w:rPr>
+          <w:rFonts w:ascii="Consolas" w:eastAsia="Times New Roman" w:hAnsi="Consolas" w:cs="Courier New"/>
+          <w:color w:val="333333"/>
+          <w:kern w:val="0"/>
+          <w:sz w:val="20"/>
+          <w:szCs w:val="20"/>
+          <w14:ligatures w14:val="none"/>
+        </w:rPr>
+        <w:t xml:space="preserve">  A [0, 5, 0, 8]</w:t>
+      </w:r>
+    </w:p>
+    <w:p>
+      <w:pPr>
+        <w:pBdr>
+          <w:top w:val="single" w:sz="6" w:space="7" w:color="CCCCCC"/>
+          <w:left w:val="single" w:sz="6" w:space="7" w:color="CCCCCC"/>
+          <w:bottom w:val="single" w:sz="6" w:space="7" w:color="CCCCCC"/>
+          <w:right w:val="single" w:sz="6" w:space="7" w:color="CCCCCC"/>
+        </w:pBdr>
+        <w:shd w:val="clear" w:color="auto" w:fill="F5F5F5"/>
+        <w:tabs>
+          <w:tab w:val="left" w:pos="916"/>
+          <w:tab w:val="left" w:pos="1832"/>
+          <w:tab w:val="left" w:pos="2748"/>
+          <w:tab w:val="left" w:pos="3664"/>
+          <w:tab w:val="left" w:pos="4580"/>
+          <w:tab w:val="left" w:pos="5496"/>
+          <w:tab w:val="left" w:pos="6412"/>
+          <w:tab w:val="left" w:pos="7328"/>
+          <w:tab w:val="left" w:pos="8244"/>
+          <w:tab w:val="left" w:pos="9160"/>
+          <w:tab w:val="left" w:pos="10076"/>
+          <w:tab w:val="left" w:pos="10992"/>
+          <w:tab w:val="left" w:pos="11908"/>
+          <w:tab w:val="left" w:pos="12824"/>
+          <w:tab w:val="left" w:pos="13740"/>
+          <w:tab w:val="left" w:pos="14656"/>
+        </w:tabs>
+        <w:wordWrap w:val="0"/>
+        <w:spacing w:after="150" w:line="240" w:lineRule="auto"/>
+        <w:rPr>
+          <w:rFonts w:ascii="Consolas" w:eastAsia="Times New Roman" w:hAnsi="Consolas" w:cs="Courier New"/>
+          <w:color w:val="333333"/>
+          <w:kern w:val="0"/>
+          <w:sz w:val="20"/>
+          <w:szCs w:val="20"/>
+          <w14:ligatures w14:val="none"/>
+        </w:rPr>
+      </w:pPr>
+      <w:r>
+        <w:rPr>
+          <w:rFonts w:ascii="Consolas" w:eastAsia="Times New Roman" w:hAnsi="Consolas" w:cs="Courier New"/>
+          <w:color w:val="333333"/>
+          <w:kern w:val="0"/>
+          <w:sz w:val="20"/>
+          <w:szCs w:val="20"/>
+          <w14:ligatures w14:val="none"/>
+        </w:rPr>
+        <w:t xml:space="preserve">  B [5, 0, 3, 0]</w:t>
+      </w:r>
+    </w:p>
+    <w:p>
+      <w:pPr>
+        <w:pBdr>
+          <w:top w:val="single" w:sz="6" w:space="7" w:color="CCCCCC"/>
+          <w:left w:val="single" w:sz="6" w:space="7" w:color="CCCCCC"/>
+          <w:bottom w:val="single" w:sz="6" w:space="7" w:color="CCCCCC"/>
+          <w:right w:val="single" w:sz="6" w:space="7" w:color="CCCCCC"/>
+        </w:pBdr>
+        <w:shd w:val="clear" w:color="auto" w:fill="F5F5F5"/>
+        <w:tabs>
+          <w:tab w:val="left" w:pos="916"/>
+          <w:tab w:val="left" w:pos="1832"/>
+          <w:tab w:val="left" w:pos="2748"/>
+          <w:tab w:val="left" w:pos="3664"/>
+          <w:tab w:val="left" w:pos="4580"/>
+          <w:tab w:val="left" w:pos="5496"/>
+          <w:tab w:val="left" w:pos="6412"/>
+          <w:tab w:val="left" w:pos="7328"/>
+          <w:tab w:val="left" w:pos="8244"/>
+          <w:tab w:val="left" w:pos="9160"/>
+          <w:tab w:val="left" w:pos="10076"/>
+          <w:tab w:val="left" w:pos="10992"/>
+          <w:tab w:val="left" w:pos="11908"/>
+          <w:tab w:val="left" w:pos="12824"/>
+          <w:tab w:val="left" w:pos="13740"/>
+          <w:tab w:val="left" w:pos="14656"/>
+        </w:tabs>
+        <w:wordWrap w:val="0"/>
+        <w:spacing w:after="150" w:line="240" w:lineRule="auto"/>
+        <w:rPr>
+          <w:rFonts w:ascii="Consolas" w:eastAsia="Times New Roman" w:hAnsi="Consolas" w:cs="Courier New"/>
+          <w:color w:val="333333"/>
+          <w:kern w:val="0"/>
+          <w:sz w:val="20"/>
+          <w:szCs w:val="20"/>
+          <w14:ligatures w14:val="none"/>
+        </w:rPr>
+      </w:pPr>
+      <w:r>
+        <w:rPr>
+          <w:rFonts w:ascii="Consolas" w:eastAsia="Times New Roman" w:hAnsi="Consolas" w:cs="Courier New"/>
+          <w:color w:val="333333"/>
+          <w:kern w:val="0"/>
+          <w:sz w:val="20"/>
+          <w:szCs w:val="20"/>
+          <w14:ligatures w14:val="none"/>
+        </w:rPr>
+        <w:t xml:space="preserve">  C [0, 3, 0, 2]</w:t>
+      </w:r>
+    </w:p>
+    <w:p>
+      <w:pPr>
+        <w:pBdr>
+          <w:top w:val="single" w:sz="6" w:space="7" w:color="CCCCCC"/>
+          <w:left w:val="single" w:sz="6" w:space="7" w:color="CCCCCC"/>
+          <w:bottom w:val="single" w:sz="6" w:space="7" w:color="CCCCCC"/>
+          <w:right w:val="single" w:sz="6" w:space="7" w:color="CCCCCC"/>
+        </w:pBdr>
+        <w:shd w:val="clear" w:color="auto" w:fill="F5F5F5"/>
+        <w:tabs>
+          <w:tab w:val="left" w:pos="916"/>
+          <w:tab w:val="left" w:pos="1832"/>
+          <w:tab w:val="left" w:pos="2748"/>
+          <w:tab w:val="left" w:pos="3664"/>
+          <w:tab w:val="left" w:pos="4580"/>
+          <w:tab w:val="left" w:pos="5496"/>
+          <w:tab w:val="left" w:pos="6412"/>
+          <w:tab w:val="left" w:pos="7328"/>
+          <w:tab w:val="left" w:pos="8244"/>
+          <w:tab w:val="left" w:pos="9160"/>
+          <w:tab w:val="left" w:pos="10076"/>
+          <w:tab w:val="left" w:pos="10992"/>
+          <w:tab w:val="left" w:pos="11908"/>
+          <w:tab w:val="left" w:pos="12824"/>
+          <w:tab w:val="left" w:pos="13740"/>
+          <w:tab w:val="left" w:pos="14656"/>
+        </w:tabs>
+        <w:wordWrap w:val="0"/>
+        <w:spacing w:after="150" w:line="240" w:lineRule="auto"/>
+        <w:rPr>
+          <w:rFonts w:ascii="Consolas" w:eastAsia="Times New Roman" w:hAnsi="Consolas" w:cs="Courier New"/>
+          <w:color w:val="333333"/>
+          <w:kern w:val="0"/>
+          <w:sz w:val="20"/>
+          <w:szCs w:val="20"/>
+          <w14:ligatures w14:val="none"/>
+        </w:rPr>
+      </w:pPr>
+      <w:r>
+        <w:rPr>
+          <w:rFonts w:ascii="Consolas" w:eastAsia="Times New Roman" w:hAnsi="Consolas" w:cs="Courier New"/>
+          <w:color w:val="333333"/>
+          <w:kern w:val="0"/>
+          <w:sz w:val="20"/>
+          <w:szCs w:val="20"/>
+          <w14:ligatures w14:val="none"/>
+        </w:rPr>
+        <w:t xml:space="preserve">  D [8, 0, 2, 0]</w:t>
+      </w:r>
+    </w:p>
+    <w:p>
+      <w:pPr>
+        <w:rPr>
+          <w:sz w:val="32"/>
+        </w:rPr>
+      </w:pPr>
+    </w:p>
+    <w:p>
+      <w:pPr>
+        <w:rPr>
+          <w:b/>
+          <w:bCs/>
+          <w:sz w:val="32"/>
+        </w:rPr>
+      </w:pPr>
+      <w:r>
+        <w:rPr>
+          <w:sz w:val="32"/>
+        </w:rPr>
+        <w:br/>
+      </w:r>
+      <w:r>
+        <w:rPr>
+          <w:b/>
+          <w:bCs/>
+          <w:sz w:val="32"/>
+        </w:rPr>
+        <w:t>implementation of Adjacency Matrix</w:t>
+      </w:r>
+      <w:r>
+        <w:rPr>
+          <w:b/>
+          <w:bCs/>
+          <w:sz w:val="32"/>
+        </w:rPr>
+        <w:t>:</w:t>
+      </w:r>
+    </w:p>
+    <w:p>
+      <w:pPr>
+        <w:rPr>
+          <w:b/>
+          <w:bCs/>
+          <w:sz w:val="32"/>
+        </w:rPr>
+      </w:pPr>
+      <w:r>
+        <w:rPr>
+          <w:b/>
+          <w:bCs/>
+          <w:sz w:val="32"/>
+        </w:rPr>
+        <w:t>Code Example:</w:t>
+      </w:r>
+    </w:p>
+    <w:p>
+      <w:pPr>
+        <w:rPr>
+          <w:sz w:val="32"/>
+        </w:rPr>
+      </w:pPr>
+      <w:r>
+        <w:rPr>
+          <w:sz w:val="32"/>
+        </w:rPr>
+        <w:t>Graphs (Solution) -&gt; Adjacency (Project).</w:t>
+      </w:r>
+    </w:p>
+    <w:p>
+      <w:pPr>
+        <w:rPr>
+          <w:b/>
+          <w:bCs/>
+          <w:sz w:val="32"/>
+        </w:rPr>
+      </w:pPr>
+      <w:r>
+        <w:rPr>
+          <w:b/>
+          <w:bCs/>
+          <w:sz w:val="32"/>
+        </w:rPr>
+        <w:t>Key Features of the Code:</w:t>
+      </w:r>
+    </w:p>
+    <w:p>
+      <w:pPr>
+        <w:rPr>
+          <w:sz w:val="32"/>
+        </w:rPr>
+      </w:pPr>
+      <w:r>
+        <w:rPr>
+          <w:sz w:val="32"/>
+        </w:rPr>
+        <w:t xml:space="preserve">This code implements a graph data structure using an adjacency matrix. </w:t>
+      </w:r>
+    </w:p>
+    <w:p>
+      <w:pPr>
+        <w:rPr>
+          <w:sz w:val="32"/>
+        </w:rPr>
+      </w:pPr>
+      <w:r>
+        <w:rPr>
+          <w:sz w:val="32"/>
+        </w:rPr>
+        <w:t xml:space="preserve">The graph can be directed of undirected, and edges can have weights. </w:t>
+      </w:r>
+    </w:p>
+    <w:p>
+      <w:pPr>
+        <w:pStyle w:val="ListParagraph"/>
+        <w:numPr>
+          <w:ilvl w:val="0"/>
+          <w:numId w:val="12"/>
+        </w:numPr>
+        <w:rPr>
+          <w:b/>
+          <w:bCs/>
+          <w:sz w:val="32"/>
+        </w:rPr>
+      </w:pPr>
+      <w:r>
+        <w:rPr>
+          <w:b/>
+          <w:bCs/>
+          <w:sz w:val="32"/>
+        </w:rPr>
+        <w:t>Graph Directionality:</w:t>
+      </w:r>
+    </w:p>
+    <w:p>
+      <w:pPr>
+        <w:pStyle w:val="ListParagraph"/>
+        <w:numPr>
+          <w:ilvl w:val="1"/>
+          <w:numId w:val="12"/>
+        </w:numPr>
+        <w:rPr>
+          <w:sz w:val="32"/>
+        </w:rPr>
+      </w:pPr>
+      <w:r>
+        <w:rPr>
+          <w:sz w:val="32"/>
+        </w:rPr>
+        <w:t xml:space="preserve">The graph can be either </w:t>
+      </w:r>
+      <w:r>
+        <w:rPr>
+          <w:b/>
+          <w:bCs/>
+          <w:sz w:val="32"/>
+        </w:rPr>
+        <w:t>directed</w:t>
+      </w:r>
+      <w:r>
+        <w:rPr>
+          <w:sz w:val="32"/>
+        </w:rPr>
+        <w:t xml:space="preserve"> or </w:t>
+      </w:r>
+      <w:r>
+        <w:rPr>
+          <w:b/>
+          <w:bCs/>
+          <w:sz w:val="32"/>
+        </w:rPr>
+        <w:t>undirected</w:t>
+      </w:r>
+      <w:r>
+        <w:rPr>
+          <w:b/>
+          <w:bCs/>
+          <w:sz w:val="32"/>
+        </w:rPr>
+        <w:t xml:space="preserve">, </w:t>
+      </w:r>
+      <w:r>
+        <w:rPr>
+          <w:sz w:val="32"/>
+        </w:rPr>
+        <w:t>as specified during the graph creation (Direction).</w:t>
+      </w:r>
+    </w:p>
+    <w:p>
+      <w:pPr>
+        <w:pStyle w:val="ListParagraph"/>
+        <w:numPr>
+          <w:ilvl w:val="1"/>
+          <w:numId w:val="12"/>
+        </w:numPr>
+        <w:rPr>
+          <w:sz w:val="32"/>
+        </w:rPr>
+      </w:pPr>
+      <w:r>
+        <w:rPr>
+          <w:sz w:val="32"/>
+        </w:rPr>
+        <w:t xml:space="preserve">In </w:t>
+      </w:r>
+      <w:r>
+        <w:rPr>
+          <w:b/>
+          <w:bCs/>
+          <w:sz w:val="32"/>
+        </w:rPr>
+        <w:t>directed graphs</w:t>
+      </w:r>
+      <w:r>
+        <w:rPr>
+          <w:sz w:val="32"/>
+        </w:rPr>
+        <w:t>, edges go only one way (from source to destination).</w:t>
+      </w:r>
+    </w:p>
+    <w:p>
+      <w:pPr>
+        <w:pStyle w:val="ListParagraph"/>
+        <w:numPr>
+          <w:ilvl w:val="0"/>
+          <w:numId w:val="12"/>
+        </w:numPr>
+        <w:rPr>
+          <w:b/>
+          <w:bCs/>
+          <w:sz w:val="32"/>
+        </w:rPr>
+      </w:pPr>
+      <w:r>
+        <w:rPr>
+          <w:b/>
+          <w:bCs/>
+          <w:sz w:val="32"/>
+        </w:rPr>
+        <w:t>Adjacency Matrix Representation:</w:t>
+      </w:r>
+    </w:p>
+    <w:p>
+      <w:pPr>
+        <w:pStyle w:val="ListParagraph"/>
+        <w:numPr>
+          <w:ilvl w:val="1"/>
+          <w:numId w:val="12"/>
+        </w:numPr>
+        <w:rPr>
+          <w:sz w:val="32"/>
+        </w:rPr>
+      </w:pPr>
+      <w:r>
+        <w:rPr>
+          <w:sz w:val="32"/>
+        </w:rPr>
+        <w:t>The graph is represented using a 2D array (_AdjacencyMatrix) where the rows and columns correspond to the vertices.</w:t>
+      </w:r>
+    </w:p>
+    <w:p>
+      <w:pPr>
+        <w:pStyle w:val="ListParagraph"/>
+        <w:numPr>
+          <w:ilvl w:val="1"/>
+          <w:numId w:val="12"/>
+        </w:numPr>
+        <w:rPr>
+          <w:sz w:val="32"/>
+        </w:rPr>
+      </w:pPr>
+      <w:r>
+        <w:rPr>
+          <w:sz w:val="32"/>
+        </w:rPr>
+        <w:t>The matrix values represent the weights of the edges between vertices. A weight of 0 means no edges exists.</w:t>
+      </w:r>
+    </w:p>
+    <w:p>
+      <w:pPr>
+        <w:pStyle w:val="ListParagraph"/>
+        <w:numPr>
+          <w:ilvl w:val="0"/>
+          <w:numId w:val="12"/>
+        </w:numPr>
+        <w:rPr>
+          <w:b/>
+          <w:bCs/>
+          <w:sz w:val="32"/>
+        </w:rPr>
+      </w:pPr>
+      <w:r>
+        <w:rPr>
+          <w:b/>
+          <w:bCs/>
+          <w:sz w:val="32"/>
+        </w:rPr>
+        <w:t>Vertex Mapping:</w:t>
+      </w:r>
+    </w:p>
+    <w:p>
+      <w:pPr>
+        <w:pStyle w:val="ListParagraph"/>
+        <w:numPr>
+          <w:ilvl w:val="1"/>
+          <w:numId w:val="12"/>
+        </w:numPr>
+        <w:rPr>
+          <w:sz w:val="32"/>
+        </w:rPr>
+      </w:pPr>
+      <w:r>
+        <w:rPr>
+          <w:sz w:val="32"/>
+        </w:rPr>
+        <w:lastRenderedPageBreak/>
+        <w:t xml:space="preserve">The vertices are stored as </w:t>
+      </w:r>
+      <w:r>
+        <w:rPr>
+          <w:b/>
+          <w:bCs/>
+          <w:sz w:val="32"/>
+        </w:rPr>
+        <w:t>strings</w:t>
+      </w:r>
+      <w:r>
+        <w:rPr>
+          <w:sz w:val="32"/>
+        </w:rPr>
+        <w:t>, and a dictionary (_VertixDictionary) maps the vertex names (like ‘A’, ‘B’, etc.) to their corresponding indices in the adjacency matrix.</w:t>
+      </w:r>
+    </w:p>
+    <w:p>
+      <w:pPr>
+        <w:pStyle w:val="ListParagraph"/>
+        <w:numPr>
+          <w:ilvl w:val="0"/>
+          <w:numId w:val="12"/>
+        </w:numPr>
+        <w:rPr>
+          <w:b/>
+          <w:bCs/>
+          <w:sz w:val="32"/>
+        </w:rPr>
+      </w:pPr>
+      <w:r>
+        <w:rPr>
+          <w:b/>
+          <w:bCs/>
+          <w:sz w:val="32"/>
+        </w:rPr>
+        <w:t>Edge Addition/Removal:</w:t>
+      </w:r>
+    </w:p>
+    <w:p>
+      <w:pPr>
+        <w:pStyle w:val="ListParagraph"/>
+        <w:numPr>
+          <w:ilvl w:val="1"/>
+          <w:numId w:val="12"/>
+        </w:numPr>
+        <w:rPr>
+          <w:sz w:val="32"/>
+        </w:rPr>
+      </w:pPr>
+      <w:r>
+        <w:rPr>
+          <w:b/>
+          <w:bCs/>
+          <w:sz w:val="32"/>
+        </w:rPr>
+        <w:t>AddEdge</w:t>
+      </w:r>
+      <w:r>
+        <w:rPr>
+          <w:sz w:val="32"/>
+        </w:rPr>
+        <w:t>: Adds a weighted edge between two vertices.</w:t>
+      </w:r>
+    </w:p>
+    <w:p>
+      <w:pPr>
+        <w:pStyle w:val="ListParagraph"/>
+        <w:numPr>
+          <w:ilvl w:val="1"/>
+          <w:numId w:val="12"/>
+        </w:numPr>
+        <w:rPr>
+          <w:sz w:val="32"/>
+        </w:rPr>
+      </w:pPr>
+      <w:r>
+        <w:rPr>
+          <w:b/>
+          <w:bCs/>
+          <w:sz w:val="32"/>
+        </w:rPr>
+        <w:t>RemoveE</w:t>
+      </w:r>
+      <w:r>
+        <w:rPr>
+          <w:b/>
+          <w:bCs/>
+          <w:sz w:val="32"/>
+        </w:rPr>
+        <w:t>d</w:t>
+      </w:r>
+      <w:r>
+        <w:rPr>
+          <w:b/>
+          <w:bCs/>
+          <w:sz w:val="32"/>
+        </w:rPr>
+        <w:t>ge</w:t>
+      </w:r>
+      <w:r>
+        <w:rPr>
+          <w:sz w:val="32"/>
+        </w:rPr>
+        <w:t>:</w:t>
+      </w:r>
+      <w:r>
+        <w:rPr>
+          <w:sz w:val="32"/>
+        </w:rPr>
+        <w:t xml:space="preserve"> Removes an edge between two vertices by setting their corresponding matrix entries to 0.</w:t>
+      </w:r>
+    </w:p>
+    <w:p>
+      <w:pPr>
+        <w:pStyle w:val="ListParagraph"/>
+        <w:numPr>
+          <w:ilvl w:val="0"/>
+          <w:numId w:val="12"/>
+        </w:numPr>
+        <w:rPr>
+          <w:b/>
+          <w:bCs/>
+          <w:sz w:val="32"/>
+        </w:rPr>
+      </w:pPr>
+      <w:r>
+        <w:rPr>
+          <w:b/>
+          <w:bCs/>
+          <w:sz w:val="32"/>
+        </w:rPr>
+        <w:t>Degree Calculation:</w:t>
+      </w:r>
+    </w:p>
+    <w:p>
+      <w:pPr>
+        <w:pStyle w:val="ListParagraph"/>
+        <w:numPr>
+          <w:ilvl w:val="1"/>
+          <w:numId w:val="12"/>
+        </w:numPr>
+        <w:rPr>
+          <w:sz w:val="32"/>
+        </w:rPr>
+      </w:pPr>
+      <w:r>
+        <w:rPr>
+          <w:sz w:val="32"/>
+        </w:rPr>
+        <w:t xml:space="preserve"> </w:t>
+      </w:r>
+      <w:r>
+        <w:rPr>
+          <w:b/>
+          <w:bCs/>
+          <w:sz w:val="32"/>
+        </w:rPr>
+        <w:t>GetInDegree</w:t>
+      </w:r>
+      <w:r>
+        <w:rPr>
+          <w:sz w:val="32"/>
+        </w:rPr>
+        <w:t>: Calculates how many edges are directed into a vertex (only applicable in directed graphs).</w:t>
+      </w:r>
+    </w:p>
+    <w:p>
+      <w:pPr>
+        <w:pStyle w:val="ListParagraph"/>
+        <w:numPr>
+          <w:ilvl w:val="1"/>
+          <w:numId w:val="12"/>
+        </w:numPr>
+        <w:rPr>
+          <w:sz w:val="32"/>
+        </w:rPr>
+      </w:pPr>
+      <w:r>
+        <w:rPr>
+          <w:b/>
+          <w:bCs/>
+          <w:sz w:val="32"/>
+        </w:rPr>
+        <w:t>GetOutDegree</w:t>
+      </w:r>
+      <w:r>
+        <w:rPr>
+          <w:sz w:val="32"/>
+        </w:rPr>
+        <w:t>: Calculates how many edges leave a vertex (outgoing edges).</w:t>
+      </w:r>
+    </w:p>
+    <w:p>
+      <w:pPr>
+        <w:pStyle w:val="ListParagraph"/>
+        <w:numPr>
+          <w:ilvl w:val="0"/>
+          <w:numId w:val="12"/>
+        </w:numPr>
+        <w:rPr>
+          <w:b/>
+          <w:bCs/>
+          <w:sz w:val="32"/>
+        </w:rPr>
+      </w:pPr>
+      <w:r>
+        <w:rPr>
+          <w:b/>
+          <w:bCs/>
+          <w:sz w:val="32"/>
+        </w:rPr>
+        <w:t>Graphs Display</w:t>
+      </w:r>
+      <w:r>
+        <w:rPr>
+          <w:b/>
+          <w:bCs/>
+          <w:sz w:val="32"/>
+        </w:rPr>
+        <w:t>:</w:t>
+      </w:r>
+    </w:p>
+    <w:p>
+      <w:pPr>
+        <w:pStyle w:val="ListParagraph"/>
+        <w:numPr>
+          <w:ilvl w:val="1"/>
+          <w:numId w:val="12"/>
+        </w:numPr>
+        <w:rPr>
+          <w:b/>
+          <w:bCs/>
+          <w:sz w:val="32"/>
+        </w:rPr>
+      </w:pPr>
+      <w:r>
+        <w:rPr>
+          <w:b/>
+          <w:bCs/>
+          <w:sz w:val="32"/>
+        </w:rPr>
+        <w:t xml:space="preserve">DisplayGraph: </w:t>
+      </w:r>
+      <w:r>
+        <w:rPr>
+          <w:sz w:val="32"/>
+        </w:rPr>
+        <w:t>Displays the adjacency matrix with weights and shows a string – based header for the vertices.</w:t>
+      </w:r>
+    </w:p>
+    <w:p>
+      <w:pPr>
+        <w:pStyle w:val="ListParagraph"/>
+        <w:numPr>
+          <w:ilvl w:val="0"/>
+          <w:numId w:val="12"/>
+        </w:numPr>
+        <w:rPr>
+          <w:b/>
+          <w:bCs/>
+          <w:sz w:val="32"/>
+        </w:rPr>
+      </w:pPr>
+      <w:r>
+        <w:rPr>
+          <w:b/>
+          <w:bCs/>
+          <w:sz w:val="32"/>
+        </w:rPr>
+        <w:t>Graph Operations:</w:t>
+      </w:r>
+    </w:p>
+    <w:p>
+      <w:pPr>
+        <w:pStyle w:val="ListParagraph"/>
+        <w:numPr>
+          <w:ilvl w:val="1"/>
+          <w:numId w:val="12"/>
+        </w:numPr>
+        <w:rPr>
+          <w:b/>
+          <w:bCs/>
+          <w:sz w:val="32"/>
+        </w:rPr>
+      </w:pPr>
+      <w:r>
+        <w:rPr>
+          <w:sz w:val="32"/>
+        </w:rPr>
+        <w:t>The code demonstrates the creation of multiple graph examples (undirected, directed, weighted) and shows how to perform various operations such as adding/removing edges, checking for the existence of and edge, and calculating edges.</w:t>
+      </w:r>
+    </w:p>
+    <w:p>
+      <w:pPr>
+        <w:pStyle w:val="ListParagraph"/>
+        <w:rPr>
+          <w:b/>
+          <w:bCs/>
+          <w:sz w:val="32"/>
+        </w:rPr>
+      </w:pPr>
+    </w:p>
+    <w:p>
+      <w:pPr>
+        <w:rPr>
+          <w:b/>
+          <w:bCs/>
+          <w:sz w:val="32"/>
+        </w:rPr>
+      </w:pPr>
+      <w:r>
+        <w:rPr>
+          <w:b/>
+          <w:bCs/>
+          <w:sz w:val="32"/>
+        </w:rPr>
+        <w:t xml:space="preserve">implementation of Adjacency </w:t>
+      </w:r>
+      <w:r>
+        <w:rPr>
+          <w:b/>
+          <w:bCs/>
+          <w:sz w:val="32"/>
+        </w:rPr>
+        <w:t>List</w:t>
+      </w:r>
+      <w:r>
+        <w:rPr>
+          <w:b/>
+          <w:bCs/>
+          <w:sz w:val="32"/>
+        </w:rPr>
+        <w:t>:</w:t>
+      </w:r>
+    </w:p>
+    <w:p>
+      <w:pPr>
+        <w:rPr>
+          <w:b/>
+          <w:bCs/>
+          <w:sz w:val="32"/>
+        </w:rPr>
+      </w:pPr>
+      <w:r>
+        <w:rPr>
+          <w:b/>
+          <w:bCs/>
+          <w:sz w:val="32"/>
+        </w:rPr>
+        <w:t>Code Example:</w:t>
+      </w:r>
+    </w:p>
+    <w:p>
+      <w:pPr>
+        <w:rPr>
+          <w:sz w:val="32"/>
+        </w:rPr>
+      </w:pPr>
+      <w:r>
+        <w:rPr>
+          <w:sz w:val="32"/>
+        </w:rPr>
+        <w:t>Graphs (Solution) -&gt; Adjacency</w:t>
+      </w:r>
+      <w:r>
+        <w:rPr>
+          <w:sz w:val="32"/>
+        </w:rPr>
+        <w:t>List</w:t>
+      </w:r>
+      <w:r>
+        <w:rPr>
+          <w:sz w:val="32"/>
+        </w:rPr>
+        <w:t xml:space="preserve"> (Project).</w:t>
+      </w:r>
+    </w:p>
+    <w:p>
+      <w:pPr>
+        <w:rPr>
+          <w:b/>
+          <w:bCs/>
+          <w:sz w:val="32"/>
+        </w:rPr>
+      </w:pPr>
+      <w:r>
+        <w:rPr>
+          <w:b/>
+          <w:bCs/>
+          <w:sz w:val="32"/>
+        </w:rPr>
+        <w:t>Key Features of the Code:</w:t>
+      </w:r>
+    </w:p>
+    <w:p>
+      <w:pPr>
+        <w:rPr>
+          <w:sz w:val="32"/>
+        </w:rPr>
+      </w:pPr>
+      <w:r>
+        <w:rPr>
+          <w:sz w:val="32"/>
+        </w:rPr>
+        <w:t>This code implements a graph data structure using an adjacency list.</w:t>
+      </w:r>
+    </w:p>
+    <w:p>
+      <w:pPr>
+        <w:rPr>
+          <w:sz w:val="32"/>
+        </w:rPr>
+      </w:pPr>
+      <w:r>
+        <w:rPr>
+          <w:sz w:val="32"/>
+        </w:rPr>
+        <w:lastRenderedPageBreak/>
+        <w:t xml:space="preserve">The graph can be directed or undirected, and edges can have weights. </w:t>
+      </w:r>
+    </w:p>
+    <w:p>
+      <w:pPr>
+        <w:pStyle w:val="ListParagraph"/>
+        <w:numPr>
+          <w:ilvl w:val="0"/>
+          <w:numId w:val="12"/>
+        </w:numPr>
+        <w:rPr>
+          <w:sz w:val="32"/>
+        </w:rPr>
+      </w:pPr>
+      <w:r>
+        <w:rPr>
+          <w:b/>
+          <w:bCs/>
+          <w:sz w:val="32"/>
+        </w:rPr>
+        <w:t>Graph Representation:</w:t>
+      </w:r>
+    </w:p>
+    <w:p>
+      <w:pPr>
+        <w:pStyle w:val="ListParagraph"/>
+        <w:numPr>
+          <w:ilvl w:val="1"/>
+          <w:numId w:val="12"/>
+        </w:numPr>
+        <w:rPr>
+          <w:sz w:val="32"/>
+        </w:rPr>
+      </w:pPr>
+      <w:r>
+        <w:rPr>
+          <w:sz w:val="32"/>
+        </w:rPr>
+        <w:t>The graph is represented by a dictionary (_adjacencyList), where each vertex is associated with a list of tuples. Each tuple represents an edge, containing the destination vertex (Name) and the weight of the edge (Weight)</w:t>
+      </w:r>
+      <w:r>
+        <w:rPr>
+          <w:sz w:val="32"/>
+        </w:rPr>
+        <w:tab/>
+        <w:t>.</w:t>
+      </w:r>
+    </w:p>
+    <w:p>
+      <w:pPr>
+        <w:pStyle w:val="ListParagraph"/>
+        <w:numPr>
+          <w:ilvl w:val="1"/>
+          <w:numId w:val="12"/>
+        </w:numPr>
+        <w:rPr>
+          <w:sz w:val="32"/>
+        </w:rPr>
+      </w:pPr>
+      <w:r>
+        <w:rPr>
+          <w:sz w:val="32"/>
+        </w:rPr>
+        <w:t>The graph type (directed or undirected) is defined by an Enum enGraphDirection.</w:t>
+      </w:r>
+    </w:p>
+    <w:p>
+      <w:pPr>
+        <w:pStyle w:val="ListParagraph"/>
+        <w:numPr>
+          <w:ilvl w:val="1"/>
+          <w:numId w:val="12"/>
+        </w:numPr>
+        <w:rPr>
+          <w:sz w:val="32"/>
+        </w:rPr>
+      </w:pPr>
+      <w:r>
+        <w:rPr>
+          <w:sz w:val="32"/>
+        </w:rPr>
+        <w:t xml:space="preserve"> Another dictionary (_vertexDictionary) maps vertex labels (strings) to their indices for efficient access.</w:t>
+      </w:r>
+    </w:p>
+    <w:p>
+      <w:pPr>
+        <w:pStyle w:val="ListParagraph"/>
+        <w:numPr>
+          <w:ilvl w:val="0"/>
+          <w:numId w:val="12"/>
+        </w:numPr>
+        <w:rPr>
+          <w:b/>
+          <w:bCs/>
+          <w:sz w:val="32"/>
+        </w:rPr>
+      </w:pPr>
+      <w:r>
+        <w:rPr>
+          <w:b/>
+          <w:bCs/>
+          <w:sz w:val="32"/>
+        </w:rPr>
+        <w:t>Constructor:</w:t>
+      </w:r>
+    </w:p>
+    <w:p>
+      <w:pPr>
+        <w:pStyle w:val="ListParagraph"/>
+        <w:numPr>
+          <w:ilvl w:val="1"/>
+          <w:numId w:val="12"/>
+        </w:numPr>
+        <w:rPr>
+          <w:sz w:val="32"/>
+        </w:rPr>
+      </w:pPr>
+      <w:r>
+        <w:rPr>
+          <w:sz w:val="32"/>
+        </w:rPr>
+        <w:t>The constructor initializes the graph based on a list of vertices and the type of the graph (directed or undirected). It sets up the adjacency list and the vertex mapping.</w:t>
+      </w:r>
+    </w:p>
+    <w:p>
+      <w:pPr>
+        <w:pStyle w:val="ListParagraph"/>
+        <w:numPr>
+          <w:ilvl w:val="0"/>
+          <w:numId w:val="12"/>
+        </w:numPr>
+        <w:rPr>
+          <w:b/>
+          <w:bCs/>
+          <w:sz w:val="32"/>
+        </w:rPr>
+      </w:pPr>
+      <w:r>
+        <w:rPr>
+          <w:b/>
+          <w:bCs/>
+          <w:sz w:val="32"/>
+        </w:rPr>
+        <w:t>Adding and Removing Edges:</w:t>
+      </w:r>
+    </w:p>
+    <w:p>
+      <w:pPr>
+        <w:pStyle w:val="ListParagraph"/>
+        <w:numPr>
+          <w:ilvl w:val="1"/>
+          <w:numId w:val="12"/>
+        </w:numPr>
+        <w:rPr>
+          <w:sz w:val="32"/>
+        </w:rPr>
+      </w:pPr>
+      <w:r>
+        <w:rPr>
+          <w:sz w:val="32"/>
+        </w:rPr>
+        <w:t>The AddEdge method add a weighted edge between two vertices. If the graph is undirected. The reverse edge (from destination to source) is also added.</w:t>
+      </w:r>
+    </w:p>
+    <w:p>
+      <w:pPr>
+        <w:pStyle w:val="ListParagraph"/>
+        <w:numPr>
+          <w:ilvl w:val="1"/>
+          <w:numId w:val="12"/>
+        </w:numPr>
+        <w:rPr>
+          <w:sz w:val="32"/>
+        </w:rPr>
+      </w:pPr>
+      <w:r>
+        <w:rPr>
+          <w:sz w:val="32"/>
+        </w:rPr>
+        <w:t>The RemoveEdge method removes an edge between two vertices. For undirected graphs, it removes both the forward and reverse edges.</w:t>
+      </w:r>
+    </w:p>
+    <w:p>
+      <w:pPr>
+        <w:pStyle w:val="ListParagraph"/>
+        <w:numPr>
+          <w:ilvl w:val="0"/>
+          <w:numId w:val="12"/>
+        </w:numPr>
+        <w:rPr>
+          <w:b/>
+          <w:bCs/>
+          <w:sz w:val="32"/>
+        </w:rPr>
+      </w:pPr>
+      <w:r>
+        <w:rPr>
+          <w:b/>
+          <w:bCs/>
+          <w:sz w:val="32"/>
+        </w:rPr>
+        <w:t>Graph Operations:</w:t>
+      </w:r>
+    </w:p>
+    <w:p>
+      <w:pPr>
+        <w:pStyle w:val="ListParagraph"/>
+        <w:numPr>
+          <w:ilvl w:val="1"/>
+          <w:numId w:val="12"/>
+        </w:numPr>
+        <w:rPr>
+          <w:sz w:val="32"/>
+        </w:rPr>
+      </w:pPr>
+      <w:r>
+        <w:rPr>
+          <w:sz w:val="32"/>
+        </w:rPr>
+        <w:t>DisplayGraph prints the adjacency list representation of the graph.</w:t>
+      </w:r>
+    </w:p>
+    <w:p>
+      <w:pPr>
+        <w:pStyle w:val="ListParagraph"/>
+        <w:numPr>
+          <w:ilvl w:val="1"/>
+          <w:numId w:val="12"/>
+        </w:numPr>
+        <w:rPr>
+          <w:sz w:val="32"/>
+        </w:rPr>
+      </w:pPr>
+      <w:r>
+        <w:rPr>
+          <w:sz w:val="32"/>
+        </w:rPr>
+        <w:t>IsEdge c</w:t>
+      </w:r>
+      <w:r>
+        <w:rPr>
+          <w:sz w:val="32"/>
+        </w:rPr>
+        <w:t>hecks if there is an edge between two vertices.</w:t>
+      </w:r>
+    </w:p>
+    <w:p>
+      <w:pPr>
+        <w:pStyle w:val="ListParagraph"/>
+        <w:numPr>
+          <w:ilvl w:val="1"/>
+          <w:numId w:val="12"/>
+        </w:numPr>
+        <w:rPr>
+          <w:sz w:val="32"/>
+        </w:rPr>
+      </w:pPr>
+      <w:r>
+        <w:rPr>
+          <w:sz w:val="32"/>
+        </w:rPr>
+        <w:t>GetInDegree and GetOutDegree return the in-degree (number of incoming edges) and out-degree (number of outgoing edges) for a vertex.</w:t>
+      </w:r>
+    </w:p>
+    <w:p>
+      <w:pPr>
+        <w:pStyle w:val="ListParagraph"/>
+        <w:numPr>
+          <w:ilvl w:val="0"/>
+          <w:numId w:val="12"/>
+        </w:numPr>
+        <w:rPr>
+          <w:b/>
+          <w:bCs/>
+          <w:sz w:val="32"/>
+        </w:rPr>
+      </w:pPr>
+      <w:r>
+        <w:rPr>
+          <w:b/>
+          <w:bCs/>
+          <w:sz w:val="32"/>
+        </w:rPr>
+        <w:lastRenderedPageBreak/>
+        <w:t>Main Method:</w:t>
+      </w:r>
+    </w:p>
+    <w:p>
+      <w:pPr>
+        <w:pStyle w:val="ListParagraph"/>
+        <w:numPr>
+          <w:ilvl w:val="1"/>
+          <w:numId w:val="12"/>
+        </w:numPr>
+        <w:rPr>
+          <w:sz w:val="32"/>
+        </w:rPr>
+      </w:pPr>
+      <w:r>
+        <w:rPr>
+          <w:sz w:val="32"/>
+        </w:rPr>
+        <w:t>The main method creates three different graphs (undirected, directed, and weighted), add edges, displays the graphs, and performs various operations like calculating in-degree, out-degree, checking edges, and removing edges.</w:t>
+      </w:r>
+    </w:p>
+    <w:p>
+      <w:pPr>
+        <w:rPr>
+          <w:sz w:val="32"/>
+        </w:rPr>
+      </w:pPr>
     </w:p>
     <w:sectPr>
       <w:pgSz w:w="12240" w:h="15840"/>
@@ -42908,7 +46269,7 @@
         <w:sz w:val="20"/>
       </w:rPr>
     </w:lvl>
-    <w:lvl w:ilvl="2" w:tentative="1">
+    <w:lvl w:ilvl="2">
       <w:start w:val="1"/>
       <w:numFmt w:val="bullet"/>
       <w:lvlText w:val=""/>
@@ -43426,6 +46787,95 @@
     </w:lvl>
   </w:abstractNum>
   <w:abstractNum w:abstractNumId="15" w15:restartNumberingAfterBreak="0">
+    <w:nsid w:val="52926CFC"/>
+    <w:multiLevelType w:val="hybridMultilevel"/>
+    <w:tmpl w:val="BE1A6844"/>
+    <w:lvl w:ilvl="0" w:tplc="0409000F">
+      <w:start w:val="1"/>
+      <w:numFmt w:val="decimal"/>
+      <w:lvlText w:val="%1."/>
+      <w:lvlJc w:val="left"/>
+      <w:pPr>
+        <w:ind w:left="720" w:hanging="360"/>
+      </w:pPr>
+      <w:rPr>
+        <w:rFonts w:hint="default"/>
+      </w:rPr>
+    </w:lvl>
+    <w:lvl w:ilvl="1" w:tplc="04090019" w:tentative="1">
+      <w:start w:val="1"/>
+      <w:numFmt w:val="lowerLetter"/>
+      <w:lvlText w:val="%2."/>
+      <w:lvlJc w:val="left"/>
+      <w:pPr>
+        <w:ind w:left="1440" w:hanging="360"/>
+      </w:pPr>
+    </w:lvl>
+    <w:lvl w:ilvl="2" w:tplc="0409001B" w:tentative="1">
+      <w:start w:val="1"/>
+      <w:numFmt w:val="lowerRoman"/>
+      <w:lvlText w:val="%3."/>
+      <w:lvlJc w:val="right"/>
+      <w:pPr>
+        <w:ind w:left="2160" w:hanging="180"/>
+      </w:pPr>
+    </w:lvl>
+    <w:lvl w:ilvl="3" w:tplc="0409000F" w:tentative="1">
+      <w:start w:val="1"/>
+      <w:numFmt w:val="decimal"/>
+      <w:lvlText w:val="%4."/>
+      <w:lvlJc w:val="left"/>
+      <w:pPr>
+        <w:ind w:left="2880" w:hanging="360"/>
+      </w:pPr>
+    </w:lvl>
+    <w:lvl w:ilvl="4" w:tplc="04090019" w:tentative="1">
+      <w:start w:val="1"/>
+      <w:numFmt w:val="lowerLetter"/>
+      <w:lvlText w:val="%5."/>
+      <w:lvlJc w:val="left"/>
+      <w:pPr>
+        <w:ind w:left="3600" w:hanging="360"/>
+      </w:pPr>
+    </w:lvl>
+    <w:lvl w:ilvl="5" w:tplc="0409001B" w:tentative="1">
+      <w:start w:val="1"/>
+      <w:numFmt w:val="lowerRoman"/>
+      <w:lvlText w:val="%6."/>
+      <w:lvlJc w:val="right"/>
+      <w:pPr>
+        <w:ind w:left="4320" w:hanging="180"/>
+      </w:pPr>
+    </w:lvl>
+    <w:lvl w:ilvl="6" w:tplc="0409000F" w:tentative="1">
+      <w:start w:val="1"/>
+      <w:numFmt w:val="decimal"/>
+      <w:lvlText w:val="%7."/>
+      <w:lvlJc w:val="left"/>
+      <w:pPr>
+        <w:ind w:left="5040" w:hanging="360"/>
+      </w:pPr>
+    </w:lvl>
+    <w:lvl w:ilvl="7" w:tplc="04090019" w:tentative="1">
+      <w:start w:val="1"/>
+      <w:numFmt w:val="lowerLetter"/>
+      <w:lvlText w:val="%8."/>
+      <w:lvlJc w:val="left"/>
+      <w:pPr>
+        <w:ind w:left="5760" w:hanging="360"/>
+      </w:pPr>
+    </w:lvl>
+    <w:lvl w:ilvl="8" w:tplc="0409001B" w:tentative="1">
+      <w:start w:val="1"/>
+      <w:numFmt w:val="lowerRoman"/>
+      <w:lvlText w:val="%9."/>
+      <w:lvlJc w:val="right"/>
+      <w:pPr>
+        <w:ind w:left="6480" w:hanging="180"/>
+      </w:pPr>
+    </w:lvl>
+  </w:abstractNum>
+  <w:abstractNum w:abstractNumId="16" w15:restartNumberingAfterBreak="0">
     <w:nsid w:val="53095404"/>
     <w:multiLevelType w:val="hybridMultilevel"/>
     <w:tmpl w:val="B02E4F2A"/>
@@ -43514,7 +46964,96 @@
       </w:pPr>
     </w:lvl>
   </w:abstractNum>
-  <w:abstractNum w:abstractNumId="16" w15:restartNumberingAfterBreak="0">
+  <w:abstractNum w:abstractNumId="17" w15:restartNumberingAfterBreak="0">
+    <w:nsid w:val="53D966ED"/>
+    <w:multiLevelType w:val="hybridMultilevel"/>
+    <w:tmpl w:val="004A5280"/>
+    <w:lvl w:ilvl="0" w:tplc="0409000F">
+      <w:start w:val="1"/>
+      <w:numFmt w:val="decimal"/>
+      <w:lvlText w:val="%1."/>
+      <w:lvlJc w:val="left"/>
+      <w:pPr>
+        <w:ind w:left="720" w:hanging="360"/>
+      </w:pPr>
+      <w:rPr>
+        <w:rFonts w:hint="default"/>
+      </w:rPr>
+    </w:lvl>
+    <w:lvl w:ilvl="1" w:tplc="04090019" w:tentative="1">
+      <w:start w:val="1"/>
+      <w:numFmt w:val="lowerLetter"/>
+      <w:lvlText w:val="%2."/>
+      <w:lvlJc w:val="left"/>
+      <w:pPr>
+        <w:ind w:left="1440" w:hanging="360"/>
+      </w:pPr>
+    </w:lvl>
+    <w:lvl w:ilvl="2" w:tplc="0409001B" w:tentative="1">
+      <w:start w:val="1"/>
+      <w:numFmt w:val="lowerRoman"/>
+      <w:lvlText w:val="%3."/>
+      <w:lvlJc w:val="right"/>
+      <w:pPr>
+        <w:ind w:left="2160" w:hanging="180"/>
+      </w:pPr>
+    </w:lvl>
+    <w:lvl w:ilvl="3" w:tplc="0409000F" w:tentative="1">
+      <w:start w:val="1"/>
+      <w:numFmt w:val="decimal"/>
+      <w:lvlText w:val="%4."/>
+      <w:lvlJc w:val="left"/>
+      <w:pPr>
+        <w:ind w:left="2880" w:hanging="360"/>
+      </w:pPr>
+    </w:lvl>
+    <w:lvl w:ilvl="4" w:tplc="04090019" w:tentative="1">
+      <w:start w:val="1"/>
+      <w:numFmt w:val="lowerLetter"/>
+      <w:lvlText w:val="%5."/>
+      <w:lvlJc w:val="left"/>
+      <w:pPr>
+        <w:ind w:left="3600" w:hanging="360"/>
+      </w:pPr>
+    </w:lvl>
+    <w:lvl w:ilvl="5" w:tplc="0409001B" w:tentative="1">
+      <w:start w:val="1"/>
+      <w:numFmt w:val="lowerRoman"/>
+      <w:lvlText w:val="%6."/>
+      <w:lvlJc w:val="right"/>
+      <w:pPr>
+        <w:ind w:left="4320" w:hanging="180"/>
+      </w:pPr>
+    </w:lvl>
+    <w:lvl w:ilvl="6" w:tplc="0409000F" w:tentative="1">
+      <w:start w:val="1"/>
+      <w:numFmt w:val="decimal"/>
+      <w:lvlText w:val="%7."/>
+      <w:lvlJc w:val="left"/>
+      <w:pPr>
+        <w:ind w:left="5040" w:hanging="360"/>
+      </w:pPr>
+    </w:lvl>
+    <w:lvl w:ilvl="7" w:tplc="04090019" w:tentative="1">
+      <w:start w:val="1"/>
+      <w:numFmt w:val="lowerLetter"/>
+      <w:lvlText w:val="%8."/>
+      <w:lvlJc w:val="left"/>
+      <w:pPr>
+        <w:ind w:left="5760" w:hanging="360"/>
+      </w:pPr>
+    </w:lvl>
+    <w:lvl w:ilvl="8" w:tplc="0409001B" w:tentative="1">
+      <w:start w:val="1"/>
+      <w:numFmt w:val="lowerRoman"/>
+      <w:lvlText w:val="%9."/>
+      <w:lvlJc w:val="right"/>
+      <w:pPr>
+        <w:ind w:left="6480" w:hanging="180"/>
+      </w:pPr>
+    </w:lvl>
+  </w:abstractNum>
+  <w:abstractNum w:abstractNumId="18" w15:restartNumberingAfterBreak="0">
     <w:nsid w:val="54C67D09"/>
     <w:multiLevelType w:val="multilevel"/>
     <w:tmpl w:val="271A5B2E"/>
@@ -43663,7 +47202,7 @@
       </w:rPr>
     </w:lvl>
   </w:abstractNum>
-  <w:abstractNum w:abstractNumId="17" w15:restartNumberingAfterBreak="0">
+  <w:abstractNum w:abstractNumId="19" w15:restartNumberingAfterBreak="0">
     <w:nsid w:val="550E4061"/>
     <w:multiLevelType w:val="hybridMultilevel"/>
     <w:tmpl w:val="E340CA5C"/>
@@ -43752,10 +47291,10 @@
       </w:pPr>
     </w:lvl>
   </w:abstractNum>
-  <w:abstractNum w:abstractNumId="18" w15:restartNumberingAfterBreak="0">
-    <w:nsid w:val="5DAC6618"/>
+  <w:abstractNum w:abstractNumId="20" w15:restartNumberingAfterBreak="0">
+    <w:nsid w:val="564723EF"/>
     <w:multiLevelType w:val="hybridMultilevel"/>
-    <w:tmpl w:val="D1506A6C"/>
+    <w:tmpl w:val="26AC117C"/>
     <w:lvl w:ilvl="0" w:tplc="0409000F">
       <w:start w:val="1"/>
       <w:numFmt w:val="decimal"/>
@@ -43841,10 +47380,10 @@
       </w:pPr>
     </w:lvl>
   </w:abstractNum>
-  <w:abstractNum w:abstractNumId="19" w15:restartNumberingAfterBreak="0">
-    <w:nsid w:val="5E15061A"/>
+  <w:abstractNum w:abstractNumId="21" w15:restartNumberingAfterBreak="0">
+    <w:nsid w:val="5DAC6618"/>
     <w:multiLevelType w:val="hybridMultilevel"/>
-    <w:tmpl w:val="32AECAEA"/>
+    <w:tmpl w:val="D1506A6C"/>
     <w:lvl w:ilvl="0" w:tplc="0409000F">
       <w:start w:val="1"/>
       <w:numFmt w:val="decimal"/>
@@ -43930,10 +47469,10 @@
       </w:pPr>
     </w:lvl>
   </w:abstractNum>
-  <w:abstractNum w:abstractNumId="20" w15:restartNumberingAfterBreak="0">
-    <w:nsid w:val="60C24D71"/>
+  <w:abstractNum w:abstractNumId="22" w15:restartNumberingAfterBreak="0">
+    <w:nsid w:val="5E15061A"/>
     <w:multiLevelType w:val="hybridMultilevel"/>
-    <w:tmpl w:val="C0224B5C"/>
+    <w:tmpl w:val="32AECAEA"/>
     <w:lvl w:ilvl="0" w:tplc="0409000F">
       <w:start w:val="1"/>
       <w:numFmt w:val="decimal"/>
@@ -44019,10 +47558,10 @@
       </w:pPr>
     </w:lvl>
   </w:abstractNum>
-  <w:abstractNum w:abstractNumId="21" w15:restartNumberingAfterBreak="0">
-    <w:nsid w:val="61E442B5"/>
+  <w:abstractNum w:abstractNumId="23" w15:restartNumberingAfterBreak="0">
+    <w:nsid w:val="60C24D71"/>
     <w:multiLevelType w:val="hybridMultilevel"/>
-    <w:tmpl w:val="6232AAB2"/>
+    <w:tmpl w:val="C0224B5C"/>
     <w:lvl w:ilvl="0" w:tplc="0409000F">
       <w:start w:val="1"/>
       <w:numFmt w:val="decimal"/>
@@ -44108,10 +47647,10 @@
       </w:pPr>
     </w:lvl>
   </w:abstractNum>
-  <w:abstractNum w:abstractNumId="22" w15:restartNumberingAfterBreak="0">
-    <w:nsid w:val="647A7BBE"/>
+  <w:abstractNum w:abstractNumId="24" w15:restartNumberingAfterBreak="0">
+    <w:nsid w:val="61E442B5"/>
     <w:multiLevelType w:val="hybridMultilevel"/>
-    <w:tmpl w:val="67408672"/>
+    <w:tmpl w:val="6232AAB2"/>
     <w:lvl w:ilvl="0" w:tplc="0409000F">
       <w:start w:val="1"/>
       <w:numFmt w:val="decimal"/>
@@ -44197,10 +47736,10 @@
       </w:pPr>
     </w:lvl>
   </w:abstractNum>
-  <w:abstractNum w:abstractNumId="23" w15:restartNumberingAfterBreak="0">
-    <w:nsid w:val="64E16385"/>
+  <w:abstractNum w:abstractNumId="25" w15:restartNumberingAfterBreak="0">
+    <w:nsid w:val="647A7BBE"/>
     <w:multiLevelType w:val="hybridMultilevel"/>
-    <w:tmpl w:val="92205EE4"/>
+    <w:tmpl w:val="67408672"/>
     <w:lvl w:ilvl="0" w:tplc="0409000F">
       <w:start w:val="1"/>
       <w:numFmt w:val="decimal"/>
@@ -44286,7 +47825,96 @@
       </w:pPr>
     </w:lvl>
   </w:abstractNum>
-  <w:abstractNum w:abstractNumId="24" w15:restartNumberingAfterBreak="0">
+  <w:abstractNum w:abstractNumId="26" w15:restartNumberingAfterBreak="0">
+    <w:nsid w:val="64E16385"/>
+    <w:multiLevelType w:val="hybridMultilevel"/>
+    <w:tmpl w:val="92205EE4"/>
+    <w:lvl w:ilvl="0" w:tplc="0409000F">
+      <w:start w:val="1"/>
+      <w:numFmt w:val="decimal"/>
+      <w:lvlText w:val="%1."/>
+      <w:lvlJc w:val="left"/>
+      <w:pPr>
+        <w:ind w:left="720" w:hanging="360"/>
+      </w:pPr>
+      <w:rPr>
+        <w:rFonts w:hint="default"/>
+      </w:rPr>
+    </w:lvl>
+    <w:lvl w:ilvl="1" w:tplc="04090019" w:tentative="1">
+      <w:start w:val="1"/>
+      <w:numFmt w:val="lowerLetter"/>
+      <w:lvlText w:val="%2."/>
+      <w:lvlJc w:val="left"/>
+      <w:pPr>
+        <w:ind w:left="1440" w:hanging="360"/>
+      </w:pPr>
+    </w:lvl>
+    <w:lvl w:ilvl="2" w:tplc="0409001B" w:tentative="1">
+      <w:start w:val="1"/>
+      <w:numFmt w:val="lowerRoman"/>
+      <w:lvlText w:val="%3."/>
+      <w:lvlJc w:val="right"/>
+      <w:pPr>
+        <w:ind w:left="2160" w:hanging="180"/>
+      </w:pPr>
+    </w:lvl>
+    <w:lvl w:ilvl="3" w:tplc="0409000F" w:tentative="1">
+      <w:start w:val="1"/>
+      <w:numFmt w:val="decimal"/>
+      <w:lvlText w:val="%4."/>
+      <w:lvlJc w:val="left"/>
+      <w:pPr>
+        <w:ind w:left="2880" w:hanging="360"/>
+      </w:pPr>
+    </w:lvl>
+    <w:lvl w:ilvl="4" w:tplc="04090019" w:tentative="1">
+      <w:start w:val="1"/>
+      <w:numFmt w:val="lowerLetter"/>
+      <w:lvlText w:val="%5."/>
+      <w:lvlJc w:val="left"/>
+      <w:pPr>
+        <w:ind w:left="3600" w:hanging="360"/>
+      </w:pPr>
+    </w:lvl>
+    <w:lvl w:ilvl="5" w:tplc="0409001B" w:tentative="1">
+      <w:start w:val="1"/>
+      <w:numFmt w:val="lowerRoman"/>
+      <w:lvlText w:val="%6."/>
+      <w:lvlJc w:val="right"/>
+      <w:pPr>
+        <w:ind w:left="4320" w:hanging="180"/>
+      </w:pPr>
+    </w:lvl>
+    <w:lvl w:ilvl="6" w:tplc="0409000F" w:tentative="1">
+      <w:start w:val="1"/>
+      <w:numFmt w:val="decimal"/>
+      <w:lvlText w:val="%7."/>
+      <w:lvlJc w:val="left"/>
+      <w:pPr>
+        <w:ind w:left="5040" w:hanging="360"/>
+      </w:pPr>
+    </w:lvl>
+    <w:lvl w:ilvl="7" w:tplc="04090019" w:tentative="1">
+      <w:start w:val="1"/>
+      <w:numFmt w:val="lowerLetter"/>
+      <w:lvlText w:val="%8."/>
+      <w:lvlJc w:val="left"/>
+      <w:pPr>
+        <w:ind w:left="5760" w:hanging="360"/>
+      </w:pPr>
+    </w:lvl>
+    <w:lvl w:ilvl="8" w:tplc="0409001B" w:tentative="1">
+      <w:start w:val="1"/>
+      <w:numFmt w:val="lowerRoman"/>
+      <w:lvlText w:val="%9."/>
+      <w:lvlJc w:val="right"/>
+      <w:pPr>
+        <w:ind w:left="6480" w:hanging="180"/>
+      </w:pPr>
+    </w:lvl>
+  </w:abstractNum>
+  <w:abstractNum w:abstractNumId="27" w15:restartNumberingAfterBreak="0">
     <w:nsid w:val="6B061AE9"/>
     <w:multiLevelType w:val="multilevel"/>
     <w:tmpl w:val="45B6EE9C"/>
@@ -44435,7 +48063,7 @@
       </w:rPr>
     </w:lvl>
   </w:abstractNum>
-  <w:abstractNum w:abstractNumId="25" w15:restartNumberingAfterBreak="0">
+  <w:abstractNum w:abstractNumId="28" w15:restartNumberingAfterBreak="0">
     <w:nsid w:val="6E5A4E4E"/>
     <w:multiLevelType w:val="hybridMultilevel"/>
     <w:tmpl w:val="6872685C"/>
@@ -44524,7 +48152,7 @@
       </w:pPr>
     </w:lvl>
   </w:abstractNum>
-  <w:abstractNum w:abstractNumId="26" w15:restartNumberingAfterBreak="0">
+  <w:abstractNum w:abstractNumId="29" w15:restartNumberingAfterBreak="0">
     <w:nsid w:val="6E877D72"/>
     <w:multiLevelType w:val="hybridMultilevel"/>
     <w:tmpl w:val="711A4FCA"/>
@@ -44613,7 +48241,7 @@
       </w:pPr>
     </w:lvl>
   </w:abstractNum>
-  <w:abstractNum w:abstractNumId="27" w15:restartNumberingAfterBreak="0">
+  <w:abstractNum w:abstractNumId="30" w15:restartNumberingAfterBreak="0">
     <w:nsid w:val="6EC00D79"/>
     <w:multiLevelType w:val="hybridMultilevel"/>
     <w:tmpl w:val="DA9ADA46"/>
@@ -44702,7 +48330,7 @@
       </w:pPr>
     </w:lvl>
   </w:abstractNum>
-  <w:abstractNum w:abstractNumId="28" w15:restartNumberingAfterBreak="0">
+  <w:abstractNum w:abstractNumId="31" w15:restartNumberingAfterBreak="0">
     <w:nsid w:val="6FD76917"/>
     <w:multiLevelType w:val="hybridMultilevel"/>
     <w:tmpl w:val="01AA31E0"/>
@@ -44791,7 +48419,7 @@
       </w:pPr>
     </w:lvl>
   </w:abstractNum>
-  <w:abstractNum w:abstractNumId="29" w15:restartNumberingAfterBreak="0">
+  <w:abstractNum w:abstractNumId="32" w15:restartNumberingAfterBreak="0">
     <w:nsid w:val="759536B4"/>
     <w:multiLevelType w:val="hybridMultilevel"/>
     <w:tmpl w:val="83446442"/>
@@ -44880,7 +48508,7 @@
       </w:pPr>
     </w:lvl>
   </w:abstractNum>
-  <w:abstractNum w:abstractNumId="30" w15:restartNumberingAfterBreak="0">
+  <w:abstractNum w:abstractNumId="33" w15:restartNumberingAfterBreak="0">
     <w:nsid w:val="7C1F0E33"/>
     <w:multiLevelType w:val="hybridMultilevel"/>
     <w:tmpl w:val="F3F22100"/>
@@ -44969,7 +48597,7 @@
       </w:pPr>
     </w:lvl>
   </w:abstractNum>
-  <w:abstractNum w:abstractNumId="31" w15:restartNumberingAfterBreak="0">
+  <w:abstractNum w:abstractNumId="34" w15:restartNumberingAfterBreak="0">
     <w:nsid w:val="7D36668F"/>
     <w:multiLevelType w:val="hybridMultilevel"/>
     <w:tmpl w:val="F48EA24C"/>
@@ -45065,13 +48693,13 @@
     <w:abstractNumId w:val="1"/>
   </w:num>
   <w:num w:numId="3" w16cid:durableId="354384659">
-    <w:abstractNumId w:val="23"/>
+    <w:abstractNumId w:val="26"/>
   </w:num>
   <w:num w:numId="4" w16cid:durableId="1329669782">
-    <w:abstractNumId w:val="24"/>
+    <w:abstractNumId w:val="27"/>
   </w:num>
   <w:num w:numId="5" w16cid:durableId="853567023">
-    <w:abstractNumId w:val="16"/>
+    <w:abstractNumId w:val="18"/>
   </w:num>
   <w:num w:numId="6" w16cid:durableId="211773103">
     <w:abstractNumId w:val="6"/>
@@ -45080,40 +48708,40 @@
     <w:abstractNumId w:val="11"/>
   </w:num>
   <w:num w:numId="8" w16cid:durableId="1440291707">
-    <w:abstractNumId w:val="31"/>
+    <w:abstractNumId w:val="34"/>
   </w:num>
   <w:num w:numId="9" w16cid:durableId="1079058309">
-    <w:abstractNumId w:val="15"/>
+    <w:abstractNumId w:val="16"/>
   </w:num>
   <w:num w:numId="10" w16cid:durableId="1413814323">
     <w:abstractNumId w:val="0"/>
   </w:num>
   <w:num w:numId="11" w16cid:durableId="2095592080">
-    <w:abstractNumId w:val="17"/>
+    <w:abstractNumId w:val="19"/>
   </w:num>
   <w:num w:numId="12" w16cid:durableId="1039821816">
     <w:abstractNumId w:val="10"/>
   </w:num>
   <w:num w:numId="13" w16cid:durableId="140588293">
-    <w:abstractNumId w:val="29"/>
+    <w:abstractNumId w:val="32"/>
   </w:num>
   <w:num w:numId="14" w16cid:durableId="1990865480">
     <w:abstractNumId w:val="9"/>
   </w:num>
   <w:num w:numId="15" w16cid:durableId="612204223">
-    <w:abstractNumId w:val="21"/>
+    <w:abstractNumId w:val="24"/>
   </w:num>
   <w:num w:numId="16" w16cid:durableId="1214852319">
     <w:abstractNumId w:val="8"/>
   </w:num>
   <w:num w:numId="17" w16cid:durableId="264582802">
-    <w:abstractNumId w:val="25"/>
+    <w:abstractNumId w:val="28"/>
   </w:num>
   <w:num w:numId="18" w16cid:durableId="738787484">
-    <w:abstractNumId w:val="28"/>
+    <w:abstractNumId w:val="31"/>
   </w:num>
   <w:num w:numId="19" w16cid:durableId="62222876">
-    <w:abstractNumId w:val="20"/>
+    <w:abstractNumId w:val="23"/>
   </w:num>
   <w:num w:numId="20" w16cid:durableId="313460079">
     <w:abstractNumId w:val="3"/>
@@ -45122,7 +48750,7 @@
     <w:abstractNumId w:val="4"/>
   </w:num>
   <w:num w:numId="22" w16cid:durableId="869220727">
-    <w:abstractNumId w:val="26"/>
+    <w:abstractNumId w:val="29"/>
   </w:num>
   <w:num w:numId="23" w16cid:durableId="1286891179">
     <w:abstractNumId w:val="7"/>
@@ -45131,10 +48759,10 @@
     <w:abstractNumId w:val="14"/>
   </w:num>
   <w:num w:numId="25" w16cid:durableId="1882861590">
-    <w:abstractNumId w:val="30"/>
+    <w:abstractNumId w:val="33"/>
   </w:num>
   <w:num w:numId="26" w16cid:durableId="1513953846">
-    <w:abstractNumId w:val="22"/>
+    <w:abstractNumId w:val="25"/>
   </w:num>
   <w:num w:numId="27" w16cid:durableId="2119056621">
     <w:abstractNumId w:val="5"/>
@@ -45143,16 +48771,25 @@
     <w:abstractNumId w:val="12"/>
   </w:num>
   <w:num w:numId="29" w16cid:durableId="987899783">
-    <w:abstractNumId w:val="19"/>
+    <w:abstractNumId w:val="22"/>
   </w:num>
   <w:num w:numId="30" w16cid:durableId="1717460863">
-    <w:abstractNumId w:val="18"/>
+    <w:abstractNumId w:val="21"/>
   </w:num>
   <w:num w:numId="31" w16cid:durableId="1348168591">
     <w:abstractNumId w:val="13"/>
   </w:num>
   <w:num w:numId="32" w16cid:durableId="23219080">
-    <w:abstractNumId w:val="27"/>
+    <w:abstractNumId w:val="30"/>
+  </w:num>
+  <w:num w:numId="33" w16cid:durableId="56638050">
+    <w:abstractNumId w:val="17"/>
+  </w:num>
+  <w:num w:numId="34" w16cid:durableId="1473400152">
+    <w:abstractNumId w:val="15"/>
+  </w:num>
+  <w:num w:numId="35" w16cid:durableId="357439039">
+    <w:abstractNumId w:val="20"/>
   </w:num>
 </w:numbering>
 </file>
@@ -45557,7 +49194,7 @@
   <w:style w:type="paragraph" w:default="1" w:styleId="Normal">
     <w:name w:val="Normal"/>
     <w:qFormat/>
-    <w:rsid w:val="007E7020"/>
+    <w:rsid w:val="00524DBB"/>
   </w:style>
   <w:style w:type="paragraph" w:styleId="Heading1">
     <w:name w:val="heading 1"/>
@@ -45759,7 +49396,6 @@
   <w:style w:type="character" w:default="1" w:styleId="DefaultParagraphFont">
     <w:name w:val="Default Paragraph Font"/>
     <w:uiPriority w:val="1"/>
-    <w:semiHidden/>
     <w:unhideWhenUsed/>
   </w:style>
   <w:style w:type="table" w:default="1" w:styleId="TableNormal">

</xml_diff>

<commit_message>
Heap Data Structure - Priority Queue Using minheap
</commit_message>
<xml_diff>
--- a/Data Structures.docx
+++ b/Data Structures.docx
@@ -44702,23 +44702,7 @@
           <w:bCs/>
           <w:sz w:val="32"/>
         </w:rPr>
-        <w:t xml:space="preserve">implementation of Adjacency </w:t>
-      </w:r>
-      <w:r>
-        <w:rPr>
-          <w:b/>
-          <w:bCs/>
-          <w:sz w:val="32"/>
-        </w:rPr>
-        <w:t>List</w:t>
-      </w:r>
-      <w:r>
-        <w:rPr>
-          <w:b/>
-          <w:bCs/>
-          <w:sz w:val="32"/>
-        </w:rPr>
-        <w:t>:</w:t>
+        <w:t>implementation of Adjacency List:</w:t>
       </w:r>
     </w:p>
     <w:p>
@@ -44748,19 +44732,7 @@
         <w:rPr>
           <w:sz w:val="32"/>
         </w:rPr>
-        <w:t>Graphs (Solution) -&gt; Adjacency</w:t>
-      </w:r>
-      <w:r>
-        <w:rPr>
-          <w:sz w:val="32"/>
-        </w:rPr>
-        <w:t>List</w:t>
-      </w:r>
-      <w:r>
-        <w:rPr>
-          <w:sz w:val="32"/>
-        </w:rPr>
-        <w:t xml:space="preserve"> (Project).</w:t>
+        <w:t>Graphs (Solution) -&gt; AdjacencyList (Project).</w:t>
       </w:r>
     </w:p>
     <w:p>
@@ -45111,10 +45083,1028 @@
     </w:p>
     <w:p>
       <w:pPr>
-        <w:rPr>
-          <w:sz w:val="32"/>
-        </w:rPr>
-      </w:pPr>
+        <w:pBdr>
+          <w:bottom w:val="single" w:sz="6" w:space="1" w:color="auto"/>
+        </w:pBdr>
+        <w:rPr>
+          <w:sz w:val="32"/>
+        </w:rPr>
+      </w:pPr>
+    </w:p>
+    <w:p>
+      <w:pPr>
+        <w:jc w:val="center"/>
+        <w:rPr>
+          <w:b/>
+          <w:bCs/>
+          <w:sz w:val="32"/>
+        </w:rPr>
+      </w:pPr>
+      <w:r>
+        <w:rPr>
+          <w:b/>
+          <w:bCs/>
+          <w:sz w:val="32"/>
+        </w:rPr>
+        <w:t>Heap Data Structure</w:t>
+      </w:r>
+    </w:p>
+    <w:p>
+      <w:pPr>
+        <w:rPr>
+          <w:b/>
+          <w:bCs/>
+          <w:sz w:val="32"/>
+        </w:rPr>
+      </w:pPr>
+      <w:r>
+        <w:rPr>
+          <w:b/>
+          <w:bCs/>
+          <w:sz w:val="32"/>
+        </w:rPr>
+        <w:t>What is Heap:</w:t>
+      </w:r>
+    </w:p>
+    <w:p>
+      <w:pPr>
+        <w:rPr>
+          <w:sz w:val="32"/>
+        </w:rPr>
+      </w:pPr>
+      <w:r>
+        <w:rPr>
+          <w:sz w:val="32"/>
+        </w:rPr>
+        <w:t>It is a special tree-based data structure that satisfies the heap property:</w:t>
+      </w:r>
+    </w:p>
+    <w:p>
+      <w:pPr>
+        <w:pStyle w:val="ListParagraph"/>
+        <w:numPr>
+          <w:ilvl w:val="0"/>
+          <w:numId w:val="12"/>
+        </w:numPr>
+        <w:rPr>
+          <w:sz w:val="32"/>
+        </w:rPr>
+      </w:pPr>
+      <w:r>
+        <w:rPr>
+          <w:sz w:val="32"/>
+        </w:rPr>
+        <w:t>For Max-Heap: The value of each node is greater than or equal to the value of its children.</w:t>
+      </w:r>
+    </w:p>
+    <w:p>
+      <w:pPr>
+        <w:pStyle w:val="ListParagraph"/>
+        <w:numPr>
+          <w:ilvl w:val="0"/>
+          <w:numId w:val="12"/>
+        </w:numPr>
+        <w:rPr>
+          <w:sz w:val="32"/>
+        </w:rPr>
+      </w:pPr>
+      <w:r>
+        <w:rPr>
+          <w:sz w:val="32"/>
+        </w:rPr>
+        <w:t>For a Min-Heap: The value of each node is less than or equal to the values of its children.</w:t>
+      </w:r>
+    </w:p>
+    <w:p>
+      <w:pPr>
+        <w:rPr>
+          <w:sz w:val="32"/>
+        </w:rPr>
+      </w:pPr>
+      <w:r>
+        <w:rPr>
+          <w:sz w:val="32"/>
+        </w:rPr>
+        <w:t>In both types of heaps, the root node represents the maximum (in Max-Heap) or minimum (in Min-Heap) value in the tree.</w:t>
+      </w:r>
+    </w:p>
+    <w:p>
+      <w:pPr>
+        <w:rPr>
+          <w:b/>
+          <w:bCs/>
+          <w:sz w:val="32"/>
+        </w:rPr>
+      </w:pPr>
+      <w:r>
+        <w:rPr>
+          <w:b/>
+          <w:bCs/>
+          <w:sz w:val="32"/>
+        </w:rPr>
+        <w:t>Types of Heaps:</w:t>
+      </w:r>
+    </w:p>
+    <w:p>
+      <w:pPr>
+        <w:pStyle w:val="ListParagraph"/>
+        <w:numPr>
+          <w:ilvl w:val="0"/>
+          <w:numId w:val="12"/>
+        </w:numPr>
+        <w:rPr>
+          <w:sz w:val="32"/>
+        </w:rPr>
+      </w:pPr>
+      <w:r>
+        <w:rPr>
+          <w:b/>
+          <w:bCs/>
+          <w:sz w:val="32"/>
+        </w:rPr>
+        <w:t>Max-Heap</w:t>
+      </w:r>
+      <w:r>
+        <w:rPr>
+          <w:sz w:val="32"/>
+        </w:rPr>
+        <w:t>: The root node contains the largest element, and every parent node is greater than or equal to its children.</w:t>
+      </w:r>
+    </w:p>
+    <w:p>
+      <w:pPr>
+        <w:pStyle w:val="ListParagraph"/>
+        <w:numPr>
+          <w:ilvl w:val="0"/>
+          <w:numId w:val="12"/>
+        </w:numPr>
+        <w:rPr>
+          <w:sz w:val="32"/>
+        </w:rPr>
+      </w:pPr>
+      <w:r>
+        <w:rPr>
+          <w:b/>
+          <w:bCs/>
+          <w:sz w:val="32"/>
+        </w:rPr>
+        <w:t>Min</w:t>
+      </w:r>
+      <w:r>
+        <w:rPr>
+          <w:sz w:val="32"/>
+        </w:rPr>
+        <w:t>-</w:t>
+      </w:r>
+      <w:r>
+        <w:rPr>
+          <w:b/>
+          <w:bCs/>
+          <w:sz w:val="32"/>
+        </w:rPr>
+        <w:t>Heap</w:t>
+      </w:r>
+      <w:r>
+        <w:rPr>
+          <w:b/>
+          <w:bCs/>
+          <w:sz w:val="32"/>
+        </w:rPr>
+        <w:t xml:space="preserve">: </w:t>
+      </w:r>
+      <w:r>
+        <w:rPr>
+          <w:sz w:val="32"/>
+        </w:rPr>
+        <w:t>The root node contains the smallest element, and every parent node is less than or equal to its children.</w:t>
+      </w:r>
+    </w:p>
+    <w:p>
+      <w:pPr>
+        <w:rPr>
+          <w:sz w:val="32"/>
+        </w:rPr>
+      </w:pPr>
+    </w:p>
+    <w:p>
+      <w:pPr>
+        <w:rPr>
+          <w:sz w:val="32"/>
+        </w:rPr>
+      </w:pPr>
+      <w:r>
+        <w:rPr>
+          <w:sz w:val="32"/>
+        </w:rPr>
+        <w:t xml:space="preserve">We call it Heap data structure because it is built with a specific organizational property (the heap property) that makes it efficient for tasks that need quick access to the minimum or maximum element. The term heap refers to the fact that elements are stored in a way that </w:t>
+      </w:r>
+      <w:r>
+        <w:rPr>
+          <w:sz w:val="32"/>
+        </w:rPr>
+        <w:lastRenderedPageBreak/>
+        <w:t>resembles a loosely ordered pile or heap where only the top element (the smallest or largest, depending on the type of heap) is directly accessible.</w:t>
+      </w:r>
+    </w:p>
+    <w:p>
+      <w:pPr>
+        <w:rPr>
+          <w:b/>
+          <w:bCs/>
+          <w:sz w:val="32"/>
+        </w:rPr>
+      </w:pPr>
+      <w:r>
+        <w:rPr>
+          <w:b/>
+          <w:bCs/>
+          <w:sz w:val="32"/>
+        </w:rPr>
+        <w:t>Heap Data Structure Applications:</w:t>
+      </w:r>
+    </w:p>
+    <w:p>
+      <w:pPr>
+        <w:pStyle w:val="ListParagraph"/>
+        <w:numPr>
+          <w:ilvl w:val="0"/>
+          <w:numId w:val="12"/>
+        </w:numPr>
+        <w:rPr>
+          <w:sz w:val="32"/>
+        </w:rPr>
+      </w:pPr>
+      <w:r>
+        <w:rPr>
+          <w:sz w:val="32"/>
+        </w:rPr>
+        <w:t>Heap is used while implementing a priority queue.</w:t>
+      </w:r>
+    </w:p>
+    <w:p>
+      <w:pPr>
+        <w:pStyle w:val="ListParagraph"/>
+        <w:numPr>
+          <w:ilvl w:val="0"/>
+          <w:numId w:val="12"/>
+        </w:numPr>
+        <w:rPr>
+          <w:sz w:val="32"/>
+        </w:rPr>
+      </w:pPr>
+      <w:r>
+        <w:rPr>
+          <w:sz w:val="32"/>
+        </w:rPr>
+        <w:t>Heap sort.</w:t>
+      </w:r>
+    </w:p>
+    <w:p>
+      <w:pPr>
+        <w:pStyle w:val="ListParagraph"/>
+        <w:numPr>
+          <w:ilvl w:val="0"/>
+          <w:numId w:val="12"/>
+        </w:numPr>
+        <w:rPr>
+          <w:sz w:val="32"/>
+        </w:rPr>
+      </w:pPr>
+      <w:r>
+        <w:rPr>
+          <w:sz w:val="32"/>
+        </w:rPr>
+        <w:t>Other algorithms.</w:t>
+      </w:r>
+    </w:p>
+    <w:p>
+      <w:pPr>
+        <w:rPr>
+          <w:b/>
+          <w:bCs/>
+          <w:sz w:val="32"/>
+        </w:rPr>
+      </w:pPr>
+      <w:r>
+        <w:rPr>
+          <w:b/>
+          <w:bCs/>
+          <w:sz w:val="32"/>
+        </w:rPr>
+        <w:t>Heap Property:</w:t>
+      </w:r>
+    </w:p>
+    <w:p>
+      <w:pPr>
+        <w:pStyle w:val="ListParagraph"/>
+        <w:numPr>
+          <w:ilvl w:val="0"/>
+          <w:numId w:val="12"/>
+        </w:numPr>
+        <w:rPr>
+          <w:sz w:val="32"/>
+        </w:rPr>
+      </w:pPr>
+      <w:r>
+        <w:rPr>
+          <w:sz w:val="32"/>
+        </w:rPr>
+        <w:t>In a Min-Heap, every parent node is less than or equal to its children, ensuring the smallest element is at the root.</w:t>
+      </w:r>
+    </w:p>
+    <w:p>
+      <w:pPr>
+        <w:pStyle w:val="ListParagraph"/>
+        <w:numPr>
+          <w:ilvl w:val="0"/>
+          <w:numId w:val="12"/>
+        </w:numPr>
+        <w:rPr>
+          <w:sz w:val="32"/>
+        </w:rPr>
+      </w:pPr>
+      <w:r>
+        <w:rPr>
+          <w:sz w:val="32"/>
+        </w:rPr>
+        <w:t>In a Max-Heap, every parent node is greater than or equal to its children, so the largest element is at the root.</w:t>
+      </w:r>
+    </w:p>
+    <w:p>
+      <w:pPr>
+        <w:pStyle w:val="ListParagraph"/>
+        <w:numPr>
+          <w:ilvl w:val="0"/>
+          <w:numId w:val="12"/>
+        </w:numPr>
+        <w:rPr>
+          <w:sz w:val="32"/>
+        </w:rPr>
+      </w:pPr>
+      <w:r>
+        <w:rPr>
+          <w:sz w:val="32"/>
+        </w:rPr>
+        <w:t xml:space="preserve">This ordering property makes heaps ideal for </w:t>
+      </w:r>
+      <w:r>
+        <w:rPr>
+          <w:sz w:val="32"/>
+        </w:rPr>
+        <w:t>efficient insertion, deletion, and retrieval of the minimum or maximum element.</w:t>
+      </w:r>
+    </w:p>
+    <w:p>
+      <w:pPr>
+        <w:rPr>
+          <w:b/>
+          <w:bCs/>
+          <w:sz w:val="32"/>
+        </w:rPr>
+      </w:pPr>
+      <w:r>
+        <w:rPr>
+          <w:b/>
+          <w:bCs/>
+          <w:sz w:val="32"/>
+        </w:rPr>
+        <w:t>Efficiency of Access and Organization:</w:t>
+      </w:r>
+    </w:p>
+    <w:p>
+      <w:pPr>
+        <w:pStyle w:val="ListParagraph"/>
+        <w:numPr>
+          <w:ilvl w:val="0"/>
+          <w:numId w:val="12"/>
+        </w:numPr>
+        <w:rPr>
+          <w:sz w:val="32"/>
+        </w:rPr>
+      </w:pPr>
+      <w:r>
+        <w:rPr>
+          <w:sz w:val="32"/>
+        </w:rPr>
+        <w:t>Heap allows for constant-time access to the smallest or largest element (</w:t>
+      </w:r>
+      <w:proofErr w:type="gramStart"/>
+      <w:r>
+        <w:rPr>
+          <w:sz w:val="32"/>
+        </w:rPr>
+        <w:t>O(</w:t>
+      </w:r>
+      <w:proofErr w:type="gramEnd"/>
+      <w:r>
+        <w:rPr>
+          <w:sz w:val="32"/>
+        </w:rPr>
+        <w:t>1)), which is crucial for priority-based tasks.</w:t>
+      </w:r>
+    </w:p>
+    <w:p>
+      <w:pPr>
+        <w:pStyle w:val="ListParagraph"/>
+        <w:numPr>
+          <w:ilvl w:val="0"/>
+          <w:numId w:val="12"/>
+        </w:numPr>
+        <w:rPr>
+          <w:sz w:val="32"/>
+        </w:rPr>
+      </w:pPr>
+      <w:r>
+        <w:rPr>
+          <w:sz w:val="32"/>
+        </w:rPr>
+        <w:t>Insertion and deletions in heap take (</w:t>
+      </w:r>
+      <w:proofErr w:type="gramStart"/>
+      <w:r>
+        <w:rPr>
+          <w:sz w:val="32"/>
+        </w:rPr>
+        <w:t>O(</w:t>
+      </w:r>
+      <w:proofErr w:type="gramEnd"/>
+      <w:r>
+        <w:rPr>
+          <w:sz w:val="32"/>
+        </w:rPr>
+        <w:t>log n)) time due to the tree structure, where elements are only rearranged as needed to maintain the heap property.</w:t>
+      </w:r>
+    </w:p>
+    <w:p>
+      <w:pPr>
+        <w:rPr>
+          <w:b/>
+          <w:bCs/>
+          <w:sz w:val="32"/>
+        </w:rPr>
+      </w:pPr>
+      <w:r>
+        <w:rPr>
+          <w:b/>
+          <w:bCs/>
+          <w:sz w:val="32"/>
+        </w:rPr>
+        <w:t>Binay Tree Structure:</w:t>
+      </w:r>
+    </w:p>
+    <w:p>
+      <w:pPr>
+        <w:pStyle w:val="ListParagraph"/>
+        <w:numPr>
+          <w:ilvl w:val="0"/>
+          <w:numId w:val="12"/>
+        </w:numPr>
+        <w:rPr>
+          <w:sz w:val="32"/>
+        </w:rPr>
+      </w:pPr>
+      <w:r>
+        <w:rPr>
+          <w:sz w:val="32"/>
+        </w:rPr>
+        <w:t>A heap is typically implemented as a binary tree where each level of the tree is filled before moving to the next. This gives it a balanced structure, with operations like insertion and deletion having predictable time complexities.</w:t>
+      </w:r>
+    </w:p>
+    <w:p>
+      <w:pPr>
+        <w:pStyle w:val="ListParagraph"/>
+        <w:numPr>
+          <w:ilvl w:val="0"/>
+          <w:numId w:val="12"/>
+        </w:numPr>
+        <w:rPr>
+          <w:sz w:val="32"/>
+        </w:rPr>
+      </w:pPr>
+      <w:r>
+        <w:rPr>
+          <w:sz w:val="32"/>
+        </w:rPr>
+        <w:lastRenderedPageBreak/>
+        <w:t>The binary tree structure is particularly suitable for array-based implementations, allowing for a compact representation in memory.</w:t>
+      </w:r>
+    </w:p>
+    <w:p>
+      <w:pPr>
+        <w:rPr>
+          <w:b/>
+          <w:bCs/>
+          <w:sz w:val="32"/>
+        </w:rPr>
+      </w:pPr>
+      <w:r>
+        <w:rPr>
+          <w:b/>
+          <w:bCs/>
+          <w:sz w:val="32"/>
+        </w:rPr>
+        <w:t>Naming Origin:</w:t>
+      </w:r>
+    </w:p>
+    <w:p>
+      <w:pPr>
+        <w:rPr>
+          <w:sz w:val="32"/>
+        </w:rPr>
+      </w:pPr>
+      <w:r>
+        <w:rPr>
+          <w:sz w:val="32"/>
+        </w:rPr>
+        <w:t>The term heap was originally used to describe any unstructured collection of elements. Over time, it came to refer to this structured binary tree due to its specialized ordering property and application in priority tasks.</w:t>
+      </w:r>
+    </w:p>
+    <w:p>
+      <w:pPr>
+        <w:rPr>
+          <w:sz w:val="32"/>
+        </w:rPr>
+      </w:pPr>
+    </w:p>
+    <w:p>
+      <w:pPr>
+        <w:rPr>
+          <w:sz w:val="32"/>
+        </w:rPr>
+      </w:pPr>
+      <w:r>
+        <w:rPr>
+          <w:sz w:val="32"/>
+        </w:rPr>
+        <w:t>In summary, the name heap comes form both its physical structure (resembling a loosely ordered pile) and its function in data handling (providing efficient access to the smallest or largest element). The structure’s properties and applications make it one of the most efficient and widely used data structure for tasks requiring prioritized access.</w:t>
+      </w:r>
+    </w:p>
+    <w:p>
+      <w:pPr>
+        <w:rPr>
+          <w:b/>
+          <w:bCs/>
+          <w:sz w:val="32"/>
+        </w:rPr>
+      </w:pPr>
+      <w:r>
+        <w:rPr>
+          <w:b/>
+          <w:bCs/>
+          <w:sz w:val="32"/>
+        </w:rPr>
+        <w:t>Overview of Heap Operations:</w:t>
+      </w:r>
+    </w:p>
+    <w:p>
+      <w:pPr>
+        <w:rPr>
+          <w:sz w:val="32"/>
+        </w:rPr>
+      </w:pPr>
+      <w:r>
+        <w:rPr>
+          <w:sz w:val="32"/>
+        </w:rPr>
+        <w:t xml:space="preserve">The main operation in a Min-Heap </w:t>
+      </w:r>
+      <w:proofErr w:type="gramStart"/>
+      <w:r>
+        <w:rPr>
+          <w:sz w:val="32"/>
+        </w:rPr>
+        <w:t>are</w:t>
+      </w:r>
+      <w:proofErr w:type="gramEnd"/>
+      <w:r>
+        <w:rPr>
+          <w:sz w:val="32"/>
+        </w:rPr>
+        <w:t>:</w:t>
+      </w:r>
+    </w:p>
+    <w:p>
+      <w:pPr>
+        <w:pStyle w:val="ListParagraph"/>
+        <w:numPr>
+          <w:ilvl w:val="0"/>
+          <w:numId w:val="36"/>
+        </w:numPr>
+        <w:rPr>
+          <w:b/>
+          <w:bCs/>
+          <w:sz w:val="32"/>
+        </w:rPr>
+      </w:pPr>
+      <w:r>
+        <w:rPr>
+          <w:b/>
+          <w:bCs/>
+          <w:sz w:val="32"/>
+        </w:rPr>
+        <w:t xml:space="preserve">Insert: </w:t>
+      </w:r>
+      <w:r>
+        <w:rPr>
+          <w:sz w:val="32"/>
+        </w:rPr>
+        <w:t>Add new element while maintaining the heap property.</w:t>
+      </w:r>
+    </w:p>
+    <w:p>
+      <w:pPr>
+        <w:pStyle w:val="ListParagraph"/>
+        <w:numPr>
+          <w:ilvl w:val="0"/>
+          <w:numId w:val="36"/>
+        </w:numPr>
+        <w:rPr>
+          <w:b/>
+          <w:bCs/>
+          <w:sz w:val="32"/>
+        </w:rPr>
+      </w:pPr>
+      <w:r>
+        <w:rPr>
+          <w:b/>
+          <w:bCs/>
+          <w:sz w:val="32"/>
+        </w:rPr>
+        <w:t xml:space="preserve">HeapifyUp: </w:t>
+      </w:r>
+      <w:r>
+        <w:rPr>
+          <w:sz w:val="32"/>
+        </w:rPr>
+        <w:t>Helper method to maintain the heap property after insertions.</w:t>
+      </w:r>
+    </w:p>
+    <w:p>
+      <w:pPr>
+        <w:pStyle w:val="ListParagraph"/>
+        <w:numPr>
+          <w:ilvl w:val="0"/>
+          <w:numId w:val="36"/>
+        </w:numPr>
+        <w:rPr>
+          <w:b/>
+          <w:bCs/>
+          <w:sz w:val="32"/>
+        </w:rPr>
+      </w:pPr>
+      <w:r>
+        <w:rPr>
+          <w:b/>
+          <w:bCs/>
+          <w:sz w:val="32"/>
+        </w:rPr>
+        <w:t xml:space="preserve">Peek: </w:t>
+      </w:r>
+      <w:r>
+        <w:rPr>
+          <w:sz w:val="32"/>
+        </w:rPr>
+        <w:t>Get the smallest element without removing it.</w:t>
+      </w:r>
+    </w:p>
+    <w:p>
+      <w:pPr>
+        <w:pStyle w:val="ListParagraph"/>
+        <w:numPr>
+          <w:ilvl w:val="0"/>
+          <w:numId w:val="36"/>
+        </w:numPr>
+        <w:rPr>
+          <w:b/>
+          <w:bCs/>
+          <w:sz w:val="32"/>
+        </w:rPr>
+      </w:pPr>
+      <w:r>
+        <w:rPr>
+          <w:b/>
+          <w:bCs/>
+          <w:sz w:val="32"/>
+        </w:rPr>
+        <w:t xml:space="preserve">ExtractMin: </w:t>
+      </w:r>
+      <w:r>
+        <w:rPr>
+          <w:sz w:val="32"/>
+        </w:rPr>
+        <w:t>Remove and return the smallest element (root) while preserving the heap structure.</w:t>
+      </w:r>
+    </w:p>
+    <w:p>
+      <w:pPr>
+        <w:pStyle w:val="ListParagraph"/>
+        <w:numPr>
+          <w:ilvl w:val="0"/>
+          <w:numId w:val="36"/>
+        </w:numPr>
+        <w:rPr>
+          <w:b/>
+          <w:bCs/>
+          <w:sz w:val="32"/>
+        </w:rPr>
+      </w:pPr>
+      <w:r>
+        <w:rPr>
+          <w:b/>
+          <w:bCs/>
+          <w:sz w:val="32"/>
+        </w:rPr>
+        <w:t xml:space="preserve">HeapifyDown: </w:t>
+      </w:r>
+      <w:r>
+        <w:rPr>
+          <w:sz w:val="32"/>
+        </w:rPr>
+        <w:t>Helper method to maintain the heap property after deletions.</w:t>
+      </w:r>
+    </w:p>
+    <w:p>
+      <w:pPr>
+        <w:rPr>
+          <w:b/>
+          <w:bCs/>
+          <w:sz w:val="32"/>
+        </w:rPr>
+      </w:pPr>
+    </w:p>
+    <w:p>
+      <w:pPr>
+        <w:rPr>
+          <w:b/>
+          <w:bCs/>
+          <w:sz w:val="32"/>
+        </w:rPr>
+      </w:pPr>
+      <w:r>
+        <w:rPr>
+          <w:b/>
+          <w:bCs/>
+          <w:sz w:val="32"/>
+        </w:rPr>
+        <w:lastRenderedPageBreak/>
+        <w:t>Code Example:</w:t>
+      </w:r>
+    </w:p>
+    <w:p>
+      <w:pPr>
+        <w:rPr>
+          <w:sz w:val="32"/>
+        </w:rPr>
+      </w:pPr>
+      <w:r>
+        <w:rPr>
+          <w:sz w:val="32"/>
+        </w:rPr>
+        <w:t>HeapDataStructure (Solution) -&gt; Heap (Project).</w:t>
+      </w:r>
+    </w:p>
+    <w:p>
+      <w:pPr>
+        <w:rPr>
+          <w:sz w:val="32"/>
+        </w:rPr>
+      </w:pPr>
+      <w:r>
+        <w:rPr>
+          <w:sz w:val="32"/>
+        </w:rPr>
+        <w:t>An implementation of Max-Heap and Min-Heap with comments to explain the code.</w:t>
+      </w:r>
+    </w:p>
+    <w:p>
+      <w:pPr>
+        <w:pBdr>
+          <w:bottom w:val="single" w:sz="6" w:space="1" w:color="auto"/>
+        </w:pBdr>
+        <w:rPr>
+          <w:sz w:val="32"/>
+        </w:rPr>
+      </w:pPr>
+    </w:p>
+    <w:p>
+      <w:pPr>
+        <w:jc w:val="center"/>
+        <w:rPr>
+          <w:b/>
+          <w:bCs/>
+          <w:sz w:val="32"/>
+        </w:rPr>
+      </w:pPr>
+      <w:r>
+        <w:rPr>
+          <w:b/>
+          <w:bCs/>
+          <w:sz w:val="32"/>
+        </w:rPr>
+        <w:t>Priority Queue</w:t>
+      </w:r>
+    </w:p>
+    <w:p>
+      <w:pPr>
+        <w:rPr>
+          <w:sz w:val="32"/>
+        </w:rPr>
+      </w:pPr>
+      <w:r>
+        <w:rPr>
+          <w:sz w:val="32"/>
+        </w:rPr>
+        <w:t>It is a data structure where each element is associated with a priority level. Element are processed based on their priority, not just their order of insertion. In a Min-Heap-Based priority queue, the element with the lowest priority value is served first.</w:t>
+      </w:r>
+    </w:p>
+    <w:p>
+      <w:pPr>
+        <w:rPr>
+          <w:b/>
+          <w:bCs/>
+          <w:sz w:val="32"/>
+        </w:rPr>
+      </w:pPr>
+      <w:r>
+        <w:rPr>
+          <w:b/>
+          <w:bCs/>
+          <w:sz w:val="32"/>
+        </w:rPr>
+        <w:t>Key Properties:</w:t>
+      </w:r>
+    </w:p>
+    <w:p>
+      <w:pPr>
+        <w:pStyle w:val="ListParagraph"/>
+        <w:numPr>
+          <w:ilvl w:val="0"/>
+          <w:numId w:val="12"/>
+        </w:numPr>
+        <w:rPr>
+          <w:b/>
+          <w:bCs/>
+          <w:sz w:val="32"/>
+        </w:rPr>
+      </w:pPr>
+      <w:r>
+        <w:rPr>
+          <w:b/>
+          <w:bCs/>
+          <w:sz w:val="32"/>
+        </w:rPr>
+        <w:t>Min-Priority Queue:</w:t>
+      </w:r>
+      <w:r>
+        <w:rPr>
+          <w:b/>
+          <w:bCs/>
+          <w:sz w:val="32"/>
+        </w:rPr>
+        <w:t xml:space="preserve"> </w:t>
+      </w:r>
+      <w:r>
+        <w:rPr>
+          <w:sz w:val="32"/>
+        </w:rPr>
+        <w:t>The element with the lowest priority is server first.</w:t>
+      </w:r>
+    </w:p>
+    <w:p>
+      <w:pPr>
+        <w:pStyle w:val="ListParagraph"/>
+        <w:numPr>
+          <w:ilvl w:val="0"/>
+          <w:numId w:val="12"/>
+        </w:numPr>
+        <w:rPr>
+          <w:b/>
+          <w:bCs/>
+          <w:sz w:val="32"/>
+        </w:rPr>
+      </w:pPr>
+      <w:r>
+        <w:rPr>
+          <w:b/>
+          <w:bCs/>
+          <w:sz w:val="32"/>
+        </w:rPr>
+        <w:t xml:space="preserve">Max-Priority Queue: </w:t>
+      </w:r>
+      <w:r>
+        <w:rPr>
+          <w:sz w:val="32"/>
+        </w:rPr>
+        <w:t>The element with the highest priority is served first.</w:t>
+      </w:r>
+    </w:p>
+    <w:p>
+      <w:pPr>
+        <w:rPr>
+          <w:b/>
+          <w:bCs/>
+          <w:sz w:val="32"/>
+        </w:rPr>
+      </w:pPr>
+      <w:r>
+        <w:rPr>
+          <w:b/>
+          <w:bCs/>
+          <w:sz w:val="32"/>
+        </w:rPr>
+        <w:t>Why User Min-Heap for Priority Queue:</w:t>
+      </w:r>
+    </w:p>
+    <w:p>
+      <w:pPr>
+        <w:rPr>
+          <w:sz w:val="32"/>
+        </w:rPr>
+      </w:pPr>
+      <w:r>
+        <w:rPr>
+          <w:sz w:val="32"/>
+        </w:rPr>
+        <w:t>A Min-Heap is well-suited for a priority queue because:</w:t>
+      </w:r>
+    </w:p>
+    <w:p>
+      <w:pPr>
+        <w:pStyle w:val="ListParagraph"/>
+        <w:numPr>
+          <w:ilvl w:val="0"/>
+          <w:numId w:val="12"/>
+        </w:numPr>
+        <w:rPr>
+          <w:sz w:val="32"/>
+        </w:rPr>
+      </w:pPr>
+      <w:r>
+        <w:rPr>
+          <w:sz w:val="32"/>
+        </w:rPr>
+        <w:t>Efficient Access: The smallest element (root) can be accessed in constant time.</w:t>
+      </w:r>
+    </w:p>
+    <w:p>
+      <w:pPr>
+        <w:pStyle w:val="ListParagraph"/>
+        <w:numPr>
+          <w:ilvl w:val="0"/>
+          <w:numId w:val="12"/>
+        </w:numPr>
+        <w:rPr>
+          <w:sz w:val="32"/>
+        </w:rPr>
+      </w:pPr>
+      <w:r>
+        <w:rPr>
+          <w:sz w:val="32"/>
+        </w:rPr>
+        <w:t>Efficient Insert and Remove: Insertion and deletions take (</w:t>
+      </w:r>
+      <w:proofErr w:type="gramStart"/>
+      <w:r>
+        <w:rPr>
+          <w:sz w:val="32"/>
+        </w:rPr>
+        <w:t>O(</w:t>
+      </w:r>
+      <w:proofErr w:type="gramEnd"/>
+      <w:r>
+        <w:rPr>
+          <w:sz w:val="32"/>
+        </w:rPr>
+        <w:t>log n)) time, making efficient for dynamic datasets.</w:t>
+      </w:r>
+    </w:p>
+    <w:p>
+      <w:pPr>
+        <w:rPr>
+          <w:sz w:val="32"/>
+        </w:rPr>
+      </w:pPr>
+    </w:p>
+    <w:p>
+      <w:pPr>
+        <w:rPr>
+          <w:sz w:val="32"/>
+        </w:rPr>
+      </w:pPr>
+    </w:p>
+    <w:p>
+      <w:pPr>
+        <w:rPr>
+          <w:sz w:val="32"/>
+        </w:rPr>
+      </w:pPr>
+      <w:r>
+        <w:rPr>
+          <w:sz w:val="32"/>
+        </w:rPr>
+        <w:lastRenderedPageBreak/>
+        <w:br/>
+      </w:r>
     </w:p>
     <w:sectPr>
       <w:pgSz w:w="12240" w:h="15840"/>
@@ -45568,6 +46558,95 @@
     </w:lvl>
   </w:abstractNum>
   <w:abstractNum w:abstractNumId="4" w15:restartNumberingAfterBreak="0">
+    <w:nsid w:val="14565FAF"/>
+    <w:multiLevelType w:val="hybridMultilevel"/>
+    <w:tmpl w:val="F6EEC1CC"/>
+    <w:lvl w:ilvl="0" w:tplc="0409000F">
+      <w:start w:val="1"/>
+      <w:numFmt w:val="decimal"/>
+      <w:lvlText w:val="%1."/>
+      <w:lvlJc w:val="left"/>
+      <w:pPr>
+        <w:ind w:left="720" w:hanging="360"/>
+      </w:pPr>
+      <w:rPr>
+        <w:rFonts w:hint="default"/>
+      </w:rPr>
+    </w:lvl>
+    <w:lvl w:ilvl="1" w:tplc="04090019" w:tentative="1">
+      <w:start w:val="1"/>
+      <w:numFmt w:val="lowerLetter"/>
+      <w:lvlText w:val="%2."/>
+      <w:lvlJc w:val="left"/>
+      <w:pPr>
+        <w:ind w:left="1440" w:hanging="360"/>
+      </w:pPr>
+    </w:lvl>
+    <w:lvl w:ilvl="2" w:tplc="0409001B" w:tentative="1">
+      <w:start w:val="1"/>
+      <w:numFmt w:val="lowerRoman"/>
+      <w:lvlText w:val="%3."/>
+      <w:lvlJc w:val="right"/>
+      <w:pPr>
+        <w:ind w:left="2160" w:hanging="180"/>
+      </w:pPr>
+    </w:lvl>
+    <w:lvl w:ilvl="3" w:tplc="0409000F" w:tentative="1">
+      <w:start w:val="1"/>
+      <w:numFmt w:val="decimal"/>
+      <w:lvlText w:val="%4."/>
+      <w:lvlJc w:val="left"/>
+      <w:pPr>
+        <w:ind w:left="2880" w:hanging="360"/>
+      </w:pPr>
+    </w:lvl>
+    <w:lvl w:ilvl="4" w:tplc="04090019" w:tentative="1">
+      <w:start w:val="1"/>
+      <w:numFmt w:val="lowerLetter"/>
+      <w:lvlText w:val="%5."/>
+      <w:lvlJc w:val="left"/>
+      <w:pPr>
+        <w:ind w:left="3600" w:hanging="360"/>
+      </w:pPr>
+    </w:lvl>
+    <w:lvl w:ilvl="5" w:tplc="0409001B" w:tentative="1">
+      <w:start w:val="1"/>
+      <w:numFmt w:val="lowerRoman"/>
+      <w:lvlText w:val="%6."/>
+      <w:lvlJc w:val="right"/>
+      <w:pPr>
+        <w:ind w:left="4320" w:hanging="180"/>
+      </w:pPr>
+    </w:lvl>
+    <w:lvl w:ilvl="6" w:tplc="0409000F" w:tentative="1">
+      <w:start w:val="1"/>
+      <w:numFmt w:val="decimal"/>
+      <w:lvlText w:val="%7."/>
+      <w:lvlJc w:val="left"/>
+      <w:pPr>
+        <w:ind w:left="5040" w:hanging="360"/>
+      </w:pPr>
+    </w:lvl>
+    <w:lvl w:ilvl="7" w:tplc="04090019" w:tentative="1">
+      <w:start w:val="1"/>
+      <w:numFmt w:val="lowerLetter"/>
+      <w:lvlText w:val="%8."/>
+      <w:lvlJc w:val="left"/>
+      <w:pPr>
+        <w:ind w:left="5760" w:hanging="360"/>
+      </w:pPr>
+    </w:lvl>
+    <w:lvl w:ilvl="8" w:tplc="0409001B" w:tentative="1">
+      <w:start w:val="1"/>
+      <w:numFmt w:val="lowerRoman"/>
+      <w:lvlText w:val="%9."/>
+      <w:lvlJc w:val="right"/>
+      <w:pPr>
+        <w:ind w:left="6480" w:hanging="180"/>
+      </w:pPr>
+    </w:lvl>
+  </w:abstractNum>
+  <w:abstractNum w:abstractNumId="5" w15:restartNumberingAfterBreak="0">
     <w:nsid w:val="14C15725"/>
     <w:multiLevelType w:val="multilevel"/>
     <w:tmpl w:val="C7E88D16"/>
@@ -45716,7 +46795,7 @@
       </w:rPr>
     </w:lvl>
   </w:abstractNum>
-  <w:abstractNum w:abstractNumId="5" w15:restartNumberingAfterBreak="0">
+  <w:abstractNum w:abstractNumId="6" w15:restartNumberingAfterBreak="0">
     <w:nsid w:val="22472DF9"/>
     <w:multiLevelType w:val="hybridMultilevel"/>
     <w:tmpl w:val="3D38DE9A"/>
@@ -45805,7 +46884,7 @@
       </w:pPr>
     </w:lvl>
   </w:abstractNum>
-  <w:abstractNum w:abstractNumId="6" w15:restartNumberingAfterBreak="0">
+  <w:abstractNum w:abstractNumId="7" w15:restartNumberingAfterBreak="0">
     <w:nsid w:val="263443BF"/>
     <w:multiLevelType w:val="multilevel"/>
     <w:tmpl w:val="84AE9FEE"/>
@@ -45918,7 +46997,7 @@
       </w:pPr>
     </w:lvl>
   </w:abstractNum>
-  <w:abstractNum w:abstractNumId="7" w15:restartNumberingAfterBreak="0">
+  <w:abstractNum w:abstractNumId="8" w15:restartNumberingAfterBreak="0">
     <w:nsid w:val="31216B05"/>
     <w:multiLevelType w:val="multilevel"/>
     <w:tmpl w:val="EB3847F2"/>
@@ -46031,7 +47110,7 @@
       </w:pPr>
     </w:lvl>
   </w:abstractNum>
-  <w:abstractNum w:abstractNumId="8" w15:restartNumberingAfterBreak="0">
+  <w:abstractNum w:abstractNumId="9" w15:restartNumberingAfterBreak="0">
     <w:nsid w:val="40996A2B"/>
     <w:multiLevelType w:val="multilevel"/>
     <w:tmpl w:val="A3DE0B44"/>
@@ -46144,7 +47223,7 @@
       </w:pPr>
     </w:lvl>
   </w:abstractNum>
-  <w:abstractNum w:abstractNumId="9" w15:restartNumberingAfterBreak="0">
+  <w:abstractNum w:abstractNumId="10" w15:restartNumberingAfterBreak="0">
     <w:nsid w:val="428936C0"/>
     <w:multiLevelType w:val="hybridMultilevel"/>
     <w:tmpl w:val="5BD2EFF4"/>
@@ -46233,7 +47312,7 @@
       </w:pPr>
     </w:lvl>
   </w:abstractNum>
-  <w:abstractNum w:abstractNumId="10" w15:restartNumberingAfterBreak="0">
+  <w:abstractNum w:abstractNumId="11" w15:restartNumberingAfterBreak="0">
     <w:nsid w:val="449C474E"/>
     <w:multiLevelType w:val="multilevel"/>
     <w:tmpl w:val="67B4D074"/>
@@ -46382,7 +47461,7 @@
       </w:rPr>
     </w:lvl>
   </w:abstractNum>
-  <w:abstractNum w:abstractNumId="11" w15:restartNumberingAfterBreak="0">
+  <w:abstractNum w:abstractNumId="12" w15:restartNumberingAfterBreak="0">
     <w:nsid w:val="4A171A96"/>
     <w:multiLevelType w:val="multilevel"/>
     <w:tmpl w:val="2F344C9E"/>
@@ -46495,7 +47574,7 @@
       </w:pPr>
     </w:lvl>
   </w:abstractNum>
-  <w:abstractNum w:abstractNumId="12" w15:restartNumberingAfterBreak="0">
+  <w:abstractNum w:abstractNumId="13" w15:restartNumberingAfterBreak="0">
     <w:nsid w:val="4A7E7805"/>
     <w:multiLevelType w:val="hybridMultilevel"/>
     <w:tmpl w:val="9AEE2110"/>
@@ -46584,7 +47663,7 @@
       </w:pPr>
     </w:lvl>
   </w:abstractNum>
-  <w:abstractNum w:abstractNumId="13" w15:restartNumberingAfterBreak="0">
+  <w:abstractNum w:abstractNumId="14" w15:restartNumberingAfterBreak="0">
     <w:nsid w:val="4C3261C7"/>
     <w:multiLevelType w:val="hybridMultilevel"/>
     <w:tmpl w:val="202EF6AE"/>
@@ -46673,7 +47752,7 @@
       </w:pPr>
     </w:lvl>
   </w:abstractNum>
-  <w:abstractNum w:abstractNumId="14" w15:restartNumberingAfterBreak="0">
+  <w:abstractNum w:abstractNumId="15" w15:restartNumberingAfterBreak="0">
     <w:nsid w:val="51BB4357"/>
     <w:multiLevelType w:val="multilevel"/>
     <w:tmpl w:val="5912974A"/>
@@ -46786,7 +47865,7 @@
       </w:pPr>
     </w:lvl>
   </w:abstractNum>
-  <w:abstractNum w:abstractNumId="15" w15:restartNumberingAfterBreak="0">
+  <w:abstractNum w:abstractNumId="16" w15:restartNumberingAfterBreak="0">
     <w:nsid w:val="52926CFC"/>
     <w:multiLevelType w:val="hybridMultilevel"/>
     <w:tmpl w:val="BE1A6844"/>
@@ -46875,7 +47954,7 @@
       </w:pPr>
     </w:lvl>
   </w:abstractNum>
-  <w:abstractNum w:abstractNumId="16" w15:restartNumberingAfterBreak="0">
+  <w:abstractNum w:abstractNumId="17" w15:restartNumberingAfterBreak="0">
     <w:nsid w:val="53095404"/>
     <w:multiLevelType w:val="hybridMultilevel"/>
     <w:tmpl w:val="B02E4F2A"/>
@@ -46964,7 +48043,7 @@
       </w:pPr>
     </w:lvl>
   </w:abstractNum>
-  <w:abstractNum w:abstractNumId="17" w15:restartNumberingAfterBreak="0">
+  <w:abstractNum w:abstractNumId="18" w15:restartNumberingAfterBreak="0">
     <w:nsid w:val="53D966ED"/>
     <w:multiLevelType w:val="hybridMultilevel"/>
     <w:tmpl w:val="004A5280"/>
@@ -47053,7 +48132,7 @@
       </w:pPr>
     </w:lvl>
   </w:abstractNum>
-  <w:abstractNum w:abstractNumId="18" w15:restartNumberingAfterBreak="0">
+  <w:abstractNum w:abstractNumId="19" w15:restartNumberingAfterBreak="0">
     <w:nsid w:val="54C67D09"/>
     <w:multiLevelType w:val="multilevel"/>
     <w:tmpl w:val="271A5B2E"/>
@@ -47202,7 +48281,7 @@
       </w:rPr>
     </w:lvl>
   </w:abstractNum>
-  <w:abstractNum w:abstractNumId="19" w15:restartNumberingAfterBreak="0">
+  <w:abstractNum w:abstractNumId="20" w15:restartNumberingAfterBreak="0">
     <w:nsid w:val="550E4061"/>
     <w:multiLevelType w:val="hybridMultilevel"/>
     <w:tmpl w:val="E340CA5C"/>
@@ -47291,7 +48370,7 @@
       </w:pPr>
     </w:lvl>
   </w:abstractNum>
-  <w:abstractNum w:abstractNumId="20" w15:restartNumberingAfterBreak="0">
+  <w:abstractNum w:abstractNumId="21" w15:restartNumberingAfterBreak="0">
     <w:nsid w:val="564723EF"/>
     <w:multiLevelType w:val="hybridMultilevel"/>
     <w:tmpl w:val="26AC117C"/>
@@ -47380,7 +48459,7 @@
       </w:pPr>
     </w:lvl>
   </w:abstractNum>
-  <w:abstractNum w:abstractNumId="21" w15:restartNumberingAfterBreak="0">
+  <w:abstractNum w:abstractNumId="22" w15:restartNumberingAfterBreak="0">
     <w:nsid w:val="5DAC6618"/>
     <w:multiLevelType w:val="hybridMultilevel"/>
     <w:tmpl w:val="D1506A6C"/>
@@ -47469,7 +48548,7 @@
       </w:pPr>
     </w:lvl>
   </w:abstractNum>
-  <w:abstractNum w:abstractNumId="22" w15:restartNumberingAfterBreak="0">
+  <w:abstractNum w:abstractNumId="23" w15:restartNumberingAfterBreak="0">
     <w:nsid w:val="5E15061A"/>
     <w:multiLevelType w:val="hybridMultilevel"/>
     <w:tmpl w:val="32AECAEA"/>
@@ -47558,7 +48637,7 @@
       </w:pPr>
     </w:lvl>
   </w:abstractNum>
-  <w:abstractNum w:abstractNumId="23" w15:restartNumberingAfterBreak="0">
+  <w:abstractNum w:abstractNumId="24" w15:restartNumberingAfterBreak="0">
     <w:nsid w:val="60C24D71"/>
     <w:multiLevelType w:val="hybridMultilevel"/>
     <w:tmpl w:val="C0224B5C"/>
@@ -47647,7 +48726,7 @@
       </w:pPr>
     </w:lvl>
   </w:abstractNum>
-  <w:abstractNum w:abstractNumId="24" w15:restartNumberingAfterBreak="0">
+  <w:abstractNum w:abstractNumId="25" w15:restartNumberingAfterBreak="0">
     <w:nsid w:val="61E442B5"/>
     <w:multiLevelType w:val="hybridMultilevel"/>
     <w:tmpl w:val="6232AAB2"/>
@@ -47736,7 +48815,7 @@
       </w:pPr>
     </w:lvl>
   </w:abstractNum>
-  <w:abstractNum w:abstractNumId="25" w15:restartNumberingAfterBreak="0">
+  <w:abstractNum w:abstractNumId="26" w15:restartNumberingAfterBreak="0">
     <w:nsid w:val="647A7BBE"/>
     <w:multiLevelType w:val="hybridMultilevel"/>
     <w:tmpl w:val="67408672"/>
@@ -47825,7 +48904,7 @@
       </w:pPr>
     </w:lvl>
   </w:abstractNum>
-  <w:abstractNum w:abstractNumId="26" w15:restartNumberingAfterBreak="0">
+  <w:abstractNum w:abstractNumId="27" w15:restartNumberingAfterBreak="0">
     <w:nsid w:val="64E16385"/>
     <w:multiLevelType w:val="hybridMultilevel"/>
     <w:tmpl w:val="92205EE4"/>
@@ -47914,7 +48993,7 @@
       </w:pPr>
     </w:lvl>
   </w:abstractNum>
-  <w:abstractNum w:abstractNumId="27" w15:restartNumberingAfterBreak="0">
+  <w:abstractNum w:abstractNumId="28" w15:restartNumberingAfterBreak="0">
     <w:nsid w:val="6B061AE9"/>
     <w:multiLevelType w:val="multilevel"/>
     <w:tmpl w:val="45B6EE9C"/>
@@ -48063,7 +49142,7 @@
       </w:rPr>
     </w:lvl>
   </w:abstractNum>
-  <w:abstractNum w:abstractNumId="28" w15:restartNumberingAfterBreak="0">
+  <w:abstractNum w:abstractNumId="29" w15:restartNumberingAfterBreak="0">
     <w:nsid w:val="6E5A4E4E"/>
     <w:multiLevelType w:val="hybridMultilevel"/>
     <w:tmpl w:val="6872685C"/>
@@ -48152,7 +49231,7 @@
       </w:pPr>
     </w:lvl>
   </w:abstractNum>
-  <w:abstractNum w:abstractNumId="29" w15:restartNumberingAfterBreak="0">
+  <w:abstractNum w:abstractNumId="30" w15:restartNumberingAfterBreak="0">
     <w:nsid w:val="6E877D72"/>
     <w:multiLevelType w:val="hybridMultilevel"/>
     <w:tmpl w:val="711A4FCA"/>
@@ -48241,7 +49320,7 @@
       </w:pPr>
     </w:lvl>
   </w:abstractNum>
-  <w:abstractNum w:abstractNumId="30" w15:restartNumberingAfterBreak="0">
+  <w:abstractNum w:abstractNumId="31" w15:restartNumberingAfterBreak="0">
     <w:nsid w:val="6EC00D79"/>
     <w:multiLevelType w:val="hybridMultilevel"/>
     <w:tmpl w:val="DA9ADA46"/>
@@ -48330,7 +49409,7 @@
       </w:pPr>
     </w:lvl>
   </w:abstractNum>
-  <w:abstractNum w:abstractNumId="31" w15:restartNumberingAfterBreak="0">
+  <w:abstractNum w:abstractNumId="32" w15:restartNumberingAfterBreak="0">
     <w:nsid w:val="6FD76917"/>
     <w:multiLevelType w:val="hybridMultilevel"/>
     <w:tmpl w:val="01AA31E0"/>
@@ -48419,7 +49498,7 @@
       </w:pPr>
     </w:lvl>
   </w:abstractNum>
-  <w:abstractNum w:abstractNumId="32" w15:restartNumberingAfterBreak="0">
+  <w:abstractNum w:abstractNumId="33" w15:restartNumberingAfterBreak="0">
     <w:nsid w:val="759536B4"/>
     <w:multiLevelType w:val="hybridMultilevel"/>
     <w:tmpl w:val="83446442"/>
@@ -48508,7 +49587,7 @@
       </w:pPr>
     </w:lvl>
   </w:abstractNum>
-  <w:abstractNum w:abstractNumId="33" w15:restartNumberingAfterBreak="0">
+  <w:abstractNum w:abstractNumId="34" w15:restartNumberingAfterBreak="0">
     <w:nsid w:val="7C1F0E33"/>
     <w:multiLevelType w:val="hybridMultilevel"/>
     <w:tmpl w:val="F3F22100"/>
@@ -48597,7 +49676,7 @@
       </w:pPr>
     </w:lvl>
   </w:abstractNum>
-  <w:abstractNum w:abstractNumId="34" w15:restartNumberingAfterBreak="0">
+  <w:abstractNum w:abstractNumId="35" w15:restartNumberingAfterBreak="0">
     <w:nsid w:val="7D36668F"/>
     <w:multiLevelType w:val="hybridMultilevel"/>
     <w:tmpl w:val="F48EA24C"/>
@@ -48693,103 +49772,106 @@
     <w:abstractNumId w:val="1"/>
   </w:num>
   <w:num w:numId="3" w16cid:durableId="354384659">
-    <w:abstractNumId w:val="26"/>
+    <w:abstractNumId w:val="27"/>
   </w:num>
   <w:num w:numId="4" w16cid:durableId="1329669782">
-    <w:abstractNumId w:val="27"/>
+    <w:abstractNumId w:val="28"/>
   </w:num>
   <w:num w:numId="5" w16cid:durableId="853567023">
-    <w:abstractNumId w:val="18"/>
+    <w:abstractNumId w:val="19"/>
   </w:num>
   <w:num w:numId="6" w16cid:durableId="211773103">
-    <w:abstractNumId w:val="6"/>
+    <w:abstractNumId w:val="7"/>
   </w:num>
   <w:num w:numId="7" w16cid:durableId="1325233253">
-    <w:abstractNumId w:val="11"/>
+    <w:abstractNumId w:val="12"/>
   </w:num>
   <w:num w:numId="8" w16cid:durableId="1440291707">
-    <w:abstractNumId w:val="34"/>
+    <w:abstractNumId w:val="35"/>
   </w:num>
   <w:num w:numId="9" w16cid:durableId="1079058309">
-    <w:abstractNumId w:val="16"/>
+    <w:abstractNumId w:val="17"/>
   </w:num>
   <w:num w:numId="10" w16cid:durableId="1413814323">
     <w:abstractNumId w:val="0"/>
   </w:num>
   <w:num w:numId="11" w16cid:durableId="2095592080">
-    <w:abstractNumId w:val="19"/>
+    <w:abstractNumId w:val="20"/>
   </w:num>
   <w:num w:numId="12" w16cid:durableId="1039821816">
+    <w:abstractNumId w:val="11"/>
+  </w:num>
+  <w:num w:numId="13" w16cid:durableId="140588293">
+    <w:abstractNumId w:val="33"/>
+  </w:num>
+  <w:num w:numId="14" w16cid:durableId="1990865480">
     <w:abstractNumId w:val="10"/>
   </w:num>
-  <w:num w:numId="13" w16cid:durableId="140588293">
+  <w:num w:numId="15" w16cid:durableId="612204223">
+    <w:abstractNumId w:val="25"/>
+  </w:num>
+  <w:num w:numId="16" w16cid:durableId="1214852319">
+    <w:abstractNumId w:val="9"/>
+  </w:num>
+  <w:num w:numId="17" w16cid:durableId="264582802">
+    <w:abstractNumId w:val="29"/>
+  </w:num>
+  <w:num w:numId="18" w16cid:durableId="738787484">
     <w:abstractNumId w:val="32"/>
   </w:num>
-  <w:num w:numId="14" w16cid:durableId="1990865480">
-    <w:abstractNumId w:val="9"/>
-  </w:num>
-  <w:num w:numId="15" w16cid:durableId="612204223">
+  <w:num w:numId="19" w16cid:durableId="62222876">
     <w:abstractNumId w:val="24"/>
-  </w:num>
-  <w:num w:numId="16" w16cid:durableId="1214852319">
-    <w:abstractNumId w:val="8"/>
-  </w:num>
-  <w:num w:numId="17" w16cid:durableId="264582802">
-    <w:abstractNumId w:val="28"/>
-  </w:num>
-  <w:num w:numId="18" w16cid:durableId="738787484">
-    <w:abstractNumId w:val="31"/>
-  </w:num>
-  <w:num w:numId="19" w16cid:durableId="62222876">
-    <w:abstractNumId w:val="23"/>
   </w:num>
   <w:num w:numId="20" w16cid:durableId="313460079">
     <w:abstractNumId w:val="3"/>
   </w:num>
   <w:num w:numId="21" w16cid:durableId="319189672">
-    <w:abstractNumId w:val="4"/>
+    <w:abstractNumId w:val="5"/>
   </w:num>
   <w:num w:numId="22" w16cid:durableId="869220727">
-    <w:abstractNumId w:val="29"/>
+    <w:abstractNumId w:val="30"/>
   </w:num>
   <w:num w:numId="23" w16cid:durableId="1286891179">
-    <w:abstractNumId w:val="7"/>
+    <w:abstractNumId w:val="8"/>
   </w:num>
   <w:num w:numId="24" w16cid:durableId="1279294159">
+    <w:abstractNumId w:val="15"/>
+  </w:num>
+  <w:num w:numId="25" w16cid:durableId="1882861590">
+    <w:abstractNumId w:val="34"/>
+  </w:num>
+  <w:num w:numId="26" w16cid:durableId="1513953846">
+    <w:abstractNumId w:val="26"/>
+  </w:num>
+  <w:num w:numId="27" w16cid:durableId="2119056621">
+    <w:abstractNumId w:val="6"/>
+  </w:num>
+  <w:num w:numId="28" w16cid:durableId="1996496686">
+    <w:abstractNumId w:val="13"/>
+  </w:num>
+  <w:num w:numId="29" w16cid:durableId="987899783">
+    <w:abstractNumId w:val="23"/>
+  </w:num>
+  <w:num w:numId="30" w16cid:durableId="1717460863">
+    <w:abstractNumId w:val="22"/>
+  </w:num>
+  <w:num w:numId="31" w16cid:durableId="1348168591">
     <w:abstractNumId w:val="14"/>
   </w:num>
-  <w:num w:numId="25" w16cid:durableId="1882861590">
-    <w:abstractNumId w:val="33"/>
+  <w:num w:numId="32" w16cid:durableId="23219080">
+    <w:abstractNumId w:val="31"/>
   </w:num>
-  <w:num w:numId="26" w16cid:durableId="1513953846">
-    <w:abstractNumId w:val="25"/>
+  <w:num w:numId="33" w16cid:durableId="56638050">
+    <w:abstractNumId w:val="18"/>
   </w:num>
-  <w:num w:numId="27" w16cid:durableId="2119056621">
-    <w:abstractNumId w:val="5"/>
+  <w:num w:numId="34" w16cid:durableId="1473400152">
+    <w:abstractNumId w:val="16"/>
   </w:num>
-  <w:num w:numId="28" w16cid:durableId="1996496686">
-    <w:abstractNumId w:val="12"/>
-  </w:num>
-  <w:num w:numId="29" w16cid:durableId="987899783">
-    <w:abstractNumId w:val="22"/>
-  </w:num>
-  <w:num w:numId="30" w16cid:durableId="1717460863">
+  <w:num w:numId="35" w16cid:durableId="357439039">
     <w:abstractNumId w:val="21"/>
   </w:num>
-  <w:num w:numId="31" w16cid:durableId="1348168591">
-    <w:abstractNumId w:val="13"/>
-  </w:num>
-  <w:num w:numId="32" w16cid:durableId="23219080">
-    <w:abstractNumId w:val="30"/>
-  </w:num>
-  <w:num w:numId="33" w16cid:durableId="56638050">
-    <w:abstractNumId w:val="17"/>
-  </w:num>
-  <w:num w:numId="34" w16cid:durableId="1473400152">
-    <w:abstractNumId w:val="15"/>
-  </w:num>
-  <w:num w:numId="35" w16cid:durableId="357439039">
-    <w:abstractNumId w:val="20"/>
+  <w:num w:numId="36" w16cid:durableId="1653873598">
+    <w:abstractNumId w:val="4"/>
   </w:num>
 </w:numbering>
 </file>
@@ -49396,6 +50478,7 @@
   <w:style w:type="character" w:default="1" w:styleId="DefaultParagraphFont">
     <w:name w:val="Default Paragraph Font"/>
     <w:uiPriority w:val="1"/>
+    <w:semiHidden/>
     <w:unhideWhenUsed/>
   </w:style>
   <w:style w:type="table" w:default="1" w:styleId="TableNormal">

</xml_diff>